<commit_message>
edits to clarify use of browser
git-svn-id: https://tor.ern.nps.edu/svn/proj/labtainer/trunk@946 ed162e55-3153-4343-a18d-e086fa355ed4
</commit_message>
<xml_diff>
--- a/labs/symkeylab/docs/symkey.docx
+++ b/labs/symkeylab/docs/symkey.docx
@@ -586,7 +586,7 @@
                 <wp:positionV relativeFrom="paragraph">
                   <wp:posOffset>40005</wp:posOffset>
                 </wp:positionV>
-                <wp:extent cx="6294120" cy="461645"/>
+                <wp:extent cx="6294755" cy="462280"/>
                 <wp:effectExtent l="0" t="0" r="0" b="0"/>
                 <wp:wrapSquare wrapText="bothSides"/>
                 <wp:docPr id="1" name="Text Box 3"/>
@@ -597,7 +597,7 @@
                       <wps:spPr>
                         <a:xfrm>
                           <a:off x="0" y="0"/>
-                          <a:ext cx="6293520" cy="461160"/>
+                          <a:ext cx="6294240" cy="461520"/>
                         </a:xfrm>
                         <a:prstGeom prst="rect">
                           <a:avLst/>
@@ -689,14 +689,14 @@
                                 <w:iCs/>
                                 <w:color w:val="000000"/>
                               </w:rPr>
-                              <w:t>KEY</w:t>
+                              <w:t>KEY -</w:t>
                             </w:r>
                             <w:r>
                               <w:rPr>
                                 <w:rFonts w:cs="Courier New" w:ascii="Courier New" w:hAnsi="Courier New"/>
                                 <w:color w:val="000000"/>
                               </w:rPr>
-                              <w:t xml:space="preserve">  -iv IV</w:t>
+                              <w:t>iv IV</w:t>
                             </w:r>
                           </w:p>
                         </w:txbxContent>
@@ -713,7 +713,7 @@
           </mc:Choice>
           <mc:Fallback>
             <w:pict>
-              <v:rect id="shape_0" ID="Text Box 3" stroked="f" style="position:absolute;margin-left:26.2pt;margin-top:3.15pt;width:495.5pt;height:36.25pt" wp14:anchorId="3FAF0339">
+              <v:rect id="shape_0" ID="Text Box 3" stroked="f" style="position:absolute;margin-left:26.2pt;margin-top:3.15pt;width:495.55pt;height:36.3pt" wp14:anchorId="3FAF0339">
                 <w10:wrap type="square"/>
                 <v:fill o:detectmouseclick="t" on="false"/>
                 <v:stroke color="#3465a4" joinstyle="round" endcap="flat"/>
@@ -787,14 +787,14 @@
                           <w:iCs/>
                           <w:color w:val="000000"/>
                         </w:rPr>
-                        <w:t>KEY</w:t>
+                        <w:t>KEY -</w:t>
                       </w:r>
                       <w:r>
                         <w:rPr>
                           <w:rFonts w:cs="Courier New" w:ascii="Courier New" w:hAnsi="Courier New"/>
                           <w:color w:val="000000"/>
                         </w:rPr>
-                        <w:t xml:space="preserve">  -iv IV</w:t>
+                        <w:t>iv IV</w:t>
                       </w:r>
                     </w:p>
                   </w:txbxContent>
@@ -1475,7 +1475,7 @@
                 <wp:positionV relativeFrom="paragraph">
                   <wp:posOffset>177165</wp:posOffset>
                 </wp:positionV>
-                <wp:extent cx="7319645" cy="461645"/>
+                <wp:extent cx="7320280" cy="462280"/>
                 <wp:effectExtent l="0" t="0" r="0" b="0"/>
                 <wp:wrapSquare wrapText="bothSides"/>
                 <wp:docPr id="3" name="Text Box 5"/>
@@ -1486,7 +1486,7 @@
                       <wps:spPr>
                         <a:xfrm>
                           <a:off x="0" y="0"/>
-                          <a:ext cx="7319160" cy="461160"/>
+                          <a:ext cx="7319520" cy="461520"/>
                         </a:xfrm>
                         <a:prstGeom prst="rect">
                           <a:avLst/>
@@ -1613,7 +1613,7 @@
           </mc:Choice>
           <mc:Fallback>
             <w:pict>
-              <v:rect id="shape_0" ID="Text Box 5" stroked="f" style="position:absolute;margin-left:-36.55pt;margin-top:13.95pt;width:576.25pt;height:36.25pt" wp14:anchorId="549148E5">
+              <v:rect id="shape_0" ID="Text Box 5" stroked="f" style="position:absolute;margin-left:-36.55pt;margin-top:13.95pt;width:576.3pt;height:36.3pt" wp14:anchorId="549148E5">
                 <w10:wrap type="square"/>
                 <v:fill o:detectmouseclick="t" on="false"/>
                 <v:stroke color="#3465a4" joinstyle="round" endcap="flat"/>
@@ -1858,7 +1858,65 @@
       </w:pPr>
       <w:r>
         <w:rPr/>
-        <w:t>In this task, you will explore the differences in security attained by several modes of encryption.</w:t>
+        <w:t xml:space="preserve">In this task, you will explore the differences in security attained by several modes of encryption.  </w:t>
+      </w:r>
+      <w:r>
+        <w:rPr/>
+        <w:t>You will use a web browser on your host Linux system (to view files that you create and modify on the “symkeylab” computer.  You will have noticed that the symkeylab computer contains a “index.html”and “nps-logo.bmp” file.  It also contains a simple web server that service up those pages.  To see the pages, obtain the IP address of the symkey lab computer by typing this in the symlink virtual terminal:</w:t>
+      </w:r>
+    </w:p>
+    <w:p>
+      <w:pPr>
+        <w:pStyle w:val="Normal"/>
+        <w:rPr/>
+      </w:pPr>
+      <w:r>
+        <w:rPr/>
+        <w:tab/>
+      </w:r>
+      <w:r>
+        <w:rPr/>
+        <w:t>ifconfig</w:t>
+      </w:r>
+    </w:p>
+    <w:p>
+      <w:pPr>
+        <w:pStyle w:val="Normal"/>
+        <w:rPr/>
+      </w:pPr>
+      <w:r>
+        <w:rPr/>
+        <w:t>And then use this IP address in a browser on your Linux host:</w:t>
+      </w:r>
+    </w:p>
+    <w:p>
+      <w:pPr>
+        <w:pStyle w:val="Normal"/>
+        <w:rPr/>
+      </w:pPr>
+      <w:r>
+        <w:rPr/>
+        <w:tab/>
+      </w:r>
+      <w:r>
+        <w:rPr>
+          <w:rFonts w:cs="Helvetica"/>
+          <w:color w:val="000000"/>
+        </w:rPr>
+        <w:t>http://&lt;Server’s IP address&gt;</w:t>
+      </w:r>
+    </w:p>
+    <w:p>
+      <w:pPr>
+        <w:pStyle w:val="Normal"/>
+        <w:rPr/>
+      </w:pPr>
+      <w:r>
+        <w:rPr>
+          <w:rFonts w:cs="Helvetica"/>
+          <w:color w:val="000000"/>
+        </w:rPr>
+        <w:t>You will see the NPS logo, the (nps-logo.bmp file), and a broken link to a modified version of the logo, (a nps-logo-_mod.bmp file that you will be creating).</w:t>
       </w:r>
     </w:p>
     <w:p>
@@ -1903,42 +1961,23 @@
           <w:rFonts w:cs="Helvetica" w:ascii="Cambria" w:hAnsi="Cambria" w:asciiTheme="minorHAnsi" w:hAnsiTheme="minorHAnsi"/>
           <w:color w:val="000000"/>
         </w:rPr>
-        <w:t>Obtain the server’s IP address:</w:t>
-      </w:r>
-    </w:p>
-    <w:p>
-      <w:pPr>
-        <w:pStyle w:val="Default"/>
-        <w:widowControl w:val="false"/>
-        <w:numPr>
-          <w:ilvl w:val="0"/>
-          <w:numId w:val="0"/>
-        </w:numPr>
-        <w:tabs>
-          <w:tab w:val="left" w:pos="560" w:leader="none"/>
-          <w:tab w:val="left" w:pos="1120" w:leader="none"/>
-          <w:tab w:val="left" w:pos="1680" w:leader="none"/>
-          <w:tab w:val="left" w:pos="2240" w:leader="none"/>
-          <w:tab w:val="left" w:pos="2800" w:leader="none"/>
-          <w:tab w:val="left" w:pos="3360" w:leader="none"/>
-          <w:tab w:val="left" w:pos="3920" w:leader="none"/>
-          <w:tab w:val="left" w:pos="4480" w:leader="none"/>
-          <w:tab w:val="left" w:pos="5040" w:leader="none"/>
-          <w:tab w:val="left" w:pos="5600" w:leader="none"/>
-          <w:tab w:val="left" w:pos="6160" w:leader="none"/>
-          <w:tab w:val="left" w:pos="6720" w:leader="none"/>
-        </w:tabs>
-        <w:spacing w:lineRule="atLeast" w:line="120" w:before="0" w:after="120"/>
+        <w:t>Observe the NPS logo.</w:t>
+      </w:r>
+    </w:p>
+    <w:p>
+      <w:pPr>
+        <w:pStyle w:val="CM9"/>
+        <w:spacing w:lineRule="atLeast" w:line="280" w:before="0" w:after="277"/>
         <w:ind w:left="1440" w:hanging="0"/>
         <w:rPr/>
       </w:pPr>
       <w:r>
         <w:rPr>
-          <w:rFonts w:cs="Courier New" w:ascii="Courier New" w:hAnsi="Courier New"/>
-          <w:iCs/>
-          <w:color w:val="000000"/>
-        </w:rPr>
-        <w:t>ifconfig -a</w:t>
+          <w:rFonts w:cs="Helvetica" w:ascii="Cambria" w:hAnsi="Cambria" w:asciiTheme="minorHAnsi" w:hAnsiTheme="minorHAnsi"/>
+          <w:b/>
+          <w:color w:val="000000"/>
+        </w:rPr>
+        <w:t>When looking at the NPS logo with the eye of a cryptanalyst, what patterns do you see? Record your observations in item #4 of the report.</w:t>
       </w:r>
     </w:p>
     <w:p>
@@ -1956,59 +1995,65 @@
           <w:rFonts w:cs="Helvetica" w:ascii="Cambria" w:hAnsi="Cambria" w:asciiTheme="minorHAnsi" w:hAnsiTheme="minorHAnsi"/>
           <w:color w:val="000000"/>
         </w:rPr>
-        <w:t xml:space="preserve">Open a web browser on your Linux system and browse the web server </w:t>
-      </w:r>
-    </w:p>
-    <w:p>
-      <w:pPr>
-        <w:pStyle w:val="Default"/>
-        <w:numPr>
-          <w:ilvl w:val="0"/>
-          <w:numId w:val="0"/>
-        </w:numPr>
-        <w:spacing w:lineRule="atLeast" w:line="280" w:before="0" w:after="277"/>
-        <w:ind w:left="1440" w:hanging="0"/>
-        <w:rPr/>
-      </w:pPr>
-      <w:r>
-        <w:rPr>
-          <w:rFonts w:cs="Helvetica" w:ascii="Cambria" w:hAnsi="Cambria" w:asciiTheme="minorHAnsi" w:hAnsiTheme="minorHAnsi"/>
-          <w:color w:val="000000"/>
-        </w:rPr>
-        <w:t>http://&lt;Server’s IP address&gt;/index.html</w:t>
-      </w:r>
-    </w:p>
-    <w:p>
-      <w:pPr>
-        <w:pStyle w:val="CM9"/>
-        <w:spacing w:lineRule="atLeast" w:line="280" w:before="0" w:after="277"/>
-        <w:ind w:left="720" w:hanging="0"/>
-        <w:rPr/>
-      </w:pPr>
+        <w:t xml:space="preserve">Encrypt </w:t>
+      </w:r>
+      <w:r>
+        <w:rPr>
+          <w:rFonts w:cs="Courier New" w:ascii="Courier New" w:hAnsi="Courier New"/>
+          <w:color w:val="000000"/>
+        </w:rPr>
+        <w:t>nps-logo.bmp</w:t>
+      </w:r>
+      <w:r>
+        <w:rPr>
+          <w:rFonts w:cs="Helvetica" w:ascii="Cambria" w:hAnsi="Cambria" w:asciiTheme="minorHAnsi" w:hAnsiTheme="minorHAnsi"/>
+          <w:color w:val="000000"/>
+        </w:rPr>
+        <w:t xml:space="preserve"> using AES in </w:t>
+      </w:r>
       <w:r>
         <w:rPr>
           <w:rFonts w:cs="Helvetica" w:ascii="Cambria" w:hAnsi="Cambria" w:asciiTheme="minorHAnsi" w:hAnsiTheme="minorHAnsi"/>
           <w:b/>
           <w:color w:val="000000"/>
         </w:rPr>
-        <w:t>When looking at the NPS logo with the eye of a cryptanalyst, what patterns do you see? Record your observations in item #4 of the report.</w:t>
-      </w:r>
-    </w:p>
-    <w:p>
-      <w:pPr>
-        <w:pStyle w:val="Default"/>
-        <w:spacing w:lineRule="atLeast" w:line="280" w:before="0" w:after="277"/>
-        <w:ind w:left="720" w:hanging="0"/>
-        <w:rPr/>
-      </w:pPr>
-      <w:r>
-        <w:rPr>
-          <w:rFonts w:cs="Helvetica" w:ascii="Cambria" w:hAnsi="Cambria" w:asciiTheme="minorHAnsi" w:hAnsiTheme="minorHAnsi"/>
-          <w:b w:val="false"/>
-          <w:bCs w:val="false"/>
-          <w:color w:val="000000"/>
-        </w:rPr>
-        <w:t>Note: The web page will show nps-logo_mod.bmp as a broken link as the file does not exist yet.</w:t>
+        <w:t>ECB</w:t>
+      </w:r>
+      <w:r>
+        <w:rPr>
+          <w:rFonts w:cs="Helvetica" w:ascii="Cambria" w:hAnsi="Cambria" w:asciiTheme="minorHAnsi" w:hAnsiTheme="minorHAnsi"/>
+          <w:color w:val="000000"/>
+        </w:rPr>
+        <w:t xml:space="preserve"> mode (with the option </w:t>
+      </w:r>
+      <w:r>
+        <w:rPr>
+          <w:rFonts w:cs="Helvetica" w:ascii="Cambria" w:hAnsi="Cambria" w:asciiTheme="minorHAnsi" w:hAnsiTheme="minorHAnsi"/>
+          <w:b/>
+          <w:color w:val="000000"/>
+        </w:rPr>
+        <w:t>aes-128-ecb</w:t>
+      </w:r>
+      <w:r>
+        <w:rPr>
+          <w:rFonts w:cs="Helvetica" w:ascii="Cambria" w:hAnsi="Cambria" w:asciiTheme="minorHAnsi" w:hAnsiTheme="minorHAnsi"/>
+          <w:color w:val="000000"/>
+        </w:rPr>
+        <w:t>) to create a ciphertext (Name your ciphertext as “</w:t>
+      </w:r>
+      <w:r>
+        <w:rPr>
+          <w:rFonts w:cs="Courier New" w:ascii="Courier New" w:hAnsi="Courier New"/>
+          <w:color w:val="000000"/>
+        </w:rPr>
+        <w:t>nps-logo_mod.bmp</w:t>
+      </w:r>
+      <w:r>
+        <w:rPr>
+          <w:rFonts w:cs="Helvetica" w:ascii="Cambria" w:hAnsi="Cambria" w:asciiTheme="minorHAnsi" w:hAnsiTheme="minorHAnsi"/>
+          <w:color w:val="000000"/>
+        </w:rPr>
+        <w:t>”.  [Because ECB mode does not require an IV, you do not need to provide one.]</w:t>
       </w:r>
     </w:p>
     <w:p>
@@ -2026,82 +2071,6 @@
           <w:rFonts w:cs="Helvetica" w:ascii="Cambria" w:hAnsi="Cambria" w:asciiTheme="minorHAnsi" w:hAnsiTheme="minorHAnsi"/>
           <w:color w:val="000000"/>
         </w:rPr>
-        <w:t xml:space="preserve">Encrypt </w:t>
-      </w:r>
-      <w:r>
-        <w:rPr>
-          <w:rFonts w:cs="Courier New" w:ascii="Courier New" w:hAnsi="Courier New"/>
-          <w:color w:val="000000"/>
-        </w:rPr>
-        <w:t>nps-logo.bmp</w:t>
-      </w:r>
-      <w:r>
-        <w:rPr>
-          <w:rFonts w:cs="Helvetica" w:ascii="Cambria" w:hAnsi="Cambria" w:asciiTheme="minorHAnsi" w:hAnsiTheme="minorHAnsi"/>
-          <w:color w:val="000000"/>
-        </w:rPr>
-        <w:t xml:space="preserve"> using AES in </w:t>
-      </w:r>
-      <w:r>
-        <w:rPr>
-          <w:rFonts w:cs="Helvetica" w:ascii="Cambria" w:hAnsi="Cambria" w:asciiTheme="minorHAnsi" w:hAnsiTheme="minorHAnsi"/>
-          <w:b/>
-          <w:color w:val="000000"/>
-        </w:rPr>
-        <w:t>ECB</w:t>
-      </w:r>
-      <w:r>
-        <w:rPr>
-          <w:rFonts w:cs="Helvetica" w:ascii="Cambria" w:hAnsi="Cambria" w:asciiTheme="minorHAnsi" w:hAnsiTheme="minorHAnsi"/>
-          <w:color w:val="000000"/>
-        </w:rPr>
-        <w:t xml:space="preserve"> mode (with the option </w:t>
-      </w:r>
-      <w:r>
-        <w:rPr>
-          <w:rFonts w:cs="Helvetica" w:ascii="Cambria" w:hAnsi="Cambria" w:asciiTheme="minorHAnsi" w:hAnsiTheme="minorHAnsi"/>
-          <w:b/>
-          <w:color w:val="000000"/>
-        </w:rPr>
-        <w:t>aes-128-ecb</w:t>
-      </w:r>
-      <w:r>
-        <w:rPr>
-          <w:rFonts w:cs="Helvetica" w:ascii="Cambria" w:hAnsi="Cambria" w:asciiTheme="minorHAnsi" w:hAnsiTheme="minorHAnsi"/>
-          <w:color w:val="000000"/>
-        </w:rPr>
-        <w:t>) to create a ciphertext (Name your ciphertext as “</w:t>
-      </w:r>
-      <w:r>
-        <w:rPr>
-          <w:rFonts w:cs="Courier New" w:ascii="Courier New" w:hAnsi="Courier New"/>
-          <w:color w:val="000000"/>
-        </w:rPr>
-        <w:t>nps-logo_mod.bmp</w:t>
-      </w:r>
-      <w:r>
-        <w:rPr>
-          <w:rFonts w:cs="Helvetica" w:ascii="Cambria" w:hAnsi="Cambria" w:asciiTheme="minorHAnsi" w:hAnsiTheme="minorHAnsi"/>
-          <w:color w:val="000000"/>
-        </w:rPr>
-        <w:t>”.  [Because ECB mode does not require an IV, you do not need to provide one.]</w:t>
-      </w:r>
-    </w:p>
-    <w:p>
-      <w:pPr>
-        <w:pStyle w:val="CM9"/>
-        <w:numPr>
-          <w:ilvl w:val="1"/>
-          <w:numId w:val="5"/>
-        </w:numPr>
-        <w:spacing w:lineRule="atLeast" w:line="280" w:before="0" w:after="277"/>
-        <w:rPr/>
-      </w:pPr>
-      <w:r>
-        <w:rPr>
-          <w:rFonts w:cs="Helvetica" w:ascii="Cambria" w:hAnsi="Cambria" w:asciiTheme="minorHAnsi" w:hAnsiTheme="minorHAnsi"/>
-          <w:color w:val="000000"/>
-        </w:rPr>
         <w:t xml:space="preserve">List the contents of the directory using the </w:t>
       </w:r>
       <w:r>
@@ -2146,6 +2115,20 @@
           <w:b/>
         </w:rPr>
         <w:t>Record the size of the encrypted logo file in item 6 of the report.</w:t>
+      </w:r>
+    </w:p>
+    <w:p>
+      <w:pPr>
+        <w:pStyle w:val="Default"/>
+        <w:ind w:left="1440" w:hanging="0"/>
+        <w:rPr>
+          <w:rFonts w:ascii="Cambria" w:hAnsi="Cambria" w:asciiTheme="minorHAnsi" w:hAnsiTheme="minorHAnsi"/>
+          <w:b/>
+          <w:b/>
+        </w:rPr>
+      </w:pPr>
+      <w:r>
+        <w:rPr/>
       </w:r>
     </w:p>
     <w:p>
@@ -2153,12 +2136,17 @@
         <w:pStyle w:val="Default"/>
         <w:spacing w:lineRule="atLeast" w:line="280" w:before="0" w:after="277"/>
         <w:ind w:left="720" w:hanging="0"/>
-        <w:rPr>
-          <w:b w:val="false"/>
+        <w:rPr/>
+      </w:pPr>
+      <w:r>
+        <w:rPr>
+          <w:rFonts w:cs="Helvetica" w:ascii="Cambria" w:hAnsi="Cambria" w:asciiTheme="minorHAnsi" w:hAnsiTheme="minorHAnsi"/>
           <w:b w:val="false"/>
           <w:bCs w:val="false"/>
-        </w:rPr>
-      </w:pPr>
+          <w:color w:val="000000"/>
+        </w:rPr>
+        <w:t xml:space="preserve">Note: </w:t>
+      </w:r>
       <w:r>
         <w:rPr>
           <w:rFonts w:cs="Helvetica" w:ascii="Cambria" w:hAnsi="Cambria" w:asciiTheme="minorHAnsi" w:hAnsiTheme="minorHAnsi"/>
@@ -2166,7 +2154,88 @@
           <w:bCs w:val="false"/>
           <w:color w:val="000000"/>
         </w:rPr>
-        <w:t>Note: The web browser display the file to show that the viewer does not recognize it as a valid image.</w:t>
+        <w:t>When you refresh the page in t</w:t>
+      </w:r>
+      <w:r>
+        <w:rPr>
+          <w:rFonts w:cs="Helvetica" w:ascii="Cambria" w:hAnsi="Cambria" w:asciiTheme="minorHAnsi" w:hAnsiTheme="minorHAnsi"/>
+          <w:b w:val="false"/>
+          <w:bCs w:val="false"/>
+          <w:color w:val="000000"/>
+        </w:rPr>
+        <w:t xml:space="preserve">he web browser, </w:t>
+      </w:r>
+      <w:r>
+        <w:rPr>
+          <w:rFonts w:cs="Helvetica" w:ascii="Cambria" w:hAnsi="Cambria" w:asciiTheme="minorHAnsi" w:hAnsiTheme="minorHAnsi"/>
+          <w:b w:val="false"/>
+          <w:bCs w:val="false"/>
+          <w:color w:val="000000"/>
+        </w:rPr>
+        <w:t>it</w:t>
+      </w:r>
+      <w:r>
+        <w:rPr>
+          <w:rFonts w:cs="Helvetica" w:ascii="Cambria" w:hAnsi="Cambria" w:asciiTheme="minorHAnsi" w:hAnsiTheme="minorHAnsi"/>
+          <w:b w:val="false"/>
+          <w:bCs w:val="false"/>
+          <w:color w:val="000000"/>
+        </w:rPr>
+        <w:t xml:space="preserve"> </w:t>
+      </w:r>
+      <w:r>
+        <w:rPr>
+          <w:rFonts w:cs="Helvetica" w:ascii="Cambria" w:hAnsi="Cambria" w:asciiTheme="minorHAnsi" w:hAnsiTheme="minorHAnsi"/>
+          <w:b w:val="false"/>
+          <w:bCs w:val="false"/>
+          <w:color w:val="000000"/>
+        </w:rPr>
+        <w:t xml:space="preserve">fails to </w:t>
+      </w:r>
+      <w:r>
+        <w:rPr>
+          <w:rFonts w:cs="Helvetica" w:ascii="Cambria" w:hAnsi="Cambria" w:asciiTheme="minorHAnsi" w:hAnsiTheme="minorHAnsi"/>
+          <w:b w:val="false"/>
+          <w:bCs w:val="false"/>
+          <w:color w:val="000000"/>
+        </w:rPr>
+        <w:t xml:space="preserve">display the </w:t>
+      </w:r>
+      <w:r>
+        <w:rPr>
+          <w:rFonts w:cs="Helvetica" w:ascii="Cambria" w:hAnsi="Cambria" w:asciiTheme="minorHAnsi" w:hAnsiTheme="minorHAnsi"/>
+          <w:b w:val="false"/>
+          <w:bCs w:val="false"/>
+          <w:color w:val="000000"/>
+        </w:rPr>
+        <w:t xml:space="preserve">modified </w:t>
+      </w:r>
+      <w:r>
+        <w:rPr>
+          <w:rFonts w:cs="Helvetica" w:ascii="Cambria" w:hAnsi="Cambria" w:asciiTheme="minorHAnsi" w:hAnsiTheme="minorHAnsi"/>
+          <w:b w:val="false"/>
+          <w:bCs w:val="false"/>
+          <w:color w:val="000000"/>
+        </w:rPr>
+        <w:t xml:space="preserve">file </w:t>
+      </w:r>
+      <w:r>
+        <w:rPr>
+          <w:rFonts w:cs="Helvetica" w:ascii="Cambria" w:hAnsi="Cambria" w:asciiTheme="minorHAnsi" w:hAnsiTheme="minorHAnsi"/>
+          <w:b w:val="false"/>
+          <w:bCs w:val="false"/>
+          <w:color w:val="000000"/>
+        </w:rPr>
+        <w:t>because it does</w:t>
+      </w:r>
+      <w:r>
+        <w:rPr>
+          <w:rFonts w:cs="Helvetica" w:ascii="Cambria" w:hAnsi="Cambria" w:asciiTheme="minorHAnsi" w:hAnsiTheme="minorHAnsi"/>
+          <w:b w:val="false"/>
+          <w:bCs w:val="false"/>
+          <w:color w:val="000000"/>
+        </w:rPr>
+        <w:t xml:space="preserve"> not recognize it as a valid image.</w:t>
       </w:r>
     </w:p>
     <w:p>
@@ -2183,7 +2252,21 @@
           <w:rFonts w:cs="Helvetica"/>
           <w:color w:val="000000"/>
         </w:rPr>
-        <w:t>You can visualize the ciphertext by tricking an image viewer into thinking that the encrypted file is still a valid image file. To do this, you need to do a little “pre</w:t>
+        <w:t xml:space="preserve">You can visualize the ciphertext by tricking an </w:t>
+      </w:r>
+      <w:r>
+        <w:rPr>
+          <w:rFonts w:cs="Helvetica"/>
+          <w:color w:val="000000"/>
+        </w:rPr>
+        <w:t xml:space="preserve">browser </w:t>
+      </w:r>
+      <w:r>
+        <w:rPr>
+          <w:rFonts w:cs="Helvetica"/>
+          <w:color w:val="000000"/>
+        </w:rPr>
+        <w:t>into thinking that the encrypted file is still a valid image file. To do this, you need to do a little “pre</w:t>
         <w:softHyphen/>
         <w:t>processing” to make the ﬁle viewable.</w:t>
       </w:r>
@@ -2232,37 +2315,42 @@
         <w:ind w:left="1440" w:hanging="0"/>
         <w:rPr/>
       </w:pPr>
-      <w:r>
-        <w:rPr>
-          <w:rFonts w:cs="Helvetica" w:ascii="Cambria" w:hAnsi="Cambria" w:asciiTheme="minorHAnsi" w:hAnsiTheme="minorHAnsi"/>
-          <w:color w:val="000000"/>
-        </w:rPr>
-        <w:t>To replace the 54-byte header with one command, do the following:</w:t>
-      </w:r>
-    </w:p>
-    <w:p>
-      <w:pPr>
-        <w:pStyle w:val="Default"/>
+      <w:r/>
+      <w:r>
+        <w:rPr>
+          <w:rFonts w:cs="Helvetica" w:ascii="Cambria" w:hAnsi="Cambria" w:asciiTheme="minorHAnsi" w:hAnsiTheme="minorHAnsi"/>
+          <w:color w:val="000000"/>
+        </w:rPr>
+        <w:t>To replace the 54-byte header with one command, do the following</w:t>
+      </w:r>
+    </w:p>
+    <w:p>
+      <w:pPr>
+        <w:pStyle w:val="ListParagraph"/>
+        <w:numPr>
+          <w:ilvl w:val="1"/>
+          <w:numId w:val="5"/>
+        </w:numPr>
         <w:spacing w:lineRule="atLeast" w:line="283" w:before="0" w:after="277"/>
-        <w:rPr/>
-      </w:pPr>
-      <w:r>
-        <w:rPr/>
+        <w:contextualSpacing/>
+        <w:rPr/>
+      </w:pPr>
+      <w:r>
         <mc:AlternateContent>
           <mc:Choice Requires="wps">
             <w:drawing>
-              <wp:anchor behindDoc="0" distT="0" distB="0" distL="0" distR="0" simplePos="0" locked="0" layoutInCell="1" allowOverlap="1" relativeHeight="5">
+              <wp:anchor behindDoc="0" distT="0" distB="0" distL="114300" distR="114300" simplePos="0" locked="0" layoutInCell="1" allowOverlap="1" relativeHeight="4" wp14:anchorId="56F334D0">
                 <wp:simplePos x="0" y="0"/>
                 <wp:positionH relativeFrom="column">
-                  <wp:posOffset>-462915</wp:posOffset>
+                  <wp:posOffset>-7071360</wp:posOffset>
                 </wp:positionH>
                 <wp:positionV relativeFrom="paragraph">
-                  <wp:posOffset>7620</wp:posOffset>
+                  <wp:posOffset>-8255</wp:posOffset>
                 </wp:positionV>
-                <wp:extent cx="7204710" cy="461010"/>
-                <wp:effectExtent l="0" t="0" r="0" b="0"/>
-                <wp:wrapNone/>
-                <wp:docPr id="5" name="Frame4"/>
+                <wp:extent cx="6918960" cy="461645"/>
+                <wp:effectExtent l="0" t="0" r="38100" b="25400"/>
+                <wp:wrapSquare wrapText="bothSides"/>
+                <wp:docPr id="5" name="Text Box 2"/>
                 <a:graphic xmlns:a="http://schemas.openxmlformats.org/drawingml/2006/main">
                   <a:graphicData uri="http://schemas.microsoft.com/office/word/2010/wordprocessingShape">
                     <wps:wsp>
@@ -2270,7 +2358,68 @@
                       <wps:spPr>
                         <a:xfrm>
                           <a:off x="0" y="0"/>
-                          <a:ext cx="7203960" cy="460440"/>
+                          <a:ext cx="6918480" cy="461160"/>
+                        </a:xfrm>
+                        <a:prstGeom prst="rect">
+                          <a:avLst/>
+                        </a:prstGeom>
+                        <a:noFill/>
+                        <a:ln>
+                          <a:noFill/>
+                        </a:ln>
+                      </wps:spPr>
+                      <wps:style>
+                        <a:lnRef idx="0">
+                          <a:schemeClr val="accent1"/>
+                        </a:lnRef>
+                        <a:fillRef idx="0">
+                          <a:schemeClr val="accent1"/>
+                        </a:fillRef>
+                        <a:effectRef idx="0">
+                          <a:schemeClr val="accent1"/>
+                        </a:effectRef>
+                        <a:fontRef idx="minor"/>
+                      </wps:style>
+                      <wps:bodyPr/>
+                    </wps:wsp>
+                  </a:graphicData>
+                </a:graphic>
+              </wp:anchor>
+            </w:drawing>
+          </mc:Choice>
+          <mc:Fallback>
+            <w:pict>
+              <v:rect id="shape_0" ID="Text Box 2" stroked="f" style="position:absolute;margin-left:-556.8pt;margin-top:-0.65pt;width:544.7pt;height:36.25pt" wp14:anchorId="56F334D0">
+                <w10:wrap type="none"/>
+                <v:fill o:detectmouseclick="t" on="false"/>
+                <v:stroke color="#3465a4" joinstyle="round" endcap="flat"/>
+              </v:rect>
+            </w:pict>
+          </mc:Fallback>
+        </mc:AlternateContent>
+        <mc:AlternateContent>
+          <mc:Choice Requires="wps">
+            <w:drawing>
+              <wp:anchor behindDoc="0" distT="0" distB="0" distL="0" distR="0" simplePos="0" locked="0" layoutInCell="1" allowOverlap="1" relativeHeight="9">
+                <wp:simplePos x="0" y="0"/>
+                <wp:positionH relativeFrom="column">
+                  <wp:posOffset>-176530</wp:posOffset>
+                </wp:positionH>
+                <wp:positionV relativeFrom="paragraph">
+                  <wp:posOffset>-8255</wp:posOffset>
+                </wp:positionV>
+                <wp:extent cx="7205345" cy="276225"/>
+                <wp:effectExtent l="0" t="0" r="0" b="0"/>
+                <wp:wrapNone/>
+                <wp:docPr id="6" name="Frame4"/>
+                <a:graphic xmlns:a="http://schemas.openxmlformats.org/drawingml/2006/main">
+                  <a:graphicData uri="http://schemas.microsoft.com/office/word/2010/wordprocessingShape">
+                    <wps:wsp>
+                      <wps:cNvSpPr/>
+                      <wps:spPr>
+                        <a:xfrm>
+                          <a:off x="0" y="0"/>
+                          <a:ext cx="7204680" cy="275760"/>
                         </a:xfrm>
                         <a:prstGeom prst="rect">
                           <a:avLst/>
@@ -2316,7 +2465,7 @@
           </mc:Choice>
           <mc:Fallback>
             <w:pict>
-              <v:rect id="shape_0" ID="Frame4" stroked="f" style="position:absolute;margin-left:-36.45pt;margin-top:0.6pt;width:567.2pt;height:36.2pt">
+              <v:rect id="shape_0" ID="Frame4" stroked="f" style="position:absolute;margin-left:-13.9pt;margin-top:-0.65pt;width:567.25pt;height:21.65pt">
                 <w10:wrap type="square"/>
                 <v:fill o:detectmouseclick="t" on="false"/>
                 <v:stroke color="#3465a4" joinstyle="round" endcap="flat"/>
@@ -2344,18 +2493,6 @@
           </mc:Fallback>
         </mc:AlternateContent>
       </w:r>
-    </w:p>
-    <w:p>
-      <w:pPr>
-        <w:pStyle w:val="ListParagraph"/>
-        <w:numPr>
-          <w:ilvl w:val="1"/>
-          <w:numId w:val="5"/>
-        </w:numPr>
-        <w:spacing w:lineRule="atLeast" w:line="283" w:before="0" w:after="277"/>
-        <w:contextualSpacing/>
-        <w:rPr/>
-      </w:pPr>
       <w:r>
         <w:rPr>
           <w:rFonts w:cs="Helvetica"/>
@@ -2425,69 +2562,6 @@
         <w:rPr/>
       </w:pPr>
       <w:r>
-        <mc:AlternateContent>
-          <mc:Choice Requires="wps">
-            <w:drawing>
-              <wp:anchor behindDoc="0" distT="0" distB="0" distL="114300" distR="114300" simplePos="0" locked="0" layoutInCell="1" allowOverlap="1" relativeHeight="4" wp14:anchorId="56F334D0">
-                <wp:simplePos x="0" y="0"/>
-                <wp:positionH relativeFrom="column">
-                  <wp:posOffset>-462915</wp:posOffset>
-                </wp:positionH>
-                <wp:positionV relativeFrom="paragraph">
-                  <wp:posOffset>-1432560</wp:posOffset>
-                </wp:positionV>
-                <wp:extent cx="7204710" cy="461010"/>
-                <wp:effectExtent l="0" t="0" r="38100" b="25400"/>
-                <wp:wrapSquare wrapText="bothSides"/>
-                <wp:docPr id="7" name="Text Box 2"/>
-                <a:graphic xmlns:a="http://schemas.openxmlformats.org/drawingml/2006/main">
-                  <a:graphicData uri="http://schemas.microsoft.com/office/word/2010/wordprocessingShape">
-                    <wps:wsp>
-                      <wps:cNvSpPr/>
-                      <wps:spPr>
-                        <a:xfrm>
-                          <a:off x="0" y="0"/>
-                          <a:ext cx="7203960" cy="460440"/>
-                        </a:xfrm>
-                        <a:prstGeom prst="rect">
-                          <a:avLst/>
-                        </a:prstGeom>
-                        <a:noFill/>
-                        <a:ln>
-                          <a:noFill/>
-                        </a:ln>
-                      </wps:spPr>
-                      <wps:style>
-                        <a:lnRef idx="0">
-                          <a:schemeClr val="accent1"/>
-                        </a:lnRef>
-                        <a:fillRef idx="0">
-                          <a:schemeClr val="accent1"/>
-                        </a:fillRef>
-                        <a:effectRef idx="0">
-                          <a:schemeClr val="accent1"/>
-                        </a:effectRef>
-                        <a:fontRef idx="minor"/>
-                      </wps:style>
-                      <wps:bodyPr/>
-                    </wps:wsp>
-                  </a:graphicData>
-                </a:graphic>
-              </wp:anchor>
-            </w:drawing>
-          </mc:Choice>
-          <mc:Fallback>
-            <w:pict>
-              <v:rect id="shape_0" ID="Text Box 2" stroked="f" style="position:absolute;margin-left:-36.45pt;margin-top:-112.8pt;width:567.2pt;height:36.2pt" wp14:anchorId="56F334D0">
-                <w10:wrap type="none"/>
-                <v:fill o:detectmouseclick="t" on="false"/>
-                <v:stroke color="#3465a4" joinstyle="round" endcap="flat"/>
-              </v:rect>
-            </w:pict>
-          </mc:Fallback>
-        </mc:AlternateContent>
-      </w:r>
-      <w:r>
         <w:rPr>
           <w:rFonts w:cs="Courier New" w:ascii="Courier New" w:hAnsi="Courier New"/>
           <w:b w:val="false"/>
@@ -2662,7 +2736,7 @@
           <w:bCs w:val="false"/>
           <w:color w:val="000000"/>
         </w:rPr>
-        <w:t xml:space="preserve"> command described above (but with a different output file), modify the header of the new ciphertext to have the same 54 bytes as the original BMP file.</w:t>
+        <w:t xml:space="preserve"> command described above, modify the header of the new ciphertext to have the same 54 bytes as the original BMP file.</w:t>
       </w:r>
     </w:p>
     <w:p>
@@ -2908,7 +2982,7 @@
           <w:bCs w:val="false"/>
           <w:color w:val="000000"/>
         </w:rPr>
-        <w:t xml:space="preserve"> command described above (but with a different output file), modify the header of the new ciphertext to have the same 54 bytes as the original BMP file.</w:t>
+        <w:t xml:space="preserve"> command described above, modify the header of the new ciphertext to have the same 54 bytes as the original BMP file.</w:t>
       </w:r>
     </w:p>
     <w:p>
@@ -3126,7 +3200,7 @@
           <w:bCs w:val="false"/>
           <w:color w:val="000000"/>
         </w:rPr>
-        <w:t xml:space="preserve"> command described above (but with a different output file), modify the header of the new ciphertext to have the same 54 bytes as the original BMP file.</w:t>
+        <w:t xml:space="preserve"> command described above, modify the header of the new ciphertext to have the same 54 bytes as the original BMP file.</w:t>
       </w:r>
     </w:p>
     <w:p>
@@ -3648,21 +3722,7 @@
           <w:rFonts w:cs="Helvetica"/>
           <w:color w:val="000000"/>
         </w:rPr>
-        <w:t xml:space="preserve">Open the encrypted file using </w:t>
-      </w:r>
-      <w:r>
-        <w:rPr>
-          <w:rFonts w:cs="Helvetica"/>
-          <w:color w:val="000000"/>
-        </w:rPr>
-        <w:t>hexedit</w:t>
-      </w:r>
-      <w:r>
-        <w:rPr>
-          <w:rFonts w:cs="Helvetica"/>
-          <w:color w:val="000000"/>
-        </w:rPr>
-        <w:t>, as shown below, replacing ENCRYPTEDFILE with the name you chose:</w:t>
+        <w:t>Open the encrypted file using hexedit, as shown below, replacing ENCRYPTEDFILE with the name you chose:</w:t>
       </w:r>
     </w:p>
     <w:p>
@@ -3699,28 +3759,7 @@
           <w:rFonts w:cs="Helvetica"/>
           <w:color w:val="000000"/>
         </w:rPr>
-        <w:t>Click &lt;Enter&gt; to select a byte to go to. When prompted with “New position? 0</w:t>
-      </w:r>
-      <w:r>
-        <w:rPr>
-          <w:rFonts w:cs="Helvetica"/>
-          <w:color w:val="000000"/>
-        </w:rPr>
-        <w:t>x</w:t>
-      </w:r>
-      <w:r>
-        <w:rPr>
-          <w:rFonts w:cs="Helvetica"/>
-          <w:color w:val="000000"/>
-        </w:rPr>
-        <w:t xml:space="preserve">”, </w:t>
-      </w:r>
-      <w:r>
-        <w:rPr>
-          <w:rFonts w:cs="Helvetica"/>
-          <w:color w:val="000000"/>
-        </w:rPr>
-        <w:t xml:space="preserve"> enter </w:t>
+        <w:t xml:space="preserve">Click &lt;Enter&gt; to select a byte to go to. When prompted with “New position? 0x”,  enter </w:t>
       </w:r>
       <w:r>
         <w:rPr>
@@ -4410,7 +4449,7 @@
         <w:tblInd w:w="108" w:type="dxa"/>
         <w:tblCellMar>
           <w:top w:w="0" w:type="dxa"/>
-          <w:left w:w="138" w:type="dxa"/>
+          <w:left w:w="143" w:type="dxa"/>
           <w:bottom w:w="0" w:type="dxa"/>
           <w:right w:w="108" w:type="dxa"/>
         </w:tblCellMar>
@@ -5450,7 +5489,7 @@
         <w:rPr>
           <w:rFonts w:cs="Helvetica" w:ascii="Cambria" w:hAnsi="Cambria" w:asciiTheme="minorHAnsi" w:hAnsiTheme="minorHAnsi"/>
           <w:color w:val="000000"/>
-          <w:position w:val="17"/>
+          <w:position w:val="20"/>
         </w:rPr>
         <w:t>0</w:t>
       </w:r>
@@ -5465,7 +5504,7 @@
         <w:rPr>
           <w:rFonts w:cs="Helvetica" w:ascii="Cambria" w:hAnsi="Cambria" w:asciiTheme="minorHAnsi" w:hAnsiTheme="minorHAnsi"/>
           <w:color w:val="000000"/>
-          <w:position w:val="17"/>
+          <w:position w:val="20"/>
         </w:rPr>
         <w:t xml:space="preserve">1 </w:t>
       </w:r>
@@ -5480,7 +5519,7 @@
         <w:rPr>
           <w:rFonts w:cs="Helvetica" w:ascii="Cambria" w:hAnsi="Cambria" w:asciiTheme="minorHAnsi" w:hAnsiTheme="minorHAnsi"/>
           <w:color w:val="000000"/>
-          <w:position w:val="17"/>
+          <w:position w:val="20"/>
         </w:rPr>
         <w:t>2</w:t>
       </w:r>
@@ -5495,7 +5534,7 @@
         <w:rPr>
           <w:rFonts w:cs="Helvetica" w:ascii="Cambria" w:hAnsi="Cambria" w:asciiTheme="minorHAnsi" w:hAnsiTheme="minorHAnsi"/>
           <w:color w:val="000000"/>
-          <w:position w:val="17"/>
+          <w:position w:val="20"/>
         </w:rPr>
         <w:t xml:space="preserve">3 </w:t>
       </w:r>
@@ -5539,7 +5578,7 @@
         <w:rPr>
           <w:rFonts w:cs="Helvetica" w:ascii="Cambria" w:hAnsi="Cambria" w:asciiTheme="minorHAnsi" w:hAnsiTheme="minorHAnsi"/>
           <w:color w:val="000000"/>
-          <w:position w:val="17"/>
+          <w:position w:val="20"/>
         </w:rPr>
         <w:t xml:space="preserve">0 </w:t>
       </w:r>
@@ -5554,7 +5593,7 @@
         <w:rPr>
           <w:rFonts w:cs="Helvetica" w:ascii="Cambria" w:hAnsi="Cambria" w:asciiTheme="minorHAnsi" w:hAnsiTheme="minorHAnsi"/>
           <w:color w:val="000000"/>
-          <w:position w:val="17"/>
+          <w:position w:val="20"/>
         </w:rPr>
         <w:t>1</w:t>
       </w:r>
@@ -5569,7 +5608,7 @@
         <w:rPr>
           <w:rFonts w:cs="Helvetica" w:ascii="Cambria" w:hAnsi="Cambria" w:asciiTheme="minorHAnsi" w:hAnsiTheme="minorHAnsi"/>
           <w:color w:val="000000"/>
-          <w:position w:val="17"/>
+          <w:position w:val="20"/>
         </w:rPr>
         <w:t>2</w:t>
       </w:r>
@@ -5584,7 +5623,7 @@
         <w:rPr>
           <w:rFonts w:cs="Helvetica" w:ascii="Cambria" w:hAnsi="Cambria" w:asciiTheme="minorHAnsi" w:hAnsiTheme="minorHAnsi"/>
           <w:color w:val="000000"/>
-          <w:position w:val="17"/>
+          <w:position w:val="20"/>
         </w:rPr>
         <w:t xml:space="preserve">3 </w:t>
       </w:r>
@@ -5730,7 +5769,7 @@
         <w:rPr>
           <w:rFonts w:cs="Helvetica" w:ascii="Cambria" w:hAnsi="Cambria" w:asciiTheme="minorHAnsi" w:hAnsiTheme="minorHAnsi"/>
           <w:color w:val="000000"/>
-          <w:position w:val="17"/>
+          <w:position w:val="20"/>
         </w:rPr>
         <w:t>0</w:t>
       </w:r>
@@ -5745,7 +5784,7 @@
         <w:rPr>
           <w:rFonts w:cs="Helvetica" w:ascii="Cambria" w:hAnsi="Cambria" w:asciiTheme="minorHAnsi" w:hAnsiTheme="minorHAnsi"/>
           <w:color w:val="000000"/>
-          <w:position w:val="17"/>
+          <w:position w:val="20"/>
         </w:rPr>
         <w:t>1</w:t>
       </w:r>
@@ -5760,7 +5799,7 @@
         <w:rPr>
           <w:rFonts w:cs="Helvetica" w:ascii="Cambria" w:hAnsi="Cambria" w:asciiTheme="minorHAnsi" w:hAnsiTheme="minorHAnsi"/>
           <w:color w:val="000000"/>
-          <w:position w:val="17"/>
+          <w:position w:val="20"/>
         </w:rPr>
         <w:t>2</w:t>
       </w:r>
@@ -5775,7 +5814,7 @@
         <w:rPr>
           <w:rFonts w:cs="Helvetica" w:ascii="Cambria" w:hAnsi="Cambria" w:asciiTheme="minorHAnsi" w:hAnsiTheme="minorHAnsi"/>
           <w:color w:val="000000"/>
-          <w:position w:val="17"/>
+          <w:position w:val="20"/>
         </w:rPr>
         <w:t xml:space="preserve">3 </w:t>
       </w:r>
@@ -5834,7 +5873,7 @@
         <w:rPr>
           <w:rFonts w:cs="Helvetica" w:ascii="Cambria" w:hAnsi="Cambria" w:asciiTheme="minorHAnsi" w:hAnsiTheme="minorHAnsi"/>
           <w:color w:val="000000"/>
-          <w:position w:val="17"/>
+          <w:position w:val="20"/>
         </w:rPr>
         <w:t>0</w:t>
       </w:r>
@@ -5849,7 +5888,7 @@
         <w:rPr>
           <w:rFonts w:cs="Helvetica" w:ascii="Cambria" w:hAnsi="Cambria" w:asciiTheme="minorHAnsi" w:hAnsiTheme="minorHAnsi"/>
           <w:color w:val="000000"/>
-          <w:position w:val="17"/>
+          <w:position w:val="20"/>
         </w:rPr>
         <w:t>1</w:t>
       </w:r>
@@ -5864,7 +5903,7 @@
         <w:rPr>
           <w:rFonts w:cs="Helvetica" w:ascii="Cambria" w:hAnsi="Cambria" w:asciiTheme="minorHAnsi" w:hAnsiTheme="minorHAnsi"/>
           <w:color w:val="000000"/>
-          <w:position w:val="17"/>
+          <w:position w:val="20"/>
         </w:rPr>
         <w:t>2</w:t>
       </w:r>
@@ -5879,7 +5918,7 @@
         <w:rPr>
           <w:rFonts w:cs="Helvetica" w:ascii="Cambria" w:hAnsi="Cambria" w:asciiTheme="minorHAnsi" w:hAnsiTheme="minorHAnsi"/>
           <w:color w:val="000000"/>
-          <w:position w:val="17"/>
+          <w:position w:val="20"/>
         </w:rPr>
         <w:t xml:space="preserve">3 </w:t>
       </w:r>
@@ -5938,7 +5977,7 @@
         <w:rPr>
           <w:rFonts w:cs="Helvetica" w:ascii="Cambria" w:hAnsi="Cambria" w:asciiTheme="minorHAnsi" w:hAnsiTheme="minorHAnsi"/>
           <w:color w:val="000000"/>
-          <w:position w:val="17"/>
+          <w:position w:val="20"/>
         </w:rPr>
         <w:t xml:space="preserve">0 </w:t>
       </w:r>
@@ -5953,7 +5992,7 @@
         <w:rPr>
           <w:rFonts w:cs="Helvetica" w:ascii="Cambria" w:hAnsi="Cambria" w:asciiTheme="minorHAnsi" w:hAnsiTheme="minorHAnsi"/>
           <w:color w:val="000000"/>
-          <w:position w:val="17"/>
+          <w:position w:val="20"/>
         </w:rPr>
         <w:t xml:space="preserve">1 </w:t>
       </w:r>
@@ -5968,7 +6007,7 @@
         <w:rPr>
           <w:rFonts w:cs="Helvetica" w:ascii="Cambria" w:hAnsi="Cambria" w:asciiTheme="minorHAnsi" w:hAnsiTheme="minorHAnsi"/>
           <w:color w:val="000000"/>
-          <w:position w:val="17"/>
+          <w:position w:val="20"/>
         </w:rPr>
         <w:t xml:space="preserve">2 </w:t>
       </w:r>
@@ -5983,7 +6022,7 @@
         <w:rPr>
           <w:rFonts w:cs="Helvetica" w:ascii="Cambria" w:hAnsi="Cambria" w:asciiTheme="minorHAnsi" w:hAnsiTheme="minorHAnsi"/>
           <w:color w:val="000000"/>
-          <w:position w:val="17"/>
+          <w:position w:val="20"/>
         </w:rPr>
         <w:t xml:space="preserve">3 </w:t>
       </w:r>
@@ -6225,10 +6264,10 @@
         <w:tblStyle w:val="TableGrid"/>
         <w:tblW w:w="3241" w:type="dxa"/>
         <w:jc w:val="left"/>
-        <w:tblInd w:w="443" w:type="dxa"/>
+        <w:tblInd w:w="438" w:type="dxa"/>
         <w:tblCellMar>
           <w:top w:w="0" w:type="dxa"/>
-          <w:left w:w="83" w:type="dxa"/>
+          <w:left w:w="78" w:type="dxa"/>
           <w:bottom w:w="0" w:type="dxa"/>
           <w:right w:w="108" w:type="dxa"/>
         </w:tblCellMar>
@@ -6246,7 +6285,7 @@
             <w:tcBorders/>
             <w:shd w:fill="auto" w:val="clear"/>
             <w:tcMar>
-              <w:left w:w="83" w:type="dxa"/>
+              <w:left w:w="78" w:type="dxa"/>
             </w:tcMar>
           </w:tcPr>
           <w:p>
@@ -6270,7 +6309,7 @@
             <w:tcBorders/>
             <w:shd w:fill="auto" w:val="clear"/>
             <w:tcMar>
-              <w:left w:w="83" w:type="dxa"/>
+              <w:left w:w="78" w:type="dxa"/>
             </w:tcMar>
           </w:tcPr>
           <w:p>
@@ -6297,7 +6336,7 @@
             <w:tcBorders/>
             <w:shd w:fill="auto" w:val="clear"/>
             <w:tcMar>
-              <w:left w:w="83" w:type="dxa"/>
+              <w:left w:w="78" w:type="dxa"/>
             </w:tcMar>
           </w:tcPr>
           <w:p>
@@ -6321,7 +6360,7 @@
             <w:tcBorders/>
             <w:shd w:fill="auto" w:val="clear"/>
             <w:tcMar>
-              <w:left w:w="83" w:type="dxa"/>
+              <w:left w:w="78" w:type="dxa"/>
             </w:tcMar>
           </w:tcPr>
           <w:p>
@@ -6348,7 +6387,7 @@
             <w:tcBorders/>
             <w:shd w:fill="auto" w:val="clear"/>
             <w:tcMar>
-              <w:left w:w="83" w:type="dxa"/>
+              <w:left w:w="78" w:type="dxa"/>
             </w:tcMar>
           </w:tcPr>
           <w:p>
@@ -6372,7 +6411,7 @@
             <w:tcBorders/>
             <w:shd w:fill="auto" w:val="clear"/>
             <w:tcMar>
-              <w:left w:w="83" w:type="dxa"/>
+              <w:left w:w="78" w:type="dxa"/>
             </w:tcMar>
           </w:tcPr>
           <w:p>
@@ -6399,7 +6438,7 @@
             <w:tcBorders/>
             <w:shd w:fill="auto" w:val="clear"/>
             <w:tcMar>
-              <w:left w:w="83" w:type="dxa"/>
+              <w:left w:w="78" w:type="dxa"/>
             </w:tcMar>
           </w:tcPr>
           <w:p>
@@ -6423,7 +6462,7 @@
             <w:tcBorders/>
             <w:shd w:fill="auto" w:val="clear"/>
             <w:tcMar>
-              <w:left w:w="83" w:type="dxa"/>
+              <w:left w:w="78" w:type="dxa"/>
             </w:tcMar>
           </w:tcPr>
           <w:p>
@@ -6450,7 +6489,7 @@
             <w:tcBorders/>
             <w:shd w:fill="auto" w:val="clear"/>
             <w:tcMar>
-              <w:left w:w="83" w:type="dxa"/>
+              <w:left w:w="78" w:type="dxa"/>
             </w:tcMar>
           </w:tcPr>
           <w:p>
@@ -6474,7 +6513,7 @@
             <w:tcBorders/>
             <w:shd w:fill="auto" w:val="clear"/>
             <w:tcMar>
-              <w:left w:w="83" w:type="dxa"/>
+              <w:left w:w="78" w:type="dxa"/>
             </w:tcMar>
           </w:tcPr>
           <w:p>
@@ -6501,7 +6540,7 @@
             <w:tcBorders/>
             <w:shd w:fill="auto" w:val="clear"/>
             <w:tcMar>
-              <w:left w:w="83" w:type="dxa"/>
+              <w:left w:w="78" w:type="dxa"/>
             </w:tcMar>
           </w:tcPr>
           <w:p>
@@ -6525,7 +6564,7 @@
             <w:tcBorders/>
             <w:shd w:fill="auto" w:val="clear"/>
             <w:tcMar>
-              <w:left w:w="83" w:type="dxa"/>
+              <w:left w:w="78" w:type="dxa"/>
             </w:tcMar>
           </w:tcPr>
           <w:p>
@@ -6552,7 +6591,7 @@
             <w:tcBorders/>
             <w:shd w:fill="auto" w:val="clear"/>
             <w:tcMar>
-              <w:left w:w="83" w:type="dxa"/>
+              <w:left w:w="78" w:type="dxa"/>
             </w:tcMar>
           </w:tcPr>
           <w:p>
@@ -6576,7 +6615,7 @@
             <w:tcBorders/>
             <w:shd w:fill="auto" w:val="clear"/>
             <w:tcMar>
-              <w:left w:w="83" w:type="dxa"/>
+              <w:left w:w="78" w:type="dxa"/>
             </w:tcMar>
           </w:tcPr>
           <w:p>
@@ -6603,7 +6642,7 @@
             <w:tcBorders/>
             <w:shd w:fill="auto" w:val="clear"/>
             <w:tcMar>
-              <w:left w:w="83" w:type="dxa"/>
+              <w:left w:w="78" w:type="dxa"/>
             </w:tcMar>
           </w:tcPr>
           <w:p>
@@ -6627,7 +6666,7 @@
             <w:tcBorders/>
             <w:shd w:fill="auto" w:val="clear"/>
             <w:tcMar>
-              <w:left w:w="83" w:type="dxa"/>
+              <w:left w:w="78" w:type="dxa"/>
             </w:tcMar>
           </w:tcPr>
           <w:p>
@@ -6654,7 +6693,7 @@
             <w:tcBorders/>
             <w:shd w:fill="auto" w:val="clear"/>
             <w:tcMar>
-              <w:left w:w="83" w:type="dxa"/>
+              <w:left w:w="78" w:type="dxa"/>
             </w:tcMar>
           </w:tcPr>
           <w:p>
@@ -6678,7 +6717,7 @@
             <w:tcBorders/>
             <w:shd w:fill="auto" w:val="clear"/>
             <w:tcMar>
-              <w:left w:w="83" w:type="dxa"/>
+              <w:left w:w="78" w:type="dxa"/>
             </w:tcMar>
           </w:tcPr>
           <w:p>
@@ -6705,7 +6744,7 @@
             <w:tcBorders/>
             <w:shd w:fill="auto" w:val="clear"/>
             <w:tcMar>
-              <w:left w:w="83" w:type="dxa"/>
+              <w:left w:w="78" w:type="dxa"/>
             </w:tcMar>
           </w:tcPr>
           <w:p>
@@ -6729,7 +6768,7 @@
             <w:tcBorders/>
             <w:shd w:fill="auto" w:val="clear"/>
             <w:tcMar>
-              <w:left w:w="83" w:type="dxa"/>
+              <w:left w:w="78" w:type="dxa"/>
             </w:tcMar>
           </w:tcPr>
           <w:p>
@@ -6756,7 +6795,7 @@
             <w:tcBorders/>
             <w:shd w:fill="auto" w:val="clear"/>
             <w:tcMar>
-              <w:left w:w="83" w:type="dxa"/>
+              <w:left w:w="78" w:type="dxa"/>
             </w:tcMar>
           </w:tcPr>
           <w:p>
@@ -6780,7 +6819,7 @@
             <w:tcBorders/>
             <w:shd w:fill="auto" w:val="clear"/>
             <w:tcMar>
-              <w:left w:w="83" w:type="dxa"/>
+              <w:left w:w="78" w:type="dxa"/>
             </w:tcMar>
           </w:tcPr>
           <w:p>
@@ -6807,7 +6846,7 @@
             <w:tcBorders/>
             <w:shd w:fill="auto" w:val="clear"/>
             <w:tcMar>
-              <w:left w:w="83" w:type="dxa"/>
+              <w:left w:w="78" w:type="dxa"/>
             </w:tcMar>
           </w:tcPr>
           <w:p>
@@ -6831,7 +6870,7 @@
             <w:tcBorders/>
             <w:shd w:fill="auto" w:val="clear"/>
             <w:tcMar>
-              <w:left w:w="83" w:type="dxa"/>
+              <w:left w:w="78" w:type="dxa"/>
             </w:tcMar>
           </w:tcPr>
           <w:p>
@@ -6858,7 +6897,7 @@
             <w:tcBorders/>
             <w:shd w:fill="auto" w:val="clear"/>
             <w:tcMar>
-              <w:left w:w="83" w:type="dxa"/>
+              <w:left w:w="78" w:type="dxa"/>
             </w:tcMar>
           </w:tcPr>
           <w:p>
@@ -6882,7 +6921,7 @@
             <w:tcBorders/>
             <w:shd w:fill="auto" w:val="clear"/>
             <w:tcMar>
-              <w:left w:w="83" w:type="dxa"/>
+              <w:left w:w="78" w:type="dxa"/>
             </w:tcMar>
           </w:tcPr>
           <w:p>
@@ -6909,7 +6948,7 @@
             <w:tcBorders/>
             <w:shd w:fill="auto" w:val="clear"/>
             <w:tcMar>
-              <w:left w:w="83" w:type="dxa"/>
+              <w:left w:w="78" w:type="dxa"/>
             </w:tcMar>
           </w:tcPr>
           <w:p>
@@ -6933,7 +6972,7 @@
             <w:tcBorders/>
             <w:shd w:fill="auto" w:val="clear"/>
             <w:tcMar>
-              <w:left w:w="83" w:type="dxa"/>
+              <w:left w:w="78" w:type="dxa"/>
             </w:tcMar>
           </w:tcPr>
           <w:p>
@@ -6960,7 +6999,7 @@
             <w:tcBorders/>
             <w:shd w:fill="auto" w:val="clear"/>
             <w:tcMar>
-              <w:left w:w="83" w:type="dxa"/>
+              <w:left w:w="78" w:type="dxa"/>
             </w:tcMar>
           </w:tcPr>
           <w:p>
@@ -6984,7 +7023,7 @@
             <w:tcBorders/>
             <w:shd w:fill="auto" w:val="clear"/>
             <w:tcMar>
-              <w:left w:w="83" w:type="dxa"/>
+              <w:left w:w="78" w:type="dxa"/>
             </w:tcMar>
           </w:tcPr>
           <w:p>
@@ -7011,7 +7050,7 @@
             <w:tcBorders/>
             <w:shd w:fill="auto" w:val="clear"/>
             <w:tcMar>
-              <w:left w:w="83" w:type="dxa"/>
+              <w:left w:w="78" w:type="dxa"/>
             </w:tcMar>
           </w:tcPr>
           <w:p>
@@ -7035,7 +7074,7 @@
             <w:tcBorders/>
             <w:shd w:fill="auto" w:val="clear"/>
             <w:tcMar>
-              <w:left w:w="83" w:type="dxa"/>
+              <w:left w:w="78" w:type="dxa"/>
             </w:tcMar>
           </w:tcPr>
           <w:p>
@@ -7062,7 +7101,7 @@
             <w:tcBorders/>
             <w:shd w:fill="auto" w:val="clear"/>
             <w:tcMar>
-              <w:left w:w="83" w:type="dxa"/>
+              <w:left w:w="78" w:type="dxa"/>
             </w:tcMar>
           </w:tcPr>
           <w:p>
@@ -7086,7 +7125,7 @@
             <w:tcBorders/>
             <w:shd w:fill="auto" w:val="clear"/>
             <w:tcMar>
-              <w:left w:w="83" w:type="dxa"/>
+              <w:left w:w="78" w:type="dxa"/>
             </w:tcMar>
           </w:tcPr>
           <w:p>
@@ -7217,7 +7256,15 @@
     </w:pPr>
     <w:r>
       <w:rPr/>
-      <w:t>Rev: 2017-01-26</w:t>
+      <w:t>Rev: 2017-</w:t>
+    </w:r>
+    <w:r>
+      <w:rPr/>
+      <w:t>10</w:t>
+    </w:r>
+    <w:r>
+      <w:rPr/>
+      <w:t>-26</w:t>
       <w:tab/>
     </w:r>
     <w:r>
@@ -9429,6 +9476,133 @@
       <w:rFonts w:cs="Wingdings"/>
     </w:rPr>
   </w:style>
+  <w:style w:type="character" w:styleId="ListLabel115">
+    <w:name w:val="ListLabel 115"/>
+    <w:qFormat/>
+    <w:rPr>
+      <w:rFonts w:cs="Symbol"/>
+      <w:b/>
+    </w:rPr>
+  </w:style>
+  <w:style w:type="character" w:styleId="ListLabel116">
+    <w:name w:val="ListLabel 116"/>
+    <w:qFormat/>
+    <w:rPr>
+      <w:rFonts w:cs="Courier New"/>
+    </w:rPr>
+  </w:style>
+  <w:style w:type="character" w:styleId="ListLabel117">
+    <w:name w:val="ListLabel 117"/>
+    <w:qFormat/>
+    <w:rPr>
+      <w:rFonts w:cs="Wingdings"/>
+    </w:rPr>
+  </w:style>
+  <w:style w:type="character" w:styleId="ListLabel118">
+    <w:name w:val="ListLabel 118"/>
+    <w:qFormat/>
+    <w:rPr>
+      <w:rFonts w:cs="Symbol"/>
+    </w:rPr>
+  </w:style>
+  <w:style w:type="character" w:styleId="ListLabel119">
+    <w:name w:val="ListLabel 119"/>
+    <w:qFormat/>
+    <w:rPr>
+      <w:rFonts w:cs="Courier New"/>
+    </w:rPr>
+  </w:style>
+  <w:style w:type="character" w:styleId="ListLabel120">
+    <w:name w:val="ListLabel 120"/>
+    <w:qFormat/>
+    <w:rPr>
+      <w:rFonts w:cs="Wingdings"/>
+    </w:rPr>
+  </w:style>
+  <w:style w:type="character" w:styleId="ListLabel121">
+    <w:name w:val="ListLabel 121"/>
+    <w:qFormat/>
+    <w:rPr>
+      <w:rFonts w:cs="Symbol"/>
+    </w:rPr>
+  </w:style>
+  <w:style w:type="character" w:styleId="ListLabel122">
+    <w:name w:val="ListLabel 122"/>
+    <w:qFormat/>
+    <w:rPr>
+      <w:rFonts w:cs="Courier New"/>
+    </w:rPr>
+  </w:style>
+  <w:style w:type="character" w:styleId="ListLabel123">
+    <w:name w:val="ListLabel 123"/>
+    <w:qFormat/>
+    <w:rPr>
+      <w:rFonts w:cs="Wingdings"/>
+    </w:rPr>
+  </w:style>
+  <w:style w:type="character" w:styleId="ListLabel124">
+    <w:name w:val="ListLabel 124"/>
+    <w:qFormat/>
+    <w:rPr>
+      <w:rFonts w:cs="Symbol"/>
+    </w:rPr>
+  </w:style>
+  <w:style w:type="character" w:styleId="ListLabel125">
+    <w:name w:val="ListLabel 125"/>
+    <w:qFormat/>
+    <w:rPr>
+      <w:rFonts w:cs="Courier New"/>
+    </w:rPr>
+  </w:style>
+  <w:style w:type="character" w:styleId="ListLabel126">
+    <w:name w:val="ListLabel 126"/>
+    <w:qFormat/>
+    <w:rPr>
+      <w:rFonts w:cs="Wingdings"/>
+    </w:rPr>
+  </w:style>
+  <w:style w:type="character" w:styleId="ListLabel127">
+    <w:name w:val="ListLabel 127"/>
+    <w:qFormat/>
+    <w:rPr>
+      <w:rFonts w:cs="Symbol"/>
+    </w:rPr>
+  </w:style>
+  <w:style w:type="character" w:styleId="ListLabel128">
+    <w:name w:val="ListLabel 128"/>
+    <w:qFormat/>
+    <w:rPr>
+      <w:rFonts w:cs="Courier New"/>
+    </w:rPr>
+  </w:style>
+  <w:style w:type="character" w:styleId="ListLabel129">
+    <w:name w:val="ListLabel 129"/>
+    <w:qFormat/>
+    <w:rPr>
+      <w:rFonts w:cs="Wingdings"/>
+    </w:rPr>
+  </w:style>
+  <w:style w:type="character" w:styleId="ListLabel130">
+    <w:name w:val="ListLabel 130"/>
+    <w:qFormat/>
+    <w:rPr>
+      <w:rFonts w:cs="Symbol"/>
+    </w:rPr>
+  </w:style>
+  <w:style w:type="character" w:styleId="ListLabel131">
+    <w:name w:val="ListLabel 131"/>
+    <w:qFormat/>
+    <w:rPr>
+      <w:rFonts w:cs="Courier New"/>
+    </w:rPr>
+  </w:style>
+  <w:style w:type="character" w:styleId="ListLabel132">
+    <w:name w:val="ListLabel 132"/>
+    <w:qFormat/>
+    <w:rPr>
+      <w:rFonts w:cs="Wingdings"/>
+    </w:rPr>
+  </w:style>
   <w:style w:type="paragraph" w:styleId="Heading">
     <w:name w:val="Heading"/>
     <w:basedOn w:val="Normal"/>

</xml_diff>

<commit_message>
use firefox in container, remove web server
git-svn-id: https://tor.ern.nps.edu/svn/proj/labtainer/trunk@1014 ed162e55-3153-4343-a18d-e086fa355ed4
</commit_message>
<xml_diff>
--- a/labs/symkeylab/docs/symkey.docx
+++ b/labs/symkeylab/docs/symkey.docx
@@ -586,7 +586,7 @@
                 <wp:positionV relativeFrom="paragraph">
                   <wp:posOffset>40005</wp:posOffset>
                 </wp:positionV>
-                <wp:extent cx="6295390" cy="462915"/>
+                <wp:extent cx="6296025" cy="463550"/>
                 <wp:effectExtent l="0" t="0" r="0" b="0"/>
                 <wp:wrapSquare wrapText="bothSides"/>
                 <wp:docPr id="1" name="Text Box 3"/>
@@ -597,7 +597,7 @@
                       <wps:spPr>
                         <a:xfrm>
                           <a:off x="0" y="0"/>
-                          <a:ext cx="6294600" cy="462240"/>
+                          <a:ext cx="6295320" cy="462960"/>
                         </a:xfrm>
                         <a:prstGeom prst="rect">
                           <a:avLst/>
@@ -713,7 +713,7 @@
           </mc:Choice>
           <mc:Fallback>
             <w:pict>
-              <v:rect id="shape_0" ID="Text Box 3" stroked="f" style="position:absolute;margin-left:26.2pt;margin-top:3.15pt;width:495.6pt;height:36.35pt" wp14:anchorId="3FAF0339">
+              <v:rect id="shape_0" ID="Text Box 3" stroked="f" style="position:absolute;margin-left:26.2pt;margin-top:3.15pt;width:495.65pt;height:36.4pt" wp14:anchorId="3FAF0339">
                 <w10:wrap type="square"/>
                 <v:fill o:detectmouseclick="t" on="false"/>
                 <v:stroke color="#3465a4" joinstyle="round" endcap="flat"/>
@@ -1475,7 +1475,7 @@
                 <wp:positionV relativeFrom="paragraph">
                   <wp:posOffset>177165</wp:posOffset>
                 </wp:positionV>
-                <wp:extent cx="7320915" cy="462915"/>
+                <wp:extent cx="7321550" cy="463550"/>
                 <wp:effectExtent l="0" t="0" r="0" b="0"/>
                 <wp:wrapSquare wrapText="bothSides"/>
                 <wp:docPr id="3" name="Text Box 5"/>
@@ -1486,7 +1486,7 @@
                       <wps:spPr>
                         <a:xfrm>
                           <a:off x="0" y="0"/>
-                          <a:ext cx="7320240" cy="462240"/>
+                          <a:ext cx="7320960" cy="462960"/>
                         </a:xfrm>
                         <a:prstGeom prst="rect">
                           <a:avLst/>
@@ -1613,7 +1613,7 @@
           </mc:Choice>
           <mc:Fallback>
             <w:pict>
-              <v:rect id="shape_0" ID="Text Box 5" stroked="f" style="position:absolute;margin-left:-36.55pt;margin-top:13.95pt;width:576.35pt;height:36.35pt" wp14:anchorId="549148E5">
+              <v:rect id="shape_0" ID="Text Box 5" stroked="f" style="position:absolute;margin-left:-36.55pt;margin-top:13.95pt;width:576.4pt;height:36.4pt" wp14:anchorId="549148E5">
                 <w10:wrap type="square"/>
                 <v:fill o:detectmouseclick="t" on="false"/>
                 <v:stroke color="#3465a4" joinstyle="round" endcap="flat"/>
@@ -1858,7 +1858,15 @@
       </w:pPr>
       <w:r>
         <w:rPr/>
-        <w:t>In this task, you will explore the differences in security attained by several modes of encryption.  You will use a web browser on your host Linux system (to view files that you create and modify on the “symkeylab” computer.  You will have noticed that the symkeylab computer contains a “index.html”and “nps-logo.bmp” file.  It also contains a simple web server that service up those pages.  To see the pages, obtain the IP address of the symkey lab computer by typing this in the symlink virtual terminal:</w:t>
+        <w:t xml:space="preserve">In this task, you will explore the differences in security attained by several modes of encryption.  You will use a web browser on your host Linux system (to view files that you create and modify on the “symkeylab” computer.  You will have noticed that the symkeylab computer contains a “index.html”and “nps-logo.bmp” file.  To see the page, </w:t>
+      </w:r>
+      <w:r>
+        <w:rPr/>
+        <w:t>start the firefox browser using this command:</w:t>
+      </w:r>
+      <w:r>
+        <w:rPr/>
+        <w:t xml:space="preserve"> </w:t>
       </w:r>
     </w:p>
     <w:p>
@@ -1869,17 +1877,23 @@
       <w:r>
         <w:rPr/>
         <w:tab/>
-        <w:t>ifconfig</w:t>
+        <w:t>./</w:t>
+      </w:r>
+      <w:r>
+        <w:rPr/>
+        <w:t>start_firefox</w:t>
       </w:r>
     </w:p>
     <w:p>
       <w:pPr>
         <w:pStyle w:val="Normal"/>
-        <w:rPr/>
-      </w:pPr>
-      <w:r>
-        <w:rPr/>
-        <w:t>And then use this IP address in a browser on your Linux host:</w:t>
+        <w:rPr>
+          <w:rFonts w:cs="Helvetica"/>
+          <w:color w:val="000000"/>
+        </w:rPr>
+      </w:pPr>
+      <w:r>
+        <w:rPr/>
       </w:r>
     </w:p>
     <w:p>
@@ -1888,28 +1902,11 @@
         <w:rPr/>
       </w:pPr>
       <w:r>
-        <w:rPr/>
-        <w:tab/>
-      </w:r>
-      <w:r>
         <w:rPr>
           <w:rFonts w:cs="Helvetica"/>
           <w:color w:val="000000"/>
         </w:rPr>
-        <w:t>http://&lt;Server’s IP address&gt;</w:t>
-      </w:r>
-    </w:p>
-    <w:p>
-      <w:pPr>
-        <w:pStyle w:val="Normal"/>
-        <w:rPr/>
-      </w:pPr>
-      <w:r>
-        <w:rPr>
-          <w:rFonts w:cs="Helvetica"/>
-          <w:color w:val="000000"/>
-        </w:rPr>
-        <w:t>You will see the NPS logo, the (nps-logo.bmp file), and a broken link to a modified version of the logo, (a nps-logo-_mod.bmp file that you will be creating).</w:t>
+        <w:t>You will see the NPS logo, the (nps-logo.bmp file), and a broken link to a modified version of the logo, (a nps-logo_mod.bmp file that you will be creating).</w:t>
       </w:r>
     </w:p>
     <w:p>
@@ -2238,7 +2235,7 @@
                 <wp:positionV relativeFrom="paragraph">
                   <wp:posOffset>-8255</wp:posOffset>
                 </wp:positionV>
-                <wp:extent cx="6919595" cy="462280"/>
+                <wp:extent cx="6920230" cy="462915"/>
                 <wp:effectExtent l="0" t="0" r="38100" b="25400"/>
                 <wp:wrapSquare wrapText="bothSides"/>
                 <wp:docPr id="5" name="Text Box 2"/>
@@ -2249,7 +2246,7 @@
                       <wps:spPr>
                         <a:xfrm>
                           <a:off x="0" y="0"/>
-                          <a:ext cx="6918840" cy="461520"/>
+                          <a:ext cx="6919560" cy="462240"/>
                         </a:xfrm>
                         <a:prstGeom prst="rect">
                           <a:avLst/>
@@ -2280,7 +2277,7 @@
           </mc:Choice>
           <mc:Fallback>
             <w:pict>
-              <v:rect id="shape_0" ID="Text Box 2" stroked="f" style="position:absolute;margin-left:-556.8pt;margin-top:-0.65pt;width:544.75pt;height:36.3pt" wp14:anchorId="56F334D0">
+              <v:rect id="shape_0" ID="Text Box 2" stroked="f" style="position:absolute;margin-left:-556.8pt;margin-top:-0.65pt;width:544.8pt;height:36.35pt" wp14:anchorId="56F334D0">
                 <w10:wrap type="none"/>
                 <v:fill o:detectmouseclick="t" on="false"/>
                 <v:stroke color="#3465a4" joinstyle="round" endcap="flat"/>
@@ -2299,7 +2296,7 @@
                 <wp:positionV relativeFrom="paragraph">
                   <wp:posOffset>-8255</wp:posOffset>
                 </wp:positionV>
-                <wp:extent cx="7205980" cy="276860"/>
+                <wp:extent cx="7206615" cy="277495"/>
                 <wp:effectExtent l="0" t="0" r="0" b="0"/>
                 <wp:wrapNone/>
                 <wp:docPr id="6" name="Frame4"/>
@@ -2310,7 +2307,7 @@
                       <wps:spPr>
                         <a:xfrm>
                           <a:off x="0" y="0"/>
-                          <a:ext cx="7205400" cy="276120"/>
+                          <a:ext cx="7206120" cy="276840"/>
                         </a:xfrm>
                         <a:prstGeom prst="rect">
                           <a:avLst/>
@@ -2356,7 +2353,7 @@
           </mc:Choice>
           <mc:Fallback>
             <w:pict>
-              <v:rect id="shape_0" ID="Frame4" stroked="f" style="position:absolute;margin-left:-13.9pt;margin-top:-0.65pt;width:567.3pt;height:21.7pt">
+              <v:rect id="shape_0" ID="Frame4" stroked="f" style="position:absolute;margin-left:-13.9pt;margin-top:-0.65pt;width:567.35pt;height:21.75pt">
                 <w10:wrap type="square"/>
                 <v:fill o:detectmouseclick="t" on="false"/>
                 <v:stroke color="#3465a4" joinstyle="round" endcap="flat"/>
@@ -4340,7 +4337,7 @@
         <w:tblInd w:w="108" w:type="dxa"/>
         <w:tblCellMar>
           <w:top w:w="0" w:type="dxa"/>
-          <w:left w:w="148" w:type="dxa"/>
+          <w:left w:w="153" w:type="dxa"/>
           <w:bottom w:w="0" w:type="dxa"/>
           <w:right w:w="108" w:type="dxa"/>
         </w:tblCellMar>
@@ -5377,11 +5374,7 @@
         <w:t xml:space="preserve"> = 4 x 10</w:t>
       </w:r>
       <w:r>
-        <w:rPr>
-          <w:rFonts w:cs="Helvetica" w:ascii="Cambria" w:hAnsi="Cambria" w:asciiTheme="minorHAnsi" w:hAnsiTheme="minorHAnsi"/>
-          <w:color w:val="000000"/>
-          <w:position w:val="24"/>
-        </w:rPr>
+        <w:rPr/>
         <w:t>0</w:t>
       </w:r>
       <w:r>
@@ -5392,11 +5385,7 @@
         <w:t>+ 3 x 10</w:t>
       </w:r>
       <w:r>
-        <w:rPr>
-          <w:rFonts w:cs="Helvetica" w:ascii="Cambria" w:hAnsi="Cambria" w:asciiTheme="minorHAnsi" w:hAnsiTheme="minorHAnsi"/>
-          <w:color w:val="000000"/>
-          <w:position w:val="24"/>
-        </w:rPr>
+        <w:rPr/>
         <w:t xml:space="preserve">1 </w:t>
       </w:r>
       <w:r>
@@ -5407,11 +5396,7 @@
         <w:t>+ 5x 10</w:t>
       </w:r>
       <w:r>
-        <w:rPr>
-          <w:rFonts w:cs="Helvetica" w:ascii="Cambria" w:hAnsi="Cambria" w:asciiTheme="minorHAnsi" w:hAnsiTheme="minorHAnsi"/>
-          <w:color w:val="000000"/>
-          <w:position w:val="24"/>
-        </w:rPr>
+        <w:rPr/>
         <w:t>2</w:t>
       </w:r>
       <w:r>
@@ -5422,11 +5407,7 @@
         <w:t>+ 1 x 10</w:t>
       </w:r>
       <w:r>
-        <w:rPr>
-          <w:rFonts w:cs="Helvetica" w:ascii="Cambria" w:hAnsi="Cambria" w:asciiTheme="minorHAnsi" w:hAnsiTheme="minorHAnsi"/>
-          <w:color w:val="000000"/>
-          <w:position w:val="24"/>
-        </w:rPr>
+        <w:rPr/>
         <w:t xml:space="preserve">3 </w:t>
       </w:r>
       <w:r>
@@ -5466,11 +5447,7 @@
         <w:t xml:space="preserve"> = 1x 2</w:t>
       </w:r>
       <w:r>
-        <w:rPr>
-          <w:rFonts w:cs="Helvetica" w:ascii="Cambria" w:hAnsi="Cambria" w:asciiTheme="minorHAnsi" w:hAnsiTheme="minorHAnsi"/>
-          <w:color w:val="000000"/>
-          <w:position w:val="24"/>
-        </w:rPr>
+        <w:rPr/>
         <w:t xml:space="preserve">0 </w:t>
       </w:r>
       <w:r>
@@ -5481,11 +5458,7 @@
         <w:t>+ 1x 2</w:t>
       </w:r>
       <w:r>
-        <w:rPr>
-          <w:rFonts w:cs="Helvetica" w:ascii="Cambria" w:hAnsi="Cambria" w:asciiTheme="minorHAnsi" w:hAnsiTheme="minorHAnsi"/>
-          <w:color w:val="000000"/>
-          <w:position w:val="24"/>
-        </w:rPr>
+        <w:rPr/>
         <w:t>1</w:t>
       </w:r>
       <w:r>
@@ -5496,11 +5469,7 @@
         <w:t>+ 0x 2</w:t>
       </w:r>
       <w:r>
-        <w:rPr>
-          <w:rFonts w:cs="Helvetica" w:ascii="Cambria" w:hAnsi="Cambria" w:asciiTheme="minorHAnsi" w:hAnsiTheme="minorHAnsi"/>
-          <w:color w:val="000000"/>
-          <w:position w:val="24"/>
-        </w:rPr>
+        <w:rPr/>
         <w:t>2</w:t>
       </w:r>
       <w:r>
@@ -5511,11 +5480,7 @@
         <w:t>+ 1x 2</w:t>
       </w:r>
       <w:r>
-        <w:rPr>
-          <w:rFonts w:cs="Helvetica" w:ascii="Cambria" w:hAnsi="Cambria" w:asciiTheme="minorHAnsi" w:hAnsiTheme="minorHAnsi"/>
-          <w:color w:val="000000"/>
-          <w:position w:val="24"/>
-        </w:rPr>
+        <w:rPr/>
         <w:t xml:space="preserve">3 </w:t>
       </w:r>
       <w:r>
@@ -5657,11 +5622,7 @@
         <w:t xml:space="preserve"> = 4x 16</w:t>
       </w:r>
       <w:r>
-        <w:rPr>
-          <w:rFonts w:cs="Helvetica" w:ascii="Cambria" w:hAnsi="Cambria" w:asciiTheme="minorHAnsi" w:hAnsiTheme="minorHAnsi"/>
-          <w:color w:val="000000"/>
-          <w:position w:val="24"/>
-        </w:rPr>
+        <w:rPr/>
         <w:t>0</w:t>
       </w:r>
       <w:r>
@@ -5672,11 +5633,7 @@
         <w:t>+ 3x 16</w:t>
       </w:r>
       <w:r>
-        <w:rPr>
-          <w:rFonts w:cs="Helvetica" w:ascii="Cambria" w:hAnsi="Cambria" w:asciiTheme="minorHAnsi" w:hAnsiTheme="minorHAnsi"/>
-          <w:color w:val="000000"/>
-          <w:position w:val="24"/>
-        </w:rPr>
+        <w:rPr/>
         <w:t>1</w:t>
       </w:r>
       <w:r>
@@ -5687,11 +5644,7 @@
         <w:t>+ 5x 16</w:t>
       </w:r>
       <w:r>
-        <w:rPr>
-          <w:rFonts w:cs="Helvetica" w:ascii="Cambria" w:hAnsi="Cambria" w:asciiTheme="minorHAnsi" w:hAnsiTheme="minorHAnsi"/>
-          <w:color w:val="000000"/>
-          <w:position w:val="24"/>
-        </w:rPr>
+        <w:rPr/>
         <w:t>2</w:t>
       </w:r>
       <w:r>
@@ -5702,11 +5655,7 @@
         <w:t>+ 1x 16</w:t>
       </w:r>
       <w:r>
-        <w:rPr>
-          <w:rFonts w:cs="Helvetica" w:ascii="Cambria" w:hAnsi="Cambria" w:asciiTheme="minorHAnsi" w:hAnsiTheme="minorHAnsi"/>
-          <w:color w:val="000000"/>
-          <w:position w:val="24"/>
-        </w:rPr>
+        <w:rPr/>
         <w:t xml:space="preserve">3 </w:t>
       </w:r>
       <w:r>
@@ -5761,11 +5710,7 @@
         <w:t xml:space="preserve"> = 1x 16</w:t>
       </w:r>
       <w:r>
-        <w:rPr>
-          <w:rFonts w:cs="Helvetica" w:ascii="Cambria" w:hAnsi="Cambria" w:asciiTheme="minorHAnsi" w:hAnsiTheme="minorHAnsi"/>
-          <w:color w:val="000000"/>
-          <w:position w:val="24"/>
-        </w:rPr>
+        <w:rPr/>
         <w:t>0</w:t>
       </w:r>
       <w:r>
@@ -5776,11 +5721,7 @@
         <w:t>+ 1x 16</w:t>
       </w:r>
       <w:r>
-        <w:rPr>
-          <w:rFonts w:cs="Helvetica" w:ascii="Cambria" w:hAnsi="Cambria" w:asciiTheme="minorHAnsi" w:hAnsiTheme="minorHAnsi"/>
-          <w:color w:val="000000"/>
-          <w:position w:val="24"/>
-        </w:rPr>
+        <w:rPr/>
         <w:t>1</w:t>
       </w:r>
       <w:r>
@@ -5791,11 +5732,7 @@
         <w:t>+ 0x 16</w:t>
       </w:r>
       <w:r>
-        <w:rPr>
-          <w:rFonts w:cs="Helvetica" w:ascii="Cambria" w:hAnsi="Cambria" w:asciiTheme="minorHAnsi" w:hAnsiTheme="minorHAnsi"/>
-          <w:color w:val="000000"/>
-          <w:position w:val="24"/>
-        </w:rPr>
+        <w:rPr/>
         <w:t>2</w:t>
       </w:r>
       <w:r>
@@ -5806,11 +5743,7 @@
         <w:t>+ 1x 16</w:t>
       </w:r>
       <w:r>
-        <w:rPr>
-          <w:rFonts w:cs="Helvetica" w:ascii="Cambria" w:hAnsi="Cambria" w:asciiTheme="minorHAnsi" w:hAnsiTheme="minorHAnsi"/>
-          <w:color w:val="000000"/>
-          <w:position w:val="24"/>
-        </w:rPr>
+        <w:rPr/>
         <w:t xml:space="preserve">3 </w:t>
       </w:r>
       <w:r>
@@ -5865,11 +5798,7 @@
         <w:t xml:space="preserve"> = 15 x 16</w:t>
       </w:r>
       <w:r>
-        <w:rPr>
-          <w:rFonts w:cs="Helvetica" w:ascii="Cambria" w:hAnsi="Cambria" w:asciiTheme="minorHAnsi" w:hAnsiTheme="minorHAnsi"/>
-          <w:color w:val="000000"/>
-          <w:position w:val="24"/>
-        </w:rPr>
+        <w:rPr/>
         <w:t xml:space="preserve">0 </w:t>
       </w:r>
       <w:r>
@@ -5880,11 +5809,7 @@
         <w:t>+ 14 x 16</w:t>
       </w:r>
       <w:r>
-        <w:rPr>
-          <w:rFonts w:cs="Helvetica" w:ascii="Cambria" w:hAnsi="Cambria" w:asciiTheme="minorHAnsi" w:hAnsiTheme="minorHAnsi"/>
-          <w:color w:val="000000"/>
-          <w:position w:val="24"/>
-        </w:rPr>
+        <w:rPr/>
         <w:t xml:space="preserve">1 </w:t>
       </w:r>
       <w:r>
@@ -5895,11 +5820,7 @@
         <w:t>+ 14x 16</w:t>
       </w:r>
       <w:r>
-        <w:rPr>
-          <w:rFonts w:cs="Helvetica" w:ascii="Cambria" w:hAnsi="Cambria" w:asciiTheme="minorHAnsi" w:hAnsiTheme="minorHAnsi"/>
-          <w:color w:val="000000"/>
-          <w:position w:val="24"/>
-        </w:rPr>
+        <w:rPr/>
         <w:t xml:space="preserve">2 </w:t>
       </w:r>
       <w:r>
@@ -5910,11 +5831,7 @@
         <w:t>+ 11 x 16</w:t>
       </w:r>
       <w:r>
-        <w:rPr>
-          <w:rFonts w:cs="Helvetica" w:ascii="Cambria" w:hAnsi="Cambria" w:asciiTheme="minorHAnsi" w:hAnsiTheme="minorHAnsi"/>
-          <w:color w:val="000000"/>
-          <w:position w:val="24"/>
-        </w:rPr>
+        <w:rPr/>
         <w:t xml:space="preserve">3 </w:t>
       </w:r>
       <w:r>
@@ -6155,10 +6072,10 @@
         <w:tblStyle w:val="TableGrid"/>
         <w:tblW w:w="3241" w:type="dxa"/>
         <w:jc w:val="left"/>
-        <w:tblInd w:w="433" w:type="dxa"/>
+        <w:tblInd w:w="428" w:type="dxa"/>
         <w:tblCellMar>
           <w:top w:w="0" w:type="dxa"/>
-          <w:left w:w="73" w:type="dxa"/>
+          <w:left w:w="68" w:type="dxa"/>
           <w:bottom w:w="0" w:type="dxa"/>
           <w:right w:w="108" w:type="dxa"/>
         </w:tblCellMar>
@@ -6176,7 +6093,7 @@
             <w:tcBorders/>
             <w:shd w:fill="auto" w:val="clear"/>
             <w:tcMar>
-              <w:left w:w="73" w:type="dxa"/>
+              <w:left w:w="68" w:type="dxa"/>
             </w:tcMar>
           </w:tcPr>
           <w:p>
@@ -6200,7 +6117,7 @@
             <w:tcBorders/>
             <w:shd w:fill="auto" w:val="clear"/>
             <w:tcMar>
-              <w:left w:w="73" w:type="dxa"/>
+              <w:left w:w="68" w:type="dxa"/>
             </w:tcMar>
           </w:tcPr>
           <w:p>
@@ -6227,7 +6144,7 @@
             <w:tcBorders/>
             <w:shd w:fill="auto" w:val="clear"/>
             <w:tcMar>
-              <w:left w:w="73" w:type="dxa"/>
+              <w:left w:w="68" w:type="dxa"/>
             </w:tcMar>
           </w:tcPr>
           <w:p>
@@ -6251,7 +6168,7 @@
             <w:tcBorders/>
             <w:shd w:fill="auto" w:val="clear"/>
             <w:tcMar>
-              <w:left w:w="73" w:type="dxa"/>
+              <w:left w:w="68" w:type="dxa"/>
             </w:tcMar>
           </w:tcPr>
           <w:p>
@@ -6278,7 +6195,7 @@
             <w:tcBorders/>
             <w:shd w:fill="auto" w:val="clear"/>
             <w:tcMar>
-              <w:left w:w="73" w:type="dxa"/>
+              <w:left w:w="68" w:type="dxa"/>
             </w:tcMar>
           </w:tcPr>
           <w:p>
@@ -6302,7 +6219,7 @@
             <w:tcBorders/>
             <w:shd w:fill="auto" w:val="clear"/>
             <w:tcMar>
-              <w:left w:w="73" w:type="dxa"/>
+              <w:left w:w="68" w:type="dxa"/>
             </w:tcMar>
           </w:tcPr>
           <w:p>
@@ -6329,7 +6246,7 @@
             <w:tcBorders/>
             <w:shd w:fill="auto" w:val="clear"/>
             <w:tcMar>
-              <w:left w:w="73" w:type="dxa"/>
+              <w:left w:w="68" w:type="dxa"/>
             </w:tcMar>
           </w:tcPr>
           <w:p>
@@ -6353,7 +6270,7 @@
             <w:tcBorders/>
             <w:shd w:fill="auto" w:val="clear"/>
             <w:tcMar>
-              <w:left w:w="73" w:type="dxa"/>
+              <w:left w:w="68" w:type="dxa"/>
             </w:tcMar>
           </w:tcPr>
           <w:p>
@@ -6380,7 +6297,7 @@
             <w:tcBorders/>
             <w:shd w:fill="auto" w:val="clear"/>
             <w:tcMar>
-              <w:left w:w="73" w:type="dxa"/>
+              <w:left w:w="68" w:type="dxa"/>
             </w:tcMar>
           </w:tcPr>
           <w:p>
@@ -6404,7 +6321,7 @@
             <w:tcBorders/>
             <w:shd w:fill="auto" w:val="clear"/>
             <w:tcMar>
-              <w:left w:w="73" w:type="dxa"/>
+              <w:left w:w="68" w:type="dxa"/>
             </w:tcMar>
           </w:tcPr>
           <w:p>
@@ -6431,7 +6348,7 @@
             <w:tcBorders/>
             <w:shd w:fill="auto" w:val="clear"/>
             <w:tcMar>
-              <w:left w:w="73" w:type="dxa"/>
+              <w:left w:w="68" w:type="dxa"/>
             </w:tcMar>
           </w:tcPr>
           <w:p>
@@ -6455,7 +6372,7 @@
             <w:tcBorders/>
             <w:shd w:fill="auto" w:val="clear"/>
             <w:tcMar>
-              <w:left w:w="73" w:type="dxa"/>
+              <w:left w:w="68" w:type="dxa"/>
             </w:tcMar>
           </w:tcPr>
           <w:p>
@@ -6482,7 +6399,7 @@
             <w:tcBorders/>
             <w:shd w:fill="auto" w:val="clear"/>
             <w:tcMar>
-              <w:left w:w="73" w:type="dxa"/>
+              <w:left w:w="68" w:type="dxa"/>
             </w:tcMar>
           </w:tcPr>
           <w:p>
@@ -6506,7 +6423,7 @@
             <w:tcBorders/>
             <w:shd w:fill="auto" w:val="clear"/>
             <w:tcMar>
-              <w:left w:w="73" w:type="dxa"/>
+              <w:left w:w="68" w:type="dxa"/>
             </w:tcMar>
           </w:tcPr>
           <w:p>
@@ -6533,7 +6450,7 @@
             <w:tcBorders/>
             <w:shd w:fill="auto" w:val="clear"/>
             <w:tcMar>
-              <w:left w:w="73" w:type="dxa"/>
+              <w:left w:w="68" w:type="dxa"/>
             </w:tcMar>
           </w:tcPr>
           <w:p>
@@ -6557,7 +6474,7 @@
             <w:tcBorders/>
             <w:shd w:fill="auto" w:val="clear"/>
             <w:tcMar>
-              <w:left w:w="73" w:type="dxa"/>
+              <w:left w:w="68" w:type="dxa"/>
             </w:tcMar>
           </w:tcPr>
           <w:p>
@@ -6584,7 +6501,7 @@
             <w:tcBorders/>
             <w:shd w:fill="auto" w:val="clear"/>
             <w:tcMar>
-              <w:left w:w="73" w:type="dxa"/>
+              <w:left w:w="68" w:type="dxa"/>
             </w:tcMar>
           </w:tcPr>
           <w:p>
@@ -6608,7 +6525,7 @@
             <w:tcBorders/>
             <w:shd w:fill="auto" w:val="clear"/>
             <w:tcMar>
-              <w:left w:w="73" w:type="dxa"/>
+              <w:left w:w="68" w:type="dxa"/>
             </w:tcMar>
           </w:tcPr>
           <w:p>
@@ -6635,7 +6552,7 @@
             <w:tcBorders/>
             <w:shd w:fill="auto" w:val="clear"/>
             <w:tcMar>
-              <w:left w:w="73" w:type="dxa"/>
+              <w:left w:w="68" w:type="dxa"/>
             </w:tcMar>
           </w:tcPr>
           <w:p>
@@ -6659,7 +6576,7 @@
             <w:tcBorders/>
             <w:shd w:fill="auto" w:val="clear"/>
             <w:tcMar>
-              <w:left w:w="73" w:type="dxa"/>
+              <w:left w:w="68" w:type="dxa"/>
             </w:tcMar>
           </w:tcPr>
           <w:p>
@@ -6686,7 +6603,7 @@
             <w:tcBorders/>
             <w:shd w:fill="auto" w:val="clear"/>
             <w:tcMar>
-              <w:left w:w="73" w:type="dxa"/>
+              <w:left w:w="68" w:type="dxa"/>
             </w:tcMar>
           </w:tcPr>
           <w:p>
@@ -6710,7 +6627,7 @@
             <w:tcBorders/>
             <w:shd w:fill="auto" w:val="clear"/>
             <w:tcMar>
-              <w:left w:w="73" w:type="dxa"/>
+              <w:left w:w="68" w:type="dxa"/>
             </w:tcMar>
           </w:tcPr>
           <w:p>
@@ -6737,7 +6654,7 @@
             <w:tcBorders/>
             <w:shd w:fill="auto" w:val="clear"/>
             <w:tcMar>
-              <w:left w:w="73" w:type="dxa"/>
+              <w:left w:w="68" w:type="dxa"/>
             </w:tcMar>
           </w:tcPr>
           <w:p>
@@ -6761,7 +6678,7 @@
             <w:tcBorders/>
             <w:shd w:fill="auto" w:val="clear"/>
             <w:tcMar>
-              <w:left w:w="73" w:type="dxa"/>
+              <w:left w:w="68" w:type="dxa"/>
             </w:tcMar>
           </w:tcPr>
           <w:p>
@@ -6788,7 +6705,7 @@
             <w:tcBorders/>
             <w:shd w:fill="auto" w:val="clear"/>
             <w:tcMar>
-              <w:left w:w="73" w:type="dxa"/>
+              <w:left w:w="68" w:type="dxa"/>
             </w:tcMar>
           </w:tcPr>
           <w:p>
@@ -6812,7 +6729,7 @@
             <w:tcBorders/>
             <w:shd w:fill="auto" w:val="clear"/>
             <w:tcMar>
-              <w:left w:w="73" w:type="dxa"/>
+              <w:left w:w="68" w:type="dxa"/>
             </w:tcMar>
           </w:tcPr>
           <w:p>
@@ -6839,7 +6756,7 @@
             <w:tcBorders/>
             <w:shd w:fill="auto" w:val="clear"/>
             <w:tcMar>
-              <w:left w:w="73" w:type="dxa"/>
+              <w:left w:w="68" w:type="dxa"/>
             </w:tcMar>
           </w:tcPr>
           <w:p>
@@ -6863,7 +6780,7 @@
             <w:tcBorders/>
             <w:shd w:fill="auto" w:val="clear"/>
             <w:tcMar>
-              <w:left w:w="73" w:type="dxa"/>
+              <w:left w:w="68" w:type="dxa"/>
             </w:tcMar>
           </w:tcPr>
           <w:p>
@@ -6890,7 +6807,7 @@
             <w:tcBorders/>
             <w:shd w:fill="auto" w:val="clear"/>
             <w:tcMar>
-              <w:left w:w="73" w:type="dxa"/>
+              <w:left w:w="68" w:type="dxa"/>
             </w:tcMar>
           </w:tcPr>
           <w:p>
@@ -6914,7 +6831,7 @@
             <w:tcBorders/>
             <w:shd w:fill="auto" w:val="clear"/>
             <w:tcMar>
-              <w:left w:w="73" w:type="dxa"/>
+              <w:left w:w="68" w:type="dxa"/>
             </w:tcMar>
           </w:tcPr>
           <w:p>
@@ -6941,7 +6858,7 @@
             <w:tcBorders/>
             <w:shd w:fill="auto" w:val="clear"/>
             <w:tcMar>
-              <w:left w:w="73" w:type="dxa"/>
+              <w:left w:w="68" w:type="dxa"/>
             </w:tcMar>
           </w:tcPr>
           <w:p>
@@ -6965,7 +6882,7 @@
             <w:tcBorders/>
             <w:shd w:fill="auto" w:val="clear"/>
             <w:tcMar>
-              <w:left w:w="73" w:type="dxa"/>
+              <w:left w:w="68" w:type="dxa"/>
             </w:tcMar>
           </w:tcPr>
           <w:p>
@@ -6992,7 +6909,7 @@
             <w:tcBorders/>
             <w:shd w:fill="auto" w:val="clear"/>
             <w:tcMar>
-              <w:left w:w="73" w:type="dxa"/>
+              <w:left w:w="68" w:type="dxa"/>
             </w:tcMar>
           </w:tcPr>
           <w:p>
@@ -7016,7 +6933,7 @@
             <w:tcBorders/>
             <w:shd w:fill="auto" w:val="clear"/>
             <w:tcMar>
-              <w:left w:w="73" w:type="dxa"/>
+              <w:left w:w="68" w:type="dxa"/>
             </w:tcMar>
           </w:tcPr>
           <w:p>
@@ -9613,6 +9530,133 @@
       <w:rFonts w:cs="Wingdings"/>
     </w:rPr>
   </w:style>
+  <w:style w:type="character" w:styleId="ListLabel151">
+    <w:name w:val="ListLabel 151"/>
+    <w:qFormat/>
+    <w:rPr>
+      <w:rFonts w:cs="Symbol"/>
+      <w:b/>
+    </w:rPr>
+  </w:style>
+  <w:style w:type="character" w:styleId="ListLabel152">
+    <w:name w:val="ListLabel 152"/>
+    <w:qFormat/>
+    <w:rPr>
+      <w:rFonts w:cs="Courier New"/>
+    </w:rPr>
+  </w:style>
+  <w:style w:type="character" w:styleId="ListLabel153">
+    <w:name w:val="ListLabel 153"/>
+    <w:qFormat/>
+    <w:rPr>
+      <w:rFonts w:cs="Wingdings"/>
+    </w:rPr>
+  </w:style>
+  <w:style w:type="character" w:styleId="ListLabel154">
+    <w:name w:val="ListLabel 154"/>
+    <w:qFormat/>
+    <w:rPr>
+      <w:rFonts w:cs="Symbol"/>
+    </w:rPr>
+  </w:style>
+  <w:style w:type="character" w:styleId="ListLabel155">
+    <w:name w:val="ListLabel 155"/>
+    <w:qFormat/>
+    <w:rPr>
+      <w:rFonts w:cs="Courier New"/>
+    </w:rPr>
+  </w:style>
+  <w:style w:type="character" w:styleId="ListLabel156">
+    <w:name w:val="ListLabel 156"/>
+    <w:qFormat/>
+    <w:rPr>
+      <w:rFonts w:cs="Wingdings"/>
+    </w:rPr>
+  </w:style>
+  <w:style w:type="character" w:styleId="ListLabel157">
+    <w:name w:val="ListLabel 157"/>
+    <w:qFormat/>
+    <w:rPr>
+      <w:rFonts w:cs="Symbol"/>
+    </w:rPr>
+  </w:style>
+  <w:style w:type="character" w:styleId="ListLabel158">
+    <w:name w:val="ListLabel 158"/>
+    <w:qFormat/>
+    <w:rPr>
+      <w:rFonts w:cs="Courier New"/>
+    </w:rPr>
+  </w:style>
+  <w:style w:type="character" w:styleId="ListLabel159">
+    <w:name w:val="ListLabel 159"/>
+    <w:qFormat/>
+    <w:rPr>
+      <w:rFonts w:cs="Wingdings"/>
+    </w:rPr>
+  </w:style>
+  <w:style w:type="character" w:styleId="ListLabel160">
+    <w:name w:val="ListLabel 160"/>
+    <w:qFormat/>
+    <w:rPr>
+      <w:rFonts w:cs="Symbol"/>
+    </w:rPr>
+  </w:style>
+  <w:style w:type="character" w:styleId="ListLabel161">
+    <w:name w:val="ListLabel 161"/>
+    <w:qFormat/>
+    <w:rPr>
+      <w:rFonts w:cs="Courier New"/>
+    </w:rPr>
+  </w:style>
+  <w:style w:type="character" w:styleId="ListLabel162">
+    <w:name w:val="ListLabel 162"/>
+    <w:qFormat/>
+    <w:rPr>
+      <w:rFonts w:cs="Wingdings"/>
+    </w:rPr>
+  </w:style>
+  <w:style w:type="character" w:styleId="ListLabel163">
+    <w:name w:val="ListLabel 163"/>
+    <w:qFormat/>
+    <w:rPr>
+      <w:rFonts w:cs="Symbol"/>
+    </w:rPr>
+  </w:style>
+  <w:style w:type="character" w:styleId="ListLabel164">
+    <w:name w:val="ListLabel 164"/>
+    <w:qFormat/>
+    <w:rPr>
+      <w:rFonts w:cs="Courier New"/>
+    </w:rPr>
+  </w:style>
+  <w:style w:type="character" w:styleId="ListLabel165">
+    <w:name w:val="ListLabel 165"/>
+    <w:qFormat/>
+    <w:rPr>
+      <w:rFonts w:cs="Wingdings"/>
+    </w:rPr>
+  </w:style>
+  <w:style w:type="character" w:styleId="ListLabel166">
+    <w:name w:val="ListLabel 166"/>
+    <w:qFormat/>
+    <w:rPr>
+      <w:rFonts w:cs="Symbol"/>
+    </w:rPr>
+  </w:style>
+  <w:style w:type="character" w:styleId="ListLabel167">
+    <w:name w:val="ListLabel 167"/>
+    <w:qFormat/>
+    <w:rPr>
+      <w:rFonts w:cs="Courier New"/>
+    </w:rPr>
+  </w:style>
+  <w:style w:type="character" w:styleId="ListLabel168">
+    <w:name w:val="ListLabel 168"/>
+    <w:qFormat/>
+    <w:rPr>
+      <w:rFonts w:cs="Wingdings"/>
+    </w:rPr>
+  </w:style>
   <w:style w:type="paragraph" w:styleId="Heading">
     <w:name w:val="Heading"/>
     <w:basedOn w:val="Normal"/>

</xml_diff>

<commit_message>
back to using ghex, leaf
git-svn-id: https://tor.ern.nps.edu/svn/proj/labtainer/trunk@1016 ed162e55-3153-4343-a18d-e086fa355ed4
</commit_message>
<xml_diff>
--- a/labs/symkeylab/docs/symkey.docx
+++ b/labs/symkeylab/docs/symkey.docx
@@ -529,7 +529,7 @@
     </w:p>
     <w:p>
       <w:pPr>
-        <w:pStyle w:val="ListParagraph"/>
+        <w:pStyle w:val="TextBody"/>
         <w:numPr>
           <w:ilvl w:val="0"/>
           <w:numId w:val="4"/>
@@ -538,10 +538,45 @@
       </w:pPr>
       <w:r>
         <w:rPr>
+          <w:rFonts w:cs="Helvetica" w:ascii="Cambria;serif" w:hAnsi="Cambria;serif"/>
+          <w:color w:val="000000"/>
+        </w:rPr>
+        <w:t xml:space="preserve">Create a text file with some small amount of content by either using an editor (e.g., </w:t>
+      </w:r>
+      <w:r>
+        <w:rPr>
+          <w:rFonts w:cs="Helvetica" w:ascii="Courier New" w:hAnsi="Courier New"/>
+          <w:color w:val="000000"/>
+        </w:rPr>
+        <w:t>leafpad</w:t>
+      </w:r>
+      <w:r>
+        <w:rPr>
+          <w:rFonts w:cs="Helvetica" w:ascii="Cambria;serif" w:hAnsi="Cambria;serif"/>
+          <w:color w:val="000000"/>
+        </w:rPr>
+        <w:t xml:space="preserve">) or the combination of the </w:t>
+      </w:r>
+      <w:r>
+        <w:rPr>
+          <w:rFonts w:cs="Helvetica" w:ascii="Courier New" w:hAnsi="Courier New"/>
+          <w:color w:val="000000"/>
+        </w:rPr>
+        <w:t>echo</w:t>
+      </w:r>
+      <w:r>
+        <w:rPr>
           <w:rFonts w:cs="Helvetica"/>
           <w:color w:val="000000"/>
         </w:rPr>
-        <w:t>Create a small text file “plain.txt”.</w:t>
+        <w:t xml:space="preserve"> </w:t>
+      </w:r>
+      <w:r>
+        <w:rPr>
+          <w:rFonts w:cs="Helvetica" w:ascii="Cambria;serif" w:hAnsi="Cambria;serif"/>
+          <w:color w:val="000000"/>
+        </w:rPr>
+        <w:t>command and redirection (‘&gt;’).</w:t>
       </w:r>
     </w:p>
     <w:p>
@@ -586,7 +621,7 @@
                 <wp:positionV relativeFrom="paragraph">
                   <wp:posOffset>40005</wp:posOffset>
                 </wp:positionV>
-                <wp:extent cx="6296025" cy="463550"/>
+                <wp:extent cx="6296660" cy="464185"/>
                 <wp:effectExtent l="0" t="0" r="0" b="0"/>
                 <wp:wrapSquare wrapText="bothSides"/>
                 <wp:docPr id="1" name="Text Box 3"/>
@@ -597,7 +632,7 @@
                       <wps:spPr>
                         <a:xfrm>
                           <a:off x="0" y="0"/>
-                          <a:ext cx="6295320" cy="462960"/>
+                          <a:ext cx="6296040" cy="463680"/>
                         </a:xfrm>
                         <a:prstGeom prst="rect">
                           <a:avLst/>
@@ -713,7 +748,7 @@
           </mc:Choice>
           <mc:Fallback>
             <w:pict>
-              <v:rect id="shape_0" ID="Text Box 3" stroked="f" style="position:absolute;margin-left:26.2pt;margin-top:3.15pt;width:495.65pt;height:36.4pt" wp14:anchorId="3FAF0339">
+              <v:rect id="shape_0" ID="Text Box 3" stroked="f" style="position:absolute;margin-left:26.2pt;margin-top:3.15pt;width:495.7pt;height:36.45pt" wp14:anchorId="3FAF0339">
                 <w10:wrap type="square"/>
                 <v:fill o:detectmouseclick="t" on="false"/>
                 <v:stroke color="#3465a4" joinstyle="round" endcap="flat"/>
@@ -1155,7 +1190,15 @@
           <w:iCs/>
           <w:color w:val="000000"/>
         </w:rPr>
-        <w:t>less</w:t>
+        <w:t xml:space="preserve">less </w:t>
+      </w:r>
+      <w:r>
+        <w:rPr>
+          <w:rFonts w:cs="Courier New" w:ascii="Courier New" w:hAnsi="Courier New"/>
+          <w:iCs/>
+          <w:color w:val="000000"/>
+        </w:rPr>
+        <w:t>or leafpad.</w:t>
       </w:r>
     </w:p>
     <w:p>
@@ -1475,7 +1518,7 @@
                 <wp:positionV relativeFrom="paragraph">
                   <wp:posOffset>177165</wp:posOffset>
                 </wp:positionV>
-                <wp:extent cx="7321550" cy="463550"/>
+                <wp:extent cx="7322185" cy="464185"/>
                 <wp:effectExtent l="0" t="0" r="0" b="0"/>
                 <wp:wrapSquare wrapText="bothSides"/>
                 <wp:docPr id="3" name="Text Box 5"/>
@@ -1486,7 +1529,7 @@
                       <wps:spPr>
                         <a:xfrm>
                           <a:off x="0" y="0"/>
-                          <a:ext cx="7320960" cy="462960"/>
+                          <a:ext cx="7321680" cy="463680"/>
                         </a:xfrm>
                         <a:prstGeom prst="rect">
                           <a:avLst/>
@@ -1613,7 +1656,7 @@
           </mc:Choice>
           <mc:Fallback>
             <w:pict>
-              <v:rect id="shape_0" ID="Text Box 5" stroked="f" style="position:absolute;margin-left:-36.55pt;margin-top:13.95pt;width:576.4pt;height:36.4pt" wp14:anchorId="549148E5">
+              <v:rect id="shape_0" ID="Text Box 5" stroked="f" style="position:absolute;margin-left:-36.55pt;margin-top:13.95pt;width:576.45pt;height:36.45pt" wp14:anchorId="549148E5">
                 <w10:wrap type="square"/>
                 <v:fill o:detectmouseclick="t" on="false"/>
                 <v:stroke color="#3465a4" joinstyle="round" endcap="flat"/>
@@ -1858,15 +1901,7 @@
       </w:pPr>
       <w:r>
         <w:rPr/>
-        <w:t xml:space="preserve">In this task, you will explore the differences in security attained by several modes of encryption.  You will use a web browser on your host Linux system (to view files that you create and modify on the “symkeylab” computer.  You will have noticed that the symkeylab computer contains a “index.html”and “nps-logo.bmp” file.  To see the page, </w:t>
-      </w:r>
-      <w:r>
-        <w:rPr/>
-        <w:t>start the firefox browser using this command:</w:t>
-      </w:r>
-      <w:r>
-        <w:rPr/>
-        <w:t xml:space="preserve"> </w:t>
+        <w:t xml:space="preserve">In this task, you will explore the differences in security attained by several modes of encryption.  You will use a web browser on your host Linux system (to view files that you create and modify on the “symkeylab” computer.  You will have noticed that the symkeylab computer contains a “index.html”and “nps-logo.bmp” file.  To see the page, start the firefox browser using this command: </w:t>
       </w:r>
     </w:p>
     <w:p>
@@ -1877,11 +1912,7 @@
       <w:r>
         <w:rPr/>
         <w:tab/>
-        <w:t>./</w:t>
-      </w:r>
-      <w:r>
-        <w:rPr/>
-        <w:t>start_firefox</w:t>
+        <w:t>./start_firefox</w:t>
       </w:r>
     </w:p>
     <w:p>
@@ -1893,7 +1924,10 @@
         </w:rPr>
       </w:pPr>
       <w:r>
-        <w:rPr/>
+        <w:rPr>
+          <w:rFonts w:cs="Helvetica"/>
+          <w:color w:val="000000"/>
+        </w:rPr>
       </w:r>
     </w:p>
     <w:p>
@@ -2235,7 +2269,7 @@
                 <wp:positionV relativeFrom="paragraph">
                   <wp:posOffset>-8255</wp:posOffset>
                 </wp:positionV>
-                <wp:extent cx="6920230" cy="462915"/>
+                <wp:extent cx="6920865" cy="463550"/>
                 <wp:effectExtent l="0" t="0" r="38100" b="25400"/>
                 <wp:wrapSquare wrapText="bothSides"/>
                 <wp:docPr id="5" name="Text Box 2"/>
@@ -2246,7 +2280,7 @@
                       <wps:spPr>
                         <a:xfrm>
                           <a:off x="0" y="0"/>
-                          <a:ext cx="6919560" cy="462240"/>
+                          <a:ext cx="6920280" cy="462960"/>
                         </a:xfrm>
                         <a:prstGeom prst="rect">
                           <a:avLst/>
@@ -2277,7 +2311,7 @@
           </mc:Choice>
           <mc:Fallback>
             <w:pict>
-              <v:rect id="shape_0" ID="Text Box 2" stroked="f" style="position:absolute;margin-left:-556.8pt;margin-top:-0.65pt;width:544.8pt;height:36.35pt" wp14:anchorId="56F334D0">
+              <v:rect id="shape_0" ID="Text Box 2" stroked="f" style="position:absolute;margin-left:-556.8pt;margin-top:-0.65pt;width:544.85pt;height:36.4pt" wp14:anchorId="56F334D0">
                 <w10:wrap type="none"/>
                 <v:fill o:detectmouseclick="t" on="false"/>
                 <v:stroke color="#3465a4" joinstyle="round" endcap="flat"/>
@@ -2296,7 +2330,7 @@
                 <wp:positionV relativeFrom="paragraph">
                   <wp:posOffset>-8255</wp:posOffset>
                 </wp:positionV>
-                <wp:extent cx="7206615" cy="277495"/>
+                <wp:extent cx="7207250" cy="278130"/>
                 <wp:effectExtent l="0" t="0" r="0" b="0"/>
                 <wp:wrapNone/>
                 <wp:docPr id="6" name="Frame4"/>
@@ -2307,7 +2341,7 @@
                       <wps:spPr>
                         <a:xfrm>
                           <a:off x="0" y="0"/>
-                          <a:ext cx="7206120" cy="276840"/>
+                          <a:ext cx="7206480" cy="277560"/>
                         </a:xfrm>
                         <a:prstGeom prst="rect">
                           <a:avLst/>
@@ -2353,7 +2387,7 @@
           </mc:Choice>
           <mc:Fallback>
             <w:pict>
-              <v:rect id="shape_0" ID="Frame4" stroked="f" style="position:absolute;margin-left:-13.9pt;margin-top:-0.65pt;width:567.35pt;height:21.75pt">
+              <v:rect id="shape_0" ID="Frame4" stroked="f" style="position:absolute;margin-left:-13.9pt;margin-top:-0.65pt;width:567.4pt;height:21.8pt">
                 <w10:wrap type="square"/>
                 <v:fill o:detectmouseclick="t" on="false"/>
                 <v:stroke color="#3465a4" joinstyle="round" endcap="flat"/>
@@ -3610,7 +3644,21 @@
           <w:rFonts w:cs="Helvetica"/>
           <w:color w:val="000000"/>
         </w:rPr>
-        <w:t>Open the encrypted file using hexedit, as shown below, replacing ENCRYPTEDFILE with the name you chose:</w:t>
+        <w:t xml:space="preserve">Open the encrypted file using </w:t>
+      </w:r>
+      <w:r>
+        <w:rPr>
+          <w:rFonts w:cs="Helvetica"/>
+          <w:color w:val="000000"/>
+        </w:rPr>
+        <w:t>ghex</w:t>
+      </w:r>
+      <w:r>
+        <w:rPr>
+          <w:rFonts w:cs="Helvetica"/>
+          <w:color w:val="000000"/>
+        </w:rPr>
+        <w:t>, as shown below, replacing ENCRYPTEDFILE with the name you chose:</w:t>
       </w:r>
     </w:p>
     <w:p>
@@ -3629,7 +3677,32 @@
           <w:rFonts w:cs="Courier New" w:ascii="Courier New" w:hAnsi="Courier New"/>
           <w:color w:val="000000"/>
         </w:rPr>
-        <w:t>hexedit ENCRYPTEDFILE</w:t>
+        <w:t>ghex</w:t>
+      </w:r>
+      <w:r>
+        <w:rPr>
+          <w:rFonts w:cs="Courier New" w:ascii="Courier New" w:hAnsi="Courier New"/>
+          <w:color w:val="000000"/>
+        </w:rPr>
+        <w:t xml:space="preserve"> ENCRYPTEDFILE</w:t>
+      </w:r>
+    </w:p>
+    <w:p>
+      <w:pPr>
+        <w:pStyle w:val="Default"/>
+        <w:widowControl w:val="false"/>
+        <w:numPr>
+          <w:ilvl w:val="0"/>
+          <w:numId w:val="0"/>
+        </w:numPr>
+        <w:ind w:left="1440" w:hanging="0"/>
+        <w:rPr>
+          <w:rFonts w:ascii="Courier New" w:hAnsi="Courier New" w:cs="Courier New"/>
+          <w:color w:val="000000"/>
+        </w:rPr>
+      </w:pPr>
+      <w:r>
+        <w:rPr/>
       </w:r>
     </w:p>
     <w:p>
@@ -3644,22 +3717,42 @@
       </w:pPr>
       <w:r>
         <w:rPr>
-          <w:rFonts w:cs="Helvetica"/>
-          <w:color w:val="000000"/>
-        </w:rPr>
-        <w:t xml:space="preserve">Click &lt;Enter&gt; to select a byte to go to. When prompted with “New position? 0x”,  enter </w:t>
-      </w:r>
-      <w:r>
-        <w:rPr>
-          <w:rFonts w:cs="Courier New" w:ascii="Courier New" w:hAnsi="Courier New"/>
-          <w:color w:val="000000"/>
-        </w:rPr>
-        <w:t>1230</w:t>
-      </w:r>
-      <w:r>
-        <w:rPr>
-          <w:rFonts w:cs="Helvetica"/>
-          <w:color w:val="000000"/>
+          <w:rFonts w:cs="Helvetica" w:ascii="Cambria;serif" w:hAnsi="Cambria;serif"/>
+          <w:color w:val="000000"/>
+          <w:sz w:val="24"/>
+        </w:rPr>
+        <w:t xml:space="preserve">Select </w:t>
+      </w:r>
+      <w:r>
+        <w:rPr>
+          <w:rFonts w:cs="Helvetica" w:ascii="Cambria;serif" w:hAnsi="Cambria;serif"/>
+          <w:b/>
+          <w:color w:val="000000"/>
+          <w:sz w:val="24"/>
+        </w:rPr>
+        <w:t>Edit &gt; Goto Byte</w:t>
+      </w:r>
+      <w:r>
+        <w:rPr>
+          <w:rFonts w:cs="Helvetica" w:ascii="Cambria;serif" w:hAnsi="Cambria;serif"/>
+          <w:color w:val="000000"/>
+          <w:sz w:val="24"/>
+        </w:rPr>
+        <w:t xml:space="preserve"> and enter </w:t>
+      </w:r>
+      <w:r>
+        <w:rPr>
+          <w:rFonts w:cs="Helvetica" w:ascii="Courier New" w:hAnsi="Courier New"/>
+          <w:color w:val="000000"/>
+          <w:sz w:val="24"/>
+        </w:rPr>
+        <w:t>0x1230</w:t>
+      </w:r>
+      <w:r>
+        <w:rPr>
+          <w:rFonts w:cs="Helvetica" w:ascii="Cambria;serif" w:hAnsi="Cambria;serif"/>
+          <w:color w:val="000000"/>
+          <w:sz w:val="24"/>
         </w:rPr>
         <w:t>, to take you to near the middle of the encrypted file. You should end up with “00001230” as an address on the left-hand, as shown in the next figure.</w:t>
       </w:r>
@@ -3678,10 +3771,18 @@
       <w:r>
         <w:rPr/>
         <w:drawing>
-          <wp:inline distT="0" distB="0" distL="0" distR="0">
-            <wp:extent cx="4793615" cy="3115310"/>
+          <wp:anchor behindDoc="0" distT="0" distB="0" distL="0" distR="0" simplePos="0" locked="0" layoutInCell="1" allowOverlap="1" relativeHeight="9">
+            <wp:simplePos x="0" y="0"/>
+            <wp:positionH relativeFrom="column">
+              <wp:posOffset>840105</wp:posOffset>
+            </wp:positionH>
+            <wp:positionV relativeFrom="paragraph">
+              <wp:posOffset>34290</wp:posOffset>
+            </wp:positionV>
+            <wp:extent cx="4791075" cy="3114675"/>
             <wp:effectExtent l="0" t="0" r="0" b="0"/>
-            <wp:docPr id="8" name="Picture 4" descr=""/>
+            <wp:wrapSquare wrapText="largest"/>
+            <wp:docPr id="8" name="Image1" descr=""/>
             <wp:cNvGraphicFramePr>
               <a:graphicFrameLocks xmlns:a="http://schemas.openxmlformats.org/drawingml/2006/main" noChangeAspect="1"/>
             </wp:cNvGraphicFramePr>
@@ -3689,7 +3790,7 @@
               <a:graphicData uri="http://schemas.openxmlformats.org/drawingml/2006/picture">
                 <pic:pic xmlns:pic="http://schemas.openxmlformats.org/drawingml/2006/picture">
                   <pic:nvPicPr>
-                    <pic:cNvPr id="8" name="Picture 4" descr=""/>
+                    <pic:cNvPr id="8" name="Image1" descr=""/>
                     <pic:cNvPicPr>
                       <a:picLocks noChangeAspect="1" noChangeArrowheads="1"/>
                     </pic:cNvPicPr>
@@ -3703,7 +3804,7 @@
                   <pic:spPr bwMode="auto">
                     <a:xfrm>
                       <a:off x="0" y="0"/>
-                      <a:ext cx="4793615" cy="3115310"/>
+                      <a:ext cx="4791075" cy="3114675"/>
                     </a:xfrm>
                     <a:prstGeom prst="rect">
                       <a:avLst/>
@@ -3712,7 +3813,7 @@
                 </pic:pic>
               </a:graphicData>
             </a:graphic>
-          </wp:inline>
+          </wp:anchor>
         </w:drawing>
       </w:r>
     </w:p>
@@ -3763,15 +3864,6 @@
       <w:r>
         <w:rPr>
           <w:rFonts w:cs="Times New Roman"/>
-          <w:b w:val="false"/>
-          <w:bCs w:val="false"/>
-          <w:color w:val="000000"/>
-        </w:rPr>
-        <w:t xml:space="preserve">Enter &lt;Ctrl-X&gt; to </w:t>
-      </w:r>
-      <w:r>
-        <w:rPr>
-          <w:rFonts w:cs="Times New Roman"/>
           <w:b/>
           <w:color w:val="000000"/>
         </w:rPr>
@@ -3893,6 +3985,44 @@
           <w:rFonts w:asciiTheme="minorHAnsi" w:hAnsiTheme="minorHAnsi" w:ascii="Cambria" w:hAnsi="Cambria"/>
           <w:b/>
         </w:rPr>
+      </w:r>
+    </w:p>
+    <w:p>
+      <w:pPr>
+        <w:pStyle w:val="Default"/>
+        <w:widowControl w:val="false"/>
+        <w:numPr>
+          <w:ilvl w:val="0"/>
+          <w:numId w:val="0"/>
+        </w:numPr>
+        <w:ind w:left="1440" w:hanging="0"/>
+        <w:rPr/>
+      </w:pPr>
+      <w:r>
+        <w:rPr>
+          <w:rFonts w:ascii="Cambria" w:hAnsi="Cambria" w:asciiTheme="minorHAnsi" w:hAnsiTheme="minorHAnsi"/>
+          <w:b/>
+        </w:rPr>
+        <w:t>Note that item 22 is a follow-up question.</w:t>
+      </w:r>
+    </w:p>
+    <w:p>
+      <w:pPr>
+        <w:pStyle w:val="Default"/>
+        <w:widowControl w:val="false"/>
+        <w:numPr>
+          <w:ilvl w:val="0"/>
+          <w:numId w:val="0"/>
+        </w:numPr>
+        <w:ind w:left="1440" w:hanging="0"/>
+        <w:rPr>
+          <w:rFonts w:ascii="Cambria" w:hAnsi="Cambria" w:asciiTheme="minorHAnsi" w:hAnsiTheme="minorHAnsi"/>
+          <w:b/>
+          <w:b/>
+        </w:rPr>
+      </w:pPr>
+      <w:r>
+        <w:rPr/>
       </w:r>
     </w:p>
     <w:p>
@@ -3915,14 +4045,14 @@
           <w:numId w:val="0"/>
         </w:numPr>
         <w:ind w:left="1440" w:hanging="0"/>
-        <w:rPr/>
-      </w:pPr>
-      <w:r>
         <w:rPr>
           <w:rFonts w:ascii="Cambria" w:hAnsi="Cambria" w:asciiTheme="minorHAnsi" w:hAnsiTheme="minorHAnsi"/>
           <w:b/>
-        </w:rPr>
-        <w:t>Note that item 22 is a follow-up question.</w:t>
+          <w:b/>
+        </w:rPr>
+      </w:pPr>
+      <w:r>
+        <w:rPr/>
       </w:r>
     </w:p>
     <w:p>
@@ -4023,7 +4153,21 @@
           <w:rFonts w:cs="Courier New" w:ascii="Cambria" w:hAnsi="Cambria" w:asciiTheme="minorHAnsi" w:hAnsiTheme="minorHAnsi"/>
           <w:color w:val="000000"/>
         </w:rPr>
-        <w:t>Use hexedit again to modify the ciphertext in the same location such that only one bit is modified.</w:t>
+        <w:t xml:space="preserve">Use </w:t>
+      </w:r>
+      <w:r>
+        <w:rPr>
+          <w:rFonts w:cs="Courier New" w:ascii="Cambria" w:hAnsi="Cambria" w:asciiTheme="minorHAnsi" w:hAnsiTheme="minorHAnsi"/>
+          <w:color w:val="000000"/>
+        </w:rPr>
+        <w:t>ghex</w:t>
+      </w:r>
+      <w:r>
+        <w:rPr>
+          <w:rFonts w:cs="Courier New" w:ascii="Cambria" w:hAnsi="Cambria" w:asciiTheme="minorHAnsi" w:hAnsiTheme="minorHAnsi"/>
+          <w:color w:val="000000"/>
+        </w:rPr>
+        <w:t xml:space="preserve"> again to modify the ciphertext in the same location such that only one bit is modified.</w:t>
       </w:r>
     </w:p>
     <w:p>
@@ -4337,7 +4481,7 @@
         <w:tblInd w:w="108" w:type="dxa"/>
         <w:tblCellMar>
           <w:top w:w="0" w:type="dxa"/>
-          <w:left w:w="153" w:type="dxa"/>
+          <w:left w:w="158" w:type="dxa"/>
           <w:bottom w:w="0" w:type="dxa"/>
           <w:right w:w="108" w:type="dxa"/>
         </w:tblCellMar>
@@ -6072,10 +6216,10 @@
         <w:tblStyle w:val="TableGrid"/>
         <w:tblW w:w="3241" w:type="dxa"/>
         <w:jc w:val="left"/>
-        <w:tblInd w:w="428" w:type="dxa"/>
+        <w:tblInd w:w="423" w:type="dxa"/>
         <w:tblCellMar>
           <w:top w:w="0" w:type="dxa"/>
-          <w:left w:w="68" w:type="dxa"/>
+          <w:left w:w="63" w:type="dxa"/>
           <w:bottom w:w="0" w:type="dxa"/>
           <w:right w:w="108" w:type="dxa"/>
         </w:tblCellMar>
@@ -6093,7 +6237,7 @@
             <w:tcBorders/>
             <w:shd w:fill="auto" w:val="clear"/>
             <w:tcMar>
-              <w:left w:w="68" w:type="dxa"/>
+              <w:left w:w="63" w:type="dxa"/>
             </w:tcMar>
           </w:tcPr>
           <w:p>
@@ -6117,7 +6261,7 @@
             <w:tcBorders/>
             <w:shd w:fill="auto" w:val="clear"/>
             <w:tcMar>
-              <w:left w:w="68" w:type="dxa"/>
+              <w:left w:w="63" w:type="dxa"/>
             </w:tcMar>
           </w:tcPr>
           <w:p>
@@ -6144,7 +6288,7 @@
             <w:tcBorders/>
             <w:shd w:fill="auto" w:val="clear"/>
             <w:tcMar>
-              <w:left w:w="68" w:type="dxa"/>
+              <w:left w:w="63" w:type="dxa"/>
             </w:tcMar>
           </w:tcPr>
           <w:p>
@@ -6168,7 +6312,7 @@
             <w:tcBorders/>
             <w:shd w:fill="auto" w:val="clear"/>
             <w:tcMar>
-              <w:left w:w="68" w:type="dxa"/>
+              <w:left w:w="63" w:type="dxa"/>
             </w:tcMar>
           </w:tcPr>
           <w:p>
@@ -6195,7 +6339,7 @@
             <w:tcBorders/>
             <w:shd w:fill="auto" w:val="clear"/>
             <w:tcMar>
-              <w:left w:w="68" w:type="dxa"/>
+              <w:left w:w="63" w:type="dxa"/>
             </w:tcMar>
           </w:tcPr>
           <w:p>
@@ -6219,7 +6363,7 @@
             <w:tcBorders/>
             <w:shd w:fill="auto" w:val="clear"/>
             <w:tcMar>
-              <w:left w:w="68" w:type="dxa"/>
+              <w:left w:w="63" w:type="dxa"/>
             </w:tcMar>
           </w:tcPr>
           <w:p>
@@ -6246,7 +6390,7 @@
             <w:tcBorders/>
             <w:shd w:fill="auto" w:val="clear"/>
             <w:tcMar>
-              <w:left w:w="68" w:type="dxa"/>
+              <w:left w:w="63" w:type="dxa"/>
             </w:tcMar>
           </w:tcPr>
           <w:p>
@@ -6270,7 +6414,7 @@
             <w:tcBorders/>
             <w:shd w:fill="auto" w:val="clear"/>
             <w:tcMar>
-              <w:left w:w="68" w:type="dxa"/>
+              <w:left w:w="63" w:type="dxa"/>
             </w:tcMar>
           </w:tcPr>
           <w:p>
@@ -6297,7 +6441,7 @@
             <w:tcBorders/>
             <w:shd w:fill="auto" w:val="clear"/>
             <w:tcMar>
-              <w:left w:w="68" w:type="dxa"/>
+              <w:left w:w="63" w:type="dxa"/>
             </w:tcMar>
           </w:tcPr>
           <w:p>
@@ -6321,7 +6465,7 @@
             <w:tcBorders/>
             <w:shd w:fill="auto" w:val="clear"/>
             <w:tcMar>
-              <w:left w:w="68" w:type="dxa"/>
+              <w:left w:w="63" w:type="dxa"/>
             </w:tcMar>
           </w:tcPr>
           <w:p>
@@ -6348,7 +6492,7 @@
             <w:tcBorders/>
             <w:shd w:fill="auto" w:val="clear"/>
             <w:tcMar>
-              <w:left w:w="68" w:type="dxa"/>
+              <w:left w:w="63" w:type="dxa"/>
             </w:tcMar>
           </w:tcPr>
           <w:p>
@@ -6372,7 +6516,7 @@
             <w:tcBorders/>
             <w:shd w:fill="auto" w:val="clear"/>
             <w:tcMar>
-              <w:left w:w="68" w:type="dxa"/>
+              <w:left w:w="63" w:type="dxa"/>
             </w:tcMar>
           </w:tcPr>
           <w:p>
@@ -6399,7 +6543,7 @@
             <w:tcBorders/>
             <w:shd w:fill="auto" w:val="clear"/>
             <w:tcMar>
-              <w:left w:w="68" w:type="dxa"/>
+              <w:left w:w="63" w:type="dxa"/>
             </w:tcMar>
           </w:tcPr>
           <w:p>
@@ -6423,7 +6567,7 @@
             <w:tcBorders/>
             <w:shd w:fill="auto" w:val="clear"/>
             <w:tcMar>
-              <w:left w:w="68" w:type="dxa"/>
+              <w:left w:w="63" w:type="dxa"/>
             </w:tcMar>
           </w:tcPr>
           <w:p>
@@ -6450,7 +6594,7 @@
             <w:tcBorders/>
             <w:shd w:fill="auto" w:val="clear"/>
             <w:tcMar>
-              <w:left w:w="68" w:type="dxa"/>
+              <w:left w:w="63" w:type="dxa"/>
             </w:tcMar>
           </w:tcPr>
           <w:p>
@@ -6474,7 +6618,7 @@
             <w:tcBorders/>
             <w:shd w:fill="auto" w:val="clear"/>
             <w:tcMar>
-              <w:left w:w="68" w:type="dxa"/>
+              <w:left w:w="63" w:type="dxa"/>
             </w:tcMar>
           </w:tcPr>
           <w:p>
@@ -6501,7 +6645,7 @@
             <w:tcBorders/>
             <w:shd w:fill="auto" w:val="clear"/>
             <w:tcMar>
-              <w:left w:w="68" w:type="dxa"/>
+              <w:left w:w="63" w:type="dxa"/>
             </w:tcMar>
           </w:tcPr>
           <w:p>
@@ -6525,7 +6669,7 @@
             <w:tcBorders/>
             <w:shd w:fill="auto" w:val="clear"/>
             <w:tcMar>
-              <w:left w:w="68" w:type="dxa"/>
+              <w:left w:w="63" w:type="dxa"/>
             </w:tcMar>
           </w:tcPr>
           <w:p>
@@ -6552,7 +6696,7 @@
             <w:tcBorders/>
             <w:shd w:fill="auto" w:val="clear"/>
             <w:tcMar>
-              <w:left w:w="68" w:type="dxa"/>
+              <w:left w:w="63" w:type="dxa"/>
             </w:tcMar>
           </w:tcPr>
           <w:p>
@@ -6576,7 +6720,7 @@
             <w:tcBorders/>
             <w:shd w:fill="auto" w:val="clear"/>
             <w:tcMar>
-              <w:left w:w="68" w:type="dxa"/>
+              <w:left w:w="63" w:type="dxa"/>
             </w:tcMar>
           </w:tcPr>
           <w:p>
@@ -6603,7 +6747,7 @@
             <w:tcBorders/>
             <w:shd w:fill="auto" w:val="clear"/>
             <w:tcMar>
-              <w:left w:w="68" w:type="dxa"/>
+              <w:left w:w="63" w:type="dxa"/>
             </w:tcMar>
           </w:tcPr>
           <w:p>
@@ -6627,7 +6771,7 @@
             <w:tcBorders/>
             <w:shd w:fill="auto" w:val="clear"/>
             <w:tcMar>
-              <w:left w:w="68" w:type="dxa"/>
+              <w:left w:w="63" w:type="dxa"/>
             </w:tcMar>
           </w:tcPr>
           <w:p>
@@ -6654,7 +6798,7 @@
             <w:tcBorders/>
             <w:shd w:fill="auto" w:val="clear"/>
             <w:tcMar>
-              <w:left w:w="68" w:type="dxa"/>
+              <w:left w:w="63" w:type="dxa"/>
             </w:tcMar>
           </w:tcPr>
           <w:p>
@@ -6678,7 +6822,7 @@
             <w:tcBorders/>
             <w:shd w:fill="auto" w:val="clear"/>
             <w:tcMar>
-              <w:left w:w="68" w:type="dxa"/>
+              <w:left w:w="63" w:type="dxa"/>
             </w:tcMar>
           </w:tcPr>
           <w:p>
@@ -6705,7 +6849,7 @@
             <w:tcBorders/>
             <w:shd w:fill="auto" w:val="clear"/>
             <w:tcMar>
-              <w:left w:w="68" w:type="dxa"/>
+              <w:left w:w="63" w:type="dxa"/>
             </w:tcMar>
           </w:tcPr>
           <w:p>
@@ -6729,7 +6873,7 @@
             <w:tcBorders/>
             <w:shd w:fill="auto" w:val="clear"/>
             <w:tcMar>
-              <w:left w:w="68" w:type="dxa"/>
+              <w:left w:w="63" w:type="dxa"/>
             </w:tcMar>
           </w:tcPr>
           <w:p>
@@ -6756,7 +6900,7 @@
             <w:tcBorders/>
             <w:shd w:fill="auto" w:val="clear"/>
             <w:tcMar>
-              <w:left w:w="68" w:type="dxa"/>
+              <w:left w:w="63" w:type="dxa"/>
             </w:tcMar>
           </w:tcPr>
           <w:p>
@@ -6780,7 +6924,7 @@
             <w:tcBorders/>
             <w:shd w:fill="auto" w:val="clear"/>
             <w:tcMar>
-              <w:left w:w="68" w:type="dxa"/>
+              <w:left w:w="63" w:type="dxa"/>
             </w:tcMar>
           </w:tcPr>
           <w:p>
@@ -6807,7 +6951,7 @@
             <w:tcBorders/>
             <w:shd w:fill="auto" w:val="clear"/>
             <w:tcMar>
-              <w:left w:w="68" w:type="dxa"/>
+              <w:left w:w="63" w:type="dxa"/>
             </w:tcMar>
           </w:tcPr>
           <w:p>
@@ -6831,7 +6975,7 @@
             <w:tcBorders/>
             <w:shd w:fill="auto" w:val="clear"/>
             <w:tcMar>
-              <w:left w:w="68" w:type="dxa"/>
+              <w:left w:w="63" w:type="dxa"/>
             </w:tcMar>
           </w:tcPr>
           <w:p>
@@ -6858,7 +7002,7 @@
             <w:tcBorders/>
             <w:shd w:fill="auto" w:val="clear"/>
             <w:tcMar>
-              <w:left w:w="68" w:type="dxa"/>
+              <w:left w:w="63" w:type="dxa"/>
             </w:tcMar>
           </w:tcPr>
           <w:p>
@@ -6882,7 +7026,7 @@
             <w:tcBorders/>
             <w:shd w:fill="auto" w:val="clear"/>
             <w:tcMar>
-              <w:left w:w="68" w:type="dxa"/>
+              <w:left w:w="63" w:type="dxa"/>
             </w:tcMar>
           </w:tcPr>
           <w:p>
@@ -6909,7 +7053,7 @@
             <w:tcBorders/>
             <w:shd w:fill="auto" w:val="clear"/>
             <w:tcMar>
-              <w:left w:w="68" w:type="dxa"/>
+              <w:left w:w="63" w:type="dxa"/>
             </w:tcMar>
           </w:tcPr>
           <w:p>
@@ -6933,7 +7077,7 @@
             <w:tcBorders/>
             <w:shd w:fill="auto" w:val="clear"/>
             <w:tcMar>
-              <w:left w:w="68" w:type="dxa"/>
+              <w:left w:w="63" w:type="dxa"/>
             </w:tcMar>
           </w:tcPr>
           <w:p>
@@ -7088,7 +7232,7 @@
       <w:fldChar w:fldCharType="separate"/>
     </w:r>
     <w:r>
-      <w:t>7</w:t>
+      <w:t>6</w:t>
     </w:r>
     <w:r>
       <w:fldChar w:fldCharType="end"/>
@@ -9657,6 +9801,133 @@
       <w:rFonts w:cs="Wingdings"/>
     </w:rPr>
   </w:style>
+  <w:style w:type="character" w:styleId="ListLabel169">
+    <w:name w:val="ListLabel 169"/>
+    <w:qFormat/>
+    <w:rPr>
+      <w:rFonts w:cs="Symbol"/>
+      <w:b/>
+    </w:rPr>
+  </w:style>
+  <w:style w:type="character" w:styleId="ListLabel170">
+    <w:name w:val="ListLabel 170"/>
+    <w:qFormat/>
+    <w:rPr>
+      <w:rFonts w:cs="Courier New"/>
+    </w:rPr>
+  </w:style>
+  <w:style w:type="character" w:styleId="ListLabel171">
+    <w:name w:val="ListLabel 171"/>
+    <w:qFormat/>
+    <w:rPr>
+      <w:rFonts w:cs="Wingdings"/>
+    </w:rPr>
+  </w:style>
+  <w:style w:type="character" w:styleId="ListLabel172">
+    <w:name w:val="ListLabel 172"/>
+    <w:qFormat/>
+    <w:rPr>
+      <w:rFonts w:cs="Symbol"/>
+    </w:rPr>
+  </w:style>
+  <w:style w:type="character" w:styleId="ListLabel173">
+    <w:name w:val="ListLabel 173"/>
+    <w:qFormat/>
+    <w:rPr>
+      <w:rFonts w:cs="Courier New"/>
+    </w:rPr>
+  </w:style>
+  <w:style w:type="character" w:styleId="ListLabel174">
+    <w:name w:val="ListLabel 174"/>
+    <w:qFormat/>
+    <w:rPr>
+      <w:rFonts w:cs="Wingdings"/>
+    </w:rPr>
+  </w:style>
+  <w:style w:type="character" w:styleId="ListLabel175">
+    <w:name w:val="ListLabel 175"/>
+    <w:qFormat/>
+    <w:rPr>
+      <w:rFonts w:cs="Symbol"/>
+    </w:rPr>
+  </w:style>
+  <w:style w:type="character" w:styleId="ListLabel176">
+    <w:name w:val="ListLabel 176"/>
+    <w:qFormat/>
+    <w:rPr>
+      <w:rFonts w:cs="Courier New"/>
+    </w:rPr>
+  </w:style>
+  <w:style w:type="character" w:styleId="ListLabel177">
+    <w:name w:val="ListLabel 177"/>
+    <w:qFormat/>
+    <w:rPr>
+      <w:rFonts w:cs="Wingdings"/>
+    </w:rPr>
+  </w:style>
+  <w:style w:type="character" w:styleId="ListLabel178">
+    <w:name w:val="ListLabel 178"/>
+    <w:qFormat/>
+    <w:rPr>
+      <w:rFonts w:cs="Symbol"/>
+    </w:rPr>
+  </w:style>
+  <w:style w:type="character" w:styleId="ListLabel179">
+    <w:name w:val="ListLabel 179"/>
+    <w:qFormat/>
+    <w:rPr>
+      <w:rFonts w:cs="Courier New"/>
+    </w:rPr>
+  </w:style>
+  <w:style w:type="character" w:styleId="ListLabel180">
+    <w:name w:val="ListLabel 180"/>
+    <w:qFormat/>
+    <w:rPr>
+      <w:rFonts w:cs="Wingdings"/>
+    </w:rPr>
+  </w:style>
+  <w:style w:type="character" w:styleId="ListLabel181">
+    <w:name w:val="ListLabel 181"/>
+    <w:qFormat/>
+    <w:rPr>
+      <w:rFonts w:cs="Symbol"/>
+    </w:rPr>
+  </w:style>
+  <w:style w:type="character" w:styleId="ListLabel182">
+    <w:name w:val="ListLabel 182"/>
+    <w:qFormat/>
+    <w:rPr>
+      <w:rFonts w:cs="Courier New"/>
+    </w:rPr>
+  </w:style>
+  <w:style w:type="character" w:styleId="ListLabel183">
+    <w:name w:val="ListLabel 183"/>
+    <w:qFormat/>
+    <w:rPr>
+      <w:rFonts w:cs="Wingdings"/>
+    </w:rPr>
+  </w:style>
+  <w:style w:type="character" w:styleId="ListLabel184">
+    <w:name w:val="ListLabel 184"/>
+    <w:qFormat/>
+    <w:rPr>
+      <w:rFonts w:cs="Symbol"/>
+    </w:rPr>
+  </w:style>
+  <w:style w:type="character" w:styleId="ListLabel185">
+    <w:name w:val="ListLabel 185"/>
+    <w:qFormat/>
+    <w:rPr>
+      <w:rFonts w:cs="Courier New"/>
+    </w:rPr>
+  </w:style>
+  <w:style w:type="character" w:styleId="ListLabel186">
+    <w:name w:val="ListLabel 186"/>
+    <w:qFormat/>
+    <w:rPr>
+      <w:rFonts w:cs="Wingdings"/>
+    </w:rPr>
+  </w:style>
   <w:style w:type="paragraph" w:styleId="Heading">
     <w:name w:val="Heading"/>
     <w:basedOn w:val="Normal"/>

</xml_diff>

<commit_message>
get rid of stray ENC in decrypt example
git-svn-id: https://tor.ern.nps.edu/svn/proj/labtainer/trunk@1741 ed162e55-3153-4343-a18d-e086fa355ed4
</commit_message>
<xml_diff>
--- a/labs/symkeylab/docs/symkey.docx
+++ b/labs/symkeylab/docs/symkey.docx
@@ -621,7 +621,7 @@
                 <wp:positionV relativeFrom="paragraph">
                   <wp:posOffset>40005</wp:posOffset>
                 </wp:positionV>
-                <wp:extent cx="6296660" cy="464185"/>
+                <wp:extent cx="6297295" cy="464820"/>
                 <wp:effectExtent l="0" t="0" r="0" b="0"/>
                 <wp:wrapSquare wrapText="bothSides"/>
                 <wp:docPr id="1" name="Text Box 3"/>
@@ -632,7 +632,7 @@
                       <wps:spPr>
                         <a:xfrm>
                           <a:off x="0" y="0"/>
-                          <a:ext cx="6296040" cy="463680"/>
+                          <a:ext cx="6296760" cy="464040"/>
                         </a:xfrm>
                         <a:prstGeom prst="rect">
                           <a:avLst/>
@@ -748,7 +748,7 @@
           </mc:Choice>
           <mc:Fallback>
             <w:pict>
-              <v:rect id="shape_0" ID="Text Box 3" stroked="f" style="position:absolute;margin-left:26.2pt;margin-top:3.15pt;width:495.7pt;height:36.45pt" wp14:anchorId="3FAF0339">
+              <v:rect id="shape_0" ID="Text Box 3" stroked="f" style="position:absolute;margin-left:26.2pt;margin-top:3.15pt;width:495.75pt;height:36.5pt" wp14:anchorId="3FAF0339">
                 <w10:wrap type="square"/>
                 <v:fill o:detectmouseclick="t" on="false"/>
                 <v:stroke color="#3465a4" joinstyle="round" endcap="flat"/>
@@ -1190,15 +1190,7 @@
           <w:iCs/>
           <w:color w:val="000000"/>
         </w:rPr>
-        <w:t xml:space="preserve">less </w:t>
-      </w:r>
-      <w:r>
-        <w:rPr>
-          <w:rFonts w:cs="Courier New" w:ascii="Courier New" w:hAnsi="Courier New"/>
-          <w:iCs/>
-          <w:color w:val="000000"/>
-        </w:rPr>
-        <w:t>or leafpad.</w:t>
+        <w:t>less or leafpad.</w:t>
       </w:r>
     </w:p>
     <w:p>
@@ -1518,7 +1510,7 @@
                 <wp:positionV relativeFrom="paragraph">
                   <wp:posOffset>177165</wp:posOffset>
                 </wp:positionV>
-                <wp:extent cx="7322185" cy="464185"/>
+                <wp:extent cx="7322820" cy="464820"/>
                 <wp:effectExtent l="0" t="0" r="0" b="0"/>
                 <wp:wrapSquare wrapText="bothSides"/>
                 <wp:docPr id="3" name="Text Box 5"/>
@@ -1529,7 +1521,7 @@
                       <wps:spPr>
                         <a:xfrm>
                           <a:off x="0" y="0"/>
-                          <a:ext cx="7321680" cy="463680"/>
+                          <a:ext cx="7322040" cy="464040"/>
                         </a:xfrm>
                         <a:prstGeom prst="rect">
                           <a:avLst/>
@@ -1566,7 +1558,7 @@
                                 <w:rFonts w:cs="Courier New" w:ascii="Courier New" w:hAnsi="Courier New"/>
                                 <w:color w:val="000000"/>
                               </w:rPr>
-                              <w:t xml:space="preserve">openssl enc </w:t>
+                              <w:t xml:space="preserve">openssl </w:t>
                             </w:r>
                             <w:r>
                               <w:rPr>
@@ -1656,7 +1648,7 @@
           </mc:Choice>
           <mc:Fallback>
             <w:pict>
-              <v:rect id="shape_0" ID="Text Box 5" stroked="f" style="position:absolute;margin-left:-36.55pt;margin-top:13.95pt;width:576.45pt;height:36.45pt" wp14:anchorId="549148E5">
+              <v:rect id="shape_0" ID="Text Box 5" stroked="f" style="position:absolute;margin-left:-36.55pt;margin-top:13.95pt;width:576.5pt;height:36.5pt" wp14:anchorId="549148E5">
                 <w10:wrap type="square"/>
                 <v:fill o:detectmouseclick="t" on="false"/>
                 <v:stroke color="#3465a4" joinstyle="round" endcap="flat"/>
@@ -1675,7 +1667,7 @@
                           <w:rFonts w:cs="Courier New" w:ascii="Courier New" w:hAnsi="Courier New"/>
                           <w:color w:val="000000"/>
                         </w:rPr>
-                        <w:t xml:space="preserve">openssl enc </w:t>
+                        <w:t xml:space="preserve">openssl </w:t>
                       </w:r>
                       <w:r>
                         <w:rPr>
@@ -1819,7 +1811,7 @@
           <w:iCs/>
           <w:color w:val="000000"/>
         </w:rPr>
-        <w:t>diff –a plain.txt plainmod.txt</w:t>
+        <w:t>diff -a plain.txt plainmod.txt</w:t>
       </w:r>
     </w:p>
     <w:p>
@@ -2269,7 +2261,7 @@
                 <wp:positionV relativeFrom="paragraph">
                   <wp:posOffset>-8255</wp:posOffset>
                 </wp:positionV>
-                <wp:extent cx="6920865" cy="463550"/>
+                <wp:extent cx="6921500" cy="464185"/>
                 <wp:effectExtent l="0" t="0" r="38100" b="25400"/>
                 <wp:wrapSquare wrapText="bothSides"/>
                 <wp:docPr id="5" name="Text Box 2"/>
@@ -2280,7 +2272,7 @@
                       <wps:spPr>
                         <a:xfrm>
                           <a:off x="0" y="0"/>
-                          <a:ext cx="6920280" cy="462960"/>
+                          <a:ext cx="6921000" cy="463680"/>
                         </a:xfrm>
                         <a:prstGeom prst="rect">
                           <a:avLst/>
@@ -2311,7 +2303,7 @@
           </mc:Choice>
           <mc:Fallback>
             <w:pict>
-              <v:rect id="shape_0" ID="Text Box 2" stroked="f" style="position:absolute;margin-left:-556.8pt;margin-top:-0.65pt;width:544.85pt;height:36.4pt" wp14:anchorId="56F334D0">
+              <v:rect id="shape_0" ID="Text Box 2" stroked="f" style="position:absolute;margin-left:-556.8pt;margin-top:-0.65pt;width:544.9pt;height:36.45pt" wp14:anchorId="56F334D0">
                 <w10:wrap type="none"/>
                 <v:fill o:detectmouseclick="t" on="false"/>
                 <v:stroke color="#3465a4" joinstyle="round" endcap="flat"/>
@@ -2330,7 +2322,7 @@
                 <wp:positionV relativeFrom="paragraph">
                   <wp:posOffset>-8255</wp:posOffset>
                 </wp:positionV>
-                <wp:extent cx="7207250" cy="278130"/>
+                <wp:extent cx="7207885" cy="278765"/>
                 <wp:effectExtent l="0" t="0" r="0" b="0"/>
                 <wp:wrapNone/>
                 <wp:docPr id="6" name="Frame4"/>
@@ -2341,7 +2333,7 @@
                       <wps:spPr>
                         <a:xfrm>
                           <a:off x="0" y="0"/>
-                          <a:ext cx="7206480" cy="277560"/>
+                          <a:ext cx="7207200" cy="278280"/>
                         </a:xfrm>
                         <a:prstGeom prst="rect">
                           <a:avLst/>
@@ -2387,7 +2379,7 @@
           </mc:Choice>
           <mc:Fallback>
             <w:pict>
-              <v:rect id="shape_0" ID="Frame4" stroked="f" style="position:absolute;margin-left:-13.9pt;margin-top:-0.65pt;width:567.4pt;height:21.8pt">
+              <v:rect id="shape_0" ID="Frame4" stroked="f" style="position:absolute;margin-left:-13.9pt;margin-top:-0.65pt;width:567.45pt;height:21.85pt">
                 <w10:wrap type="square"/>
                 <v:fill o:detectmouseclick="t" on="false"/>
                 <v:stroke color="#3465a4" joinstyle="round" endcap="flat"/>
@@ -3644,21 +3636,7 @@
           <w:rFonts w:cs="Helvetica"/>
           <w:color w:val="000000"/>
         </w:rPr>
-        <w:t xml:space="preserve">Open the encrypted file using </w:t>
-      </w:r>
-      <w:r>
-        <w:rPr>
-          <w:rFonts w:cs="Helvetica"/>
-          <w:color w:val="000000"/>
-        </w:rPr>
-        <w:t>ghex</w:t>
-      </w:r>
-      <w:r>
-        <w:rPr>
-          <w:rFonts w:cs="Helvetica"/>
-          <w:color w:val="000000"/>
-        </w:rPr>
-        <w:t>, as shown below, replacing ENCRYPTEDFILE with the name you chose:</w:t>
+        <w:t>Open the encrypted file using ghex, as shown below, replacing ENCRYPTEDFILE with the name you chose:</w:t>
       </w:r>
     </w:p>
     <w:p>
@@ -3677,14 +3655,7 @@
           <w:rFonts w:cs="Courier New" w:ascii="Courier New" w:hAnsi="Courier New"/>
           <w:color w:val="000000"/>
         </w:rPr>
-        <w:t>ghex</w:t>
-      </w:r>
-      <w:r>
-        <w:rPr>
-          <w:rFonts w:cs="Courier New" w:ascii="Courier New" w:hAnsi="Courier New"/>
-          <w:color w:val="000000"/>
-        </w:rPr>
-        <w:t xml:space="preserve"> ENCRYPTEDFILE</w:t>
+        <w:t>ghex ENCRYPTEDFILE</w:t>
       </w:r>
     </w:p>
     <w:p>
@@ -3702,7 +3673,10 @@
         </w:rPr>
       </w:pPr>
       <w:r>
-        <w:rPr/>
+        <w:rPr>
+          <w:rFonts w:cs="Courier New" w:ascii="Courier New" w:hAnsi="Courier New"/>
+          <w:color w:val="000000"/>
+        </w:rPr>
       </w:r>
     </w:p>
     <w:p>
@@ -3771,7 +3745,7 @@
       <w:r>
         <w:rPr/>
         <w:drawing>
-          <wp:anchor behindDoc="0" distT="0" distB="0" distL="0" distR="0" simplePos="0" locked="0" layoutInCell="1" allowOverlap="1" relativeHeight="9">
+          <wp:anchor behindDoc="0" distT="0" distB="0" distL="0" distR="0" simplePos="0" locked="0" layoutInCell="1" allowOverlap="1" relativeHeight="6">
             <wp:simplePos x="0" y="0"/>
             <wp:positionH relativeFrom="column">
               <wp:posOffset>840105</wp:posOffset>
@@ -4008,25 +3982,6 @@
     </w:p>
     <w:p>
       <w:pPr>
-        <w:pStyle w:val="Default"/>
-        <w:widowControl w:val="false"/>
-        <w:numPr>
-          <w:ilvl w:val="0"/>
-          <w:numId w:val="0"/>
-        </w:numPr>
-        <w:ind w:left="1440" w:hanging="0"/>
-        <w:rPr>
-          <w:rFonts w:ascii="Cambria" w:hAnsi="Cambria" w:asciiTheme="minorHAnsi" w:hAnsiTheme="minorHAnsi"/>
-          <w:b/>
-          <w:b/>
-        </w:rPr>
-      </w:pPr>
-      <w:r>
-        <w:rPr/>
-      </w:r>
-    </w:p>
-    <w:p>
-      <w:pPr>
         <w:sectPr>
           <w:headerReference w:type="default" r:id="rId5"/>
           <w:footerReference w:type="default" r:id="rId6"/>
@@ -4052,7 +4007,10 @@
         </w:rPr>
       </w:pPr>
       <w:r>
-        <w:rPr/>
+        <w:rPr>
+          <w:rFonts w:asciiTheme="minorHAnsi" w:hAnsiTheme="minorHAnsi" w:ascii="Cambria" w:hAnsi="Cambria"/>
+          <w:b/>
+        </w:rPr>
       </w:r>
     </w:p>
     <w:p>
@@ -4153,21 +4111,7 @@
           <w:rFonts w:cs="Courier New" w:ascii="Cambria" w:hAnsi="Cambria" w:asciiTheme="minorHAnsi" w:hAnsiTheme="minorHAnsi"/>
           <w:color w:val="000000"/>
         </w:rPr>
-        <w:t xml:space="preserve">Use </w:t>
-      </w:r>
-      <w:r>
-        <w:rPr>
-          <w:rFonts w:cs="Courier New" w:ascii="Cambria" w:hAnsi="Cambria" w:asciiTheme="minorHAnsi" w:hAnsiTheme="minorHAnsi"/>
-          <w:color w:val="000000"/>
-        </w:rPr>
-        <w:t>ghex</w:t>
-      </w:r>
-      <w:r>
-        <w:rPr>
-          <w:rFonts w:cs="Courier New" w:ascii="Cambria" w:hAnsi="Cambria" w:asciiTheme="minorHAnsi" w:hAnsiTheme="minorHAnsi"/>
-          <w:color w:val="000000"/>
-        </w:rPr>
-        <w:t xml:space="preserve"> again to modify the ciphertext in the same location such that only one bit is modified.</w:t>
+        <w:t>Use ghex again to modify the ciphertext in the same location such that only one bit is modified.</w:t>
       </w:r>
     </w:p>
     <w:p>
@@ -4481,7 +4425,7 @@
         <w:tblInd w:w="108" w:type="dxa"/>
         <w:tblCellMar>
           <w:top w:w="0" w:type="dxa"/>
-          <w:left w:w="158" w:type="dxa"/>
+          <w:left w:w="163" w:type="dxa"/>
           <w:bottom w:w="0" w:type="dxa"/>
           <w:right w:w="108" w:type="dxa"/>
         </w:tblCellMar>
@@ -6216,10 +6160,10 @@
         <w:tblStyle w:val="TableGrid"/>
         <w:tblW w:w="3241" w:type="dxa"/>
         <w:jc w:val="left"/>
-        <w:tblInd w:w="423" w:type="dxa"/>
+        <w:tblInd w:w="418" w:type="dxa"/>
         <w:tblCellMar>
           <w:top w:w="0" w:type="dxa"/>
-          <w:left w:w="63" w:type="dxa"/>
+          <w:left w:w="58" w:type="dxa"/>
           <w:bottom w:w="0" w:type="dxa"/>
           <w:right w:w="108" w:type="dxa"/>
         </w:tblCellMar>
@@ -6237,7 +6181,7 @@
             <w:tcBorders/>
             <w:shd w:fill="auto" w:val="clear"/>
             <w:tcMar>
-              <w:left w:w="63" w:type="dxa"/>
+              <w:left w:w="58" w:type="dxa"/>
             </w:tcMar>
           </w:tcPr>
           <w:p>
@@ -6261,7 +6205,7 @@
             <w:tcBorders/>
             <w:shd w:fill="auto" w:val="clear"/>
             <w:tcMar>
-              <w:left w:w="63" w:type="dxa"/>
+              <w:left w:w="58" w:type="dxa"/>
             </w:tcMar>
           </w:tcPr>
           <w:p>
@@ -6288,7 +6232,7 @@
             <w:tcBorders/>
             <w:shd w:fill="auto" w:val="clear"/>
             <w:tcMar>
-              <w:left w:w="63" w:type="dxa"/>
+              <w:left w:w="58" w:type="dxa"/>
             </w:tcMar>
           </w:tcPr>
           <w:p>
@@ -6312,7 +6256,7 @@
             <w:tcBorders/>
             <w:shd w:fill="auto" w:val="clear"/>
             <w:tcMar>
-              <w:left w:w="63" w:type="dxa"/>
+              <w:left w:w="58" w:type="dxa"/>
             </w:tcMar>
           </w:tcPr>
           <w:p>
@@ -6339,7 +6283,7 @@
             <w:tcBorders/>
             <w:shd w:fill="auto" w:val="clear"/>
             <w:tcMar>
-              <w:left w:w="63" w:type="dxa"/>
+              <w:left w:w="58" w:type="dxa"/>
             </w:tcMar>
           </w:tcPr>
           <w:p>
@@ -6363,7 +6307,7 @@
             <w:tcBorders/>
             <w:shd w:fill="auto" w:val="clear"/>
             <w:tcMar>
-              <w:left w:w="63" w:type="dxa"/>
+              <w:left w:w="58" w:type="dxa"/>
             </w:tcMar>
           </w:tcPr>
           <w:p>
@@ -6390,7 +6334,7 @@
             <w:tcBorders/>
             <w:shd w:fill="auto" w:val="clear"/>
             <w:tcMar>
-              <w:left w:w="63" w:type="dxa"/>
+              <w:left w:w="58" w:type="dxa"/>
             </w:tcMar>
           </w:tcPr>
           <w:p>
@@ -6414,7 +6358,7 @@
             <w:tcBorders/>
             <w:shd w:fill="auto" w:val="clear"/>
             <w:tcMar>
-              <w:left w:w="63" w:type="dxa"/>
+              <w:left w:w="58" w:type="dxa"/>
             </w:tcMar>
           </w:tcPr>
           <w:p>
@@ -6441,7 +6385,7 @@
             <w:tcBorders/>
             <w:shd w:fill="auto" w:val="clear"/>
             <w:tcMar>
-              <w:left w:w="63" w:type="dxa"/>
+              <w:left w:w="58" w:type="dxa"/>
             </w:tcMar>
           </w:tcPr>
           <w:p>
@@ -6465,7 +6409,7 @@
             <w:tcBorders/>
             <w:shd w:fill="auto" w:val="clear"/>
             <w:tcMar>
-              <w:left w:w="63" w:type="dxa"/>
+              <w:left w:w="58" w:type="dxa"/>
             </w:tcMar>
           </w:tcPr>
           <w:p>
@@ -6492,7 +6436,7 @@
             <w:tcBorders/>
             <w:shd w:fill="auto" w:val="clear"/>
             <w:tcMar>
-              <w:left w:w="63" w:type="dxa"/>
+              <w:left w:w="58" w:type="dxa"/>
             </w:tcMar>
           </w:tcPr>
           <w:p>
@@ -6516,7 +6460,7 @@
             <w:tcBorders/>
             <w:shd w:fill="auto" w:val="clear"/>
             <w:tcMar>
-              <w:left w:w="63" w:type="dxa"/>
+              <w:left w:w="58" w:type="dxa"/>
             </w:tcMar>
           </w:tcPr>
           <w:p>
@@ -6543,7 +6487,7 @@
             <w:tcBorders/>
             <w:shd w:fill="auto" w:val="clear"/>
             <w:tcMar>
-              <w:left w:w="63" w:type="dxa"/>
+              <w:left w:w="58" w:type="dxa"/>
             </w:tcMar>
           </w:tcPr>
           <w:p>
@@ -6567,7 +6511,7 @@
             <w:tcBorders/>
             <w:shd w:fill="auto" w:val="clear"/>
             <w:tcMar>
-              <w:left w:w="63" w:type="dxa"/>
+              <w:left w:w="58" w:type="dxa"/>
             </w:tcMar>
           </w:tcPr>
           <w:p>
@@ -6594,7 +6538,7 @@
             <w:tcBorders/>
             <w:shd w:fill="auto" w:val="clear"/>
             <w:tcMar>
-              <w:left w:w="63" w:type="dxa"/>
+              <w:left w:w="58" w:type="dxa"/>
             </w:tcMar>
           </w:tcPr>
           <w:p>
@@ -6618,7 +6562,7 @@
             <w:tcBorders/>
             <w:shd w:fill="auto" w:val="clear"/>
             <w:tcMar>
-              <w:left w:w="63" w:type="dxa"/>
+              <w:left w:w="58" w:type="dxa"/>
             </w:tcMar>
           </w:tcPr>
           <w:p>
@@ -6645,7 +6589,7 @@
             <w:tcBorders/>
             <w:shd w:fill="auto" w:val="clear"/>
             <w:tcMar>
-              <w:left w:w="63" w:type="dxa"/>
+              <w:left w:w="58" w:type="dxa"/>
             </w:tcMar>
           </w:tcPr>
           <w:p>
@@ -6669,7 +6613,7 @@
             <w:tcBorders/>
             <w:shd w:fill="auto" w:val="clear"/>
             <w:tcMar>
-              <w:left w:w="63" w:type="dxa"/>
+              <w:left w:w="58" w:type="dxa"/>
             </w:tcMar>
           </w:tcPr>
           <w:p>
@@ -6696,7 +6640,7 @@
             <w:tcBorders/>
             <w:shd w:fill="auto" w:val="clear"/>
             <w:tcMar>
-              <w:left w:w="63" w:type="dxa"/>
+              <w:left w:w="58" w:type="dxa"/>
             </w:tcMar>
           </w:tcPr>
           <w:p>
@@ -6720,7 +6664,7 @@
             <w:tcBorders/>
             <w:shd w:fill="auto" w:val="clear"/>
             <w:tcMar>
-              <w:left w:w="63" w:type="dxa"/>
+              <w:left w:w="58" w:type="dxa"/>
             </w:tcMar>
           </w:tcPr>
           <w:p>
@@ -6747,7 +6691,7 @@
             <w:tcBorders/>
             <w:shd w:fill="auto" w:val="clear"/>
             <w:tcMar>
-              <w:left w:w="63" w:type="dxa"/>
+              <w:left w:w="58" w:type="dxa"/>
             </w:tcMar>
           </w:tcPr>
           <w:p>
@@ -6771,7 +6715,7 @@
             <w:tcBorders/>
             <w:shd w:fill="auto" w:val="clear"/>
             <w:tcMar>
-              <w:left w:w="63" w:type="dxa"/>
+              <w:left w:w="58" w:type="dxa"/>
             </w:tcMar>
           </w:tcPr>
           <w:p>
@@ -6798,7 +6742,7 @@
             <w:tcBorders/>
             <w:shd w:fill="auto" w:val="clear"/>
             <w:tcMar>
-              <w:left w:w="63" w:type="dxa"/>
+              <w:left w:w="58" w:type="dxa"/>
             </w:tcMar>
           </w:tcPr>
           <w:p>
@@ -6822,7 +6766,7 @@
             <w:tcBorders/>
             <w:shd w:fill="auto" w:val="clear"/>
             <w:tcMar>
-              <w:left w:w="63" w:type="dxa"/>
+              <w:left w:w="58" w:type="dxa"/>
             </w:tcMar>
           </w:tcPr>
           <w:p>
@@ -6849,7 +6793,7 @@
             <w:tcBorders/>
             <w:shd w:fill="auto" w:val="clear"/>
             <w:tcMar>
-              <w:left w:w="63" w:type="dxa"/>
+              <w:left w:w="58" w:type="dxa"/>
             </w:tcMar>
           </w:tcPr>
           <w:p>
@@ -6873,7 +6817,7 @@
             <w:tcBorders/>
             <w:shd w:fill="auto" w:val="clear"/>
             <w:tcMar>
-              <w:left w:w="63" w:type="dxa"/>
+              <w:left w:w="58" w:type="dxa"/>
             </w:tcMar>
           </w:tcPr>
           <w:p>
@@ -6900,7 +6844,7 @@
             <w:tcBorders/>
             <w:shd w:fill="auto" w:val="clear"/>
             <w:tcMar>
-              <w:left w:w="63" w:type="dxa"/>
+              <w:left w:w="58" w:type="dxa"/>
             </w:tcMar>
           </w:tcPr>
           <w:p>
@@ -6924,7 +6868,7 @@
             <w:tcBorders/>
             <w:shd w:fill="auto" w:val="clear"/>
             <w:tcMar>
-              <w:left w:w="63" w:type="dxa"/>
+              <w:left w:w="58" w:type="dxa"/>
             </w:tcMar>
           </w:tcPr>
           <w:p>
@@ -6951,7 +6895,7 @@
             <w:tcBorders/>
             <w:shd w:fill="auto" w:val="clear"/>
             <w:tcMar>
-              <w:left w:w="63" w:type="dxa"/>
+              <w:left w:w="58" w:type="dxa"/>
             </w:tcMar>
           </w:tcPr>
           <w:p>
@@ -6975,7 +6919,7 @@
             <w:tcBorders/>
             <w:shd w:fill="auto" w:val="clear"/>
             <w:tcMar>
-              <w:left w:w="63" w:type="dxa"/>
+              <w:left w:w="58" w:type="dxa"/>
             </w:tcMar>
           </w:tcPr>
           <w:p>
@@ -7002,7 +6946,7 @@
             <w:tcBorders/>
             <w:shd w:fill="auto" w:val="clear"/>
             <w:tcMar>
-              <w:left w:w="63" w:type="dxa"/>
+              <w:left w:w="58" w:type="dxa"/>
             </w:tcMar>
           </w:tcPr>
           <w:p>
@@ -7026,7 +6970,7 @@
             <w:tcBorders/>
             <w:shd w:fill="auto" w:val="clear"/>
             <w:tcMar>
-              <w:left w:w="63" w:type="dxa"/>
+              <w:left w:w="58" w:type="dxa"/>
             </w:tcMar>
           </w:tcPr>
           <w:p>
@@ -7053,7 +6997,7 @@
             <w:tcBorders/>
             <w:shd w:fill="auto" w:val="clear"/>
             <w:tcMar>
-              <w:left w:w="63" w:type="dxa"/>
+              <w:left w:w="58" w:type="dxa"/>
             </w:tcMar>
           </w:tcPr>
           <w:p>
@@ -7077,7 +7021,7 @@
             <w:tcBorders/>
             <w:shd w:fill="auto" w:val="clear"/>
             <w:tcMar>
-              <w:left w:w="63" w:type="dxa"/>
+              <w:left w:w="58" w:type="dxa"/>
             </w:tcMar>
           </w:tcPr>
           <w:p>
@@ -7190,7 +7134,7 @@
       <w:fldChar w:fldCharType="separate"/>
     </w:r>
     <w:r>
-      <w:t>12</w:t>
+      <w:t>11</w:t>
     </w:r>
     <w:r>
       <w:fldChar w:fldCharType="end"/>
@@ -7232,7 +7176,7 @@
       <w:fldChar w:fldCharType="separate"/>
     </w:r>
     <w:r>
-      <w:t>6</w:t>
+      <w:t>7</w:t>
     </w:r>
     <w:r>
       <w:fldChar w:fldCharType="end"/>
@@ -7258,7 +7202,7 @@
       <w:fldChar w:fldCharType="separate"/>
     </w:r>
     <w:r>
-      <w:t>12</w:t>
+      <w:t>11</w:t>
     </w:r>
     <w:r>
       <w:fldChar w:fldCharType="end"/>
@@ -7268,6 +7212,74 @@
 </file>
 
 <file path=word/footer3.xml><?xml version="1.0" encoding="utf-8"?>
+<w:ftr xmlns:o="urn:schemas-microsoft-com:office:office" xmlns:r="http://schemas.openxmlformats.org/officeDocument/2006/relationships" xmlns:v="urn:schemas-microsoft-com:vml" xmlns:w="http://schemas.openxmlformats.org/wordprocessingml/2006/main" xmlns:w10="urn:schemas-microsoft-com:office:word" xmlns:wp="http://schemas.openxmlformats.org/drawingml/2006/wordprocessingDrawing" xmlns:wps="http://schemas.microsoft.com/office/word/2010/wordprocessingShape" xmlns:wpg="http://schemas.microsoft.com/office/word/2010/wordprocessingGroup" xmlns:mc="http://schemas.openxmlformats.org/markup-compatibility/2006" xmlns:wp14="http://schemas.microsoft.com/office/word/2010/wordprocessingDrawing" xmlns:w14="http://schemas.microsoft.com/office/word/2010/wordml" mc:Ignorable="w14 wp14">
+  <w:p>
+    <w:pPr>
+      <w:pStyle w:val="Footer"/>
+      <w:rPr/>
+    </w:pPr>
+    <w:r>
+      <w:rPr/>
+      <w:t>Rev: 2017-01-26</w:t>
+      <w:tab/>
+    </w:r>
+    <w:r>
+      <w:rPr>
+        <w:rStyle w:val="Pagenumber"/>
+        <w:rFonts w:cs="Times New Roman" w:ascii="Times New Roman" w:hAnsi="Times New Roman"/>
+      </w:rPr>
+      <w:t xml:space="preserve">Page </w:t>
+    </w:r>
+    <w:r>
+      <w:rPr>
+        <w:rStyle w:val="Pagenumber"/>
+        <w:rFonts w:cs="Times New Roman" w:ascii="Times New Roman" w:hAnsi="Times New Roman"/>
+      </w:rPr>
+      <w:fldChar w:fldCharType="begin"/>
+    </w:r>
+    <w:r>
+      <w:instrText> PAGE </w:instrText>
+    </w:r>
+    <w:r>
+      <w:fldChar w:fldCharType="separate"/>
+    </w:r>
+    <w:r>
+      <w:t>9</w:t>
+    </w:r>
+    <w:r>
+      <w:fldChar w:fldCharType="end"/>
+    </w:r>
+    <w:r>
+      <w:rPr>
+        <w:rStyle w:val="Pagenumber"/>
+        <w:rFonts w:cs="Times New Roman" w:ascii="Times New Roman" w:hAnsi="Times New Roman"/>
+      </w:rPr>
+      <w:t xml:space="preserve"> of </w:t>
+    </w:r>
+    <w:r>
+      <w:rPr>
+        <w:rStyle w:val="Pagenumber"/>
+        <w:rFonts w:cs="Times New Roman" w:ascii="Times New Roman" w:hAnsi="Times New Roman"/>
+      </w:rPr>
+      <w:fldChar w:fldCharType="begin"/>
+    </w:r>
+    <w:r>
+      <w:instrText> NUMPAGES </w:instrText>
+    </w:r>
+    <w:r>
+      <w:fldChar w:fldCharType="separate"/>
+    </w:r>
+    <w:r>
+      <w:t>11</w:t>
+    </w:r>
+    <w:r>
+      <w:fldChar w:fldCharType="end"/>
+    </w:r>
+  </w:p>
+</w:ftr>
+</file>
+
+<file path=word/footer4.xml><?xml version="1.0" encoding="utf-8"?>
 <w:ftr xmlns:o="urn:schemas-microsoft-com:office:office" xmlns:r="http://schemas.openxmlformats.org/officeDocument/2006/relationships" xmlns:v="urn:schemas-microsoft-com:vml" xmlns:w="http://schemas.openxmlformats.org/wordprocessingml/2006/main" xmlns:w10="urn:schemas-microsoft-com:office:word" xmlns:wp="http://schemas.openxmlformats.org/drawingml/2006/wordprocessingDrawing" xmlns:wps="http://schemas.microsoft.com/office/word/2010/wordprocessingShape" xmlns:wpg="http://schemas.microsoft.com/office/word/2010/wordprocessingGroup" xmlns:mc="http://schemas.openxmlformats.org/markup-compatibility/2006" xmlns:wp14="http://schemas.microsoft.com/office/word/2010/wordprocessingDrawing" xmlns:w14="http://schemas.microsoft.com/office/word/2010/wordml" mc:Ignorable="w14 wp14">
   <w:p>
     <w:pPr>
@@ -7326,7 +7338,7 @@
       <w:fldChar w:fldCharType="separate"/>
     </w:r>
     <w:r>
-      <w:t>12</w:t>
+      <w:t>11</w:t>
     </w:r>
     <w:r>
       <w:fldChar w:fldCharType="end"/>
@@ -7335,7 +7347,7 @@
 </w:ftr>
 </file>
 
-<file path=word/footer4.xml><?xml version="1.0" encoding="utf-8"?>
+<file path=word/footer5.xml><?xml version="1.0" encoding="utf-8"?>
 <w:ftr xmlns:o="urn:schemas-microsoft-com:office:office" xmlns:r="http://schemas.openxmlformats.org/officeDocument/2006/relationships" xmlns:v="urn:schemas-microsoft-com:vml" xmlns:w="http://schemas.openxmlformats.org/wordprocessingml/2006/main" xmlns:w10="urn:schemas-microsoft-com:office:word" xmlns:wp="http://schemas.openxmlformats.org/drawingml/2006/wordprocessingDrawing" xmlns:wps="http://schemas.microsoft.com/office/word/2010/wordprocessingShape" xmlns:wpg="http://schemas.microsoft.com/office/word/2010/wordprocessingGroup" xmlns:mc="http://schemas.openxmlformats.org/markup-compatibility/2006" xmlns:wp14="http://schemas.microsoft.com/office/word/2010/wordprocessingDrawing" xmlns:w14="http://schemas.microsoft.com/office/word/2010/wordml" mc:Ignorable="w14 wp14">
   <w:p>
     <w:pPr>
@@ -7394,75 +7406,7 @@
       <w:fldChar w:fldCharType="separate"/>
     </w:r>
     <w:r>
-      <w:t>12</w:t>
-    </w:r>
-    <w:r>
-      <w:fldChar w:fldCharType="end"/>
-    </w:r>
-  </w:p>
-</w:ftr>
-</file>
-
-<file path=word/footer5.xml><?xml version="1.0" encoding="utf-8"?>
-<w:ftr xmlns:o="urn:schemas-microsoft-com:office:office" xmlns:r="http://schemas.openxmlformats.org/officeDocument/2006/relationships" xmlns:v="urn:schemas-microsoft-com:vml" xmlns:w="http://schemas.openxmlformats.org/wordprocessingml/2006/main" xmlns:w10="urn:schemas-microsoft-com:office:word" xmlns:wp="http://schemas.openxmlformats.org/drawingml/2006/wordprocessingDrawing" xmlns:wps="http://schemas.microsoft.com/office/word/2010/wordprocessingShape" xmlns:wpg="http://schemas.microsoft.com/office/word/2010/wordprocessingGroup" xmlns:mc="http://schemas.openxmlformats.org/markup-compatibility/2006" xmlns:wp14="http://schemas.microsoft.com/office/word/2010/wordprocessingDrawing" xmlns:w14="http://schemas.microsoft.com/office/word/2010/wordml" mc:Ignorable="w14 wp14">
-  <w:p>
-    <w:pPr>
-      <w:pStyle w:val="Footer"/>
-      <w:rPr/>
-    </w:pPr>
-    <w:r>
-      <w:rPr/>
-      <w:t>Rev: 2017-01-26</w:t>
-      <w:tab/>
-    </w:r>
-    <w:r>
-      <w:rPr>
-        <w:rStyle w:val="Pagenumber"/>
-        <w:rFonts w:cs="Times New Roman" w:ascii="Times New Roman" w:hAnsi="Times New Roman"/>
-      </w:rPr>
-      <w:t xml:space="preserve">Page </w:t>
-    </w:r>
-    <w:r>
-      <w:rPr>
-        <w:rStyle w:val="Pagenumber"/>
-        <w:rFonts w:cs="Times New Roman" w:ascii="Times New Roman" w:hAnsi="Times New Roman"/>
-      </w:rPr>
-      <w:fldChar w:fldCharType="begin"/>
-    </w:r>
-    <w:r>
-      <w:instrText> PAGE </w:instrText>
-    </w:r>
-    <w:r>
-      <w:fldChar w:fldCharType="separate"/>
-    </w:r>
-    <w:r>
-      <w:t>12</w:t>
-    </w:r>
-    <w:r>
-      <w:fldChar w:fldCharType="end"/>
-    </w:r>
-    <w:r>
-      <w:rPr>
-        <w:rStyle w:val="Pagenumber"/>
-        <w:rFonts w:cs="Times New Roman" w:ascii="Times New Roman" w:hAnsi="Times New Roman"/>
-      </w:rPr>
-      <w:t xml:space="preserve"> of </w:t>
-    </w:r>
-    <w:r>
-      <w:rPr>
-        <w:rStyle w:val="Pagenumber"/>
-        <w:rFonts w:cs="Times New Roman" w:ascii="Times New Roman" w:hAnsi="Times New Roman"/>
-      </w:rPr>
-      <w:fldChar w:fldCharType="begin"/>
-    </w:r>
-    <w:r>
-      <w:instrText> NUMPAGES </w:instrText>
-    </w:r>
-    <w:r>
-      <w:fldChar w:fldCharType="separate"/>
-    </w:r>
-    <w:r>
-      <w:t>12</w:t>
+      <w:t>11</w:t>
     </w:r>
     <w:r>
       <w:fldChar w:fldCharType="end"/>
@@ -9923,6 +9867,133 @@
   </w:style>
   <w:style w:type="character" w:styleId="ListLabel186">
     <w:name w:val="ListLabel 186"/>
+    <w:qFormat/>
+    <w:rPr>
+      <w:rFonts w:cs="Wingdings"/>
+    </w:rPr>
+  </w:style>
+  <w:style w:type="character" w:styleId="ListLabel187">
+    <w:name w:val="ListLabel 187"/>
+    <w:qFormat/>
+    <w:rPr>
+      <w:rFonts w:cs="Symbol"/>
+      <w:b/>
+    </w:rPr>
+  </w:style>
+  <w:style w:type="character" w:styleId="ListLabel188">
+    <w:name w:val="ListLabel 188"/>
+    <w:qFormat/>
+    <w:rPr>
+      <w:rFonts w:cs="Courier New"/>
+    </w:rPr>
+  </w:style>
+  <w:style w:type="character" w:styleId="ListLabel189">
+    <w:name w:val="ListLabel 189"/>
+    <w:qFormat/>
+    <w:rPr>
+      <w:rFonts w:cs="Wingdings"/>
+    </w:rPr>
+  </w:style>
+  <w:style w:type="character" w:styleId="ListLabel190">
+    <w:name w:val="ListLabel 190"/>
+    <w:qFormat/>
+    <w:rPr>
+      <w:rFonts w:cs="Symbol"/>
+    </w:rPr>
+  </w:style>
+  <w:style w:type="character" w:styleId="ListLabel191">
+    <w:name w:val="ListLabel 191"/>
+    <w:qFormat/>
+    <w:rPr>
+      <w:rFonts w:cs="Courier New"/>
+    </w:rPr>
+  </w:style>
+  <w:style w:type="character" w:styleId="ListLabel192">
+    <w:name w:val="ListLabel 192"/>
+    <w:qFormat/>
+    <w:rPr>
+      <w:rFonts w:cs="Wingdings"/>
+    </w:rPr>
+  </w:style>
+  <w:style w:type="character" w:styleId="ListLabel193">
+    <w:name w:val="ListLabel 193"/>
+    <w:qFormat/>
+    <w:rPr>
+      <w:rFonts w:cs="Symbol"/>
+    </w:rPr>
+  </w:style>
+  <w:style w:type="character" w:styleId="ListLabel194">
+    <w:name w:val="ListLabel 194"/>
+    <w:qFormat/>
+    <w:rPr>
+      <w:rFonts w:cs="Courier New"/>
+    </w:rPr>
+  </w:style>
+  <w:style w:type="character" w:styleId="ListLabel195">
+    <w:name w:val="ListLabel 195"/>
+    <w:qFormat/>
+    <w:rPr>
+      <w:rFonts w:cs="Wingdings"/>
+    </w:rPr>
+  </w:style>
+  <w:style w:type="character" w:styleId="ListLabel196">
+    <w:name w:val="ListLabel 196"/>
+    <w:qFormat/>
+    <w:rPr>
+      <w:rFonts w:cs="Symbol"/>
+    </w:rPr>
+  </w:style>
+  <w:style w:type="character" w:styleId="ListLabel197">
+    <w:name w:val="ListLabel 197"/>
+    <w:qFormat/>
+    <w:rPr>
+      <w:rFonts w:cs="Courier New"/>
+    </w:rPr>
+  </w:style>
+  <w:style w:type="character" w:styleId="ListLabel198">
+    <w:name w:val="ListLabel 198"/>
+    <w:qFormat/>
+    <w:rPr>
+      <w:rFonts w:cs="Wingdings"/>
+    </w:rPr>
+  </w:style>
+  <w:style w:type="character" w:styleId="ListLabel199">
+    <w:name w:val="ListLabel 199"/>
+    <w:qFormat/>
+    <w:rPr>
+      <w:rFonts w:cs="Symbol"/>
+    </w:rPr>
+  </w:style>
+  <w:style w:type="character" w:styleId="ListLabel200">
+    <w:name w:val="ListLabel 200"/>
+    <w:qFormat/>
+    <w:rPr>
+      <w:rFonts w:cs="Courier New"/>
+    </w:rPr>
+  </w:style>
+  <w:style w:type="character" w:styleId="ListLabel201">
+    <w:name w:val="ListLabel 201"/>
+    <w:qFormat/>
+    <w:rPr>
+      <w:rFonts w:cs="Wingdings"/>
+    </w:rPr>
+  </w:style>
+  <w:style w:type="character" w:styleId="ListLabel202">
+    <w:name w:val="ListLabel 202"/>
+    <w:qFormat/>
+    <w:rPr>
+      <w:rFonts w:cs="Symbol"/>
+    </w:rPr>
+  </w:style>
+  <w:style w:type="character" w:styleId="ListLabel203">
+    <w:name w:val="ListLabel 203"/>
+    <w:qFormat/>
+    <w:rPr>
+      <w:rFonts w:cs="Courier New"/>
+    </w:rPr>
+  </w:style>
+  <w:style w:type="character" w:styleId="ListLabel204">
+    <w:name w:val="ListLabel 204"/>
     <w:qFormat/>
     <w:rPr>
       <w:rFonts w:cs="Wingdings"/>

</xml_diff>

<commit_message>
a few more goals
git-svn-id: https://tor.ern.nps.edu/svn/proj/labtainer/trunk@1960 ed162e55-3153-4343-a18d-e086fa355ed4
</commit_message>
<xml_diff>
--- a/labs/symkeylab/docs/symkey.docx
+++ b/labs/symkeylab/docs/symkey.docx
@@ -598,7 +598,7 @@
                 <wp:positionV relativeFrom="paragraph">
                   <wp:posOffset>40005</wp:posOffset>
                 </wp:positionV>
-                <wp:extent cx="6298565" cy="466090"/>
+                <wp:extent cx="6299835" cy="467360"/>
                 <wp:effectExtent l="0" t="0" r="0" b="0"/>
                 <wp:wrapSquare wrapText="bothSides"/>
                 <wp:docPr id="1" name="Text Box 3"/>
@@ -609,7 +609,7 @@
                       <wps:spPr>
                         <a:xfrm>
                           <a:off x="0" y="0"/>
-                          <a:ext cx="6297840" cy="465480"/>
+                          <a:ext cx="6299280" cy="466560"/>
                         </a:xfrm>
                         <a:prstGeom prst="rect">
                           <a:avLst/>
@@ -725,7 +725,7 @@
           </mc:Choice>
           <mc:Fallback>
             <w:pict>
-              <v:rect id="shape_0" ID="Text Box 3" stroked="f" style="position:absolute;margin-left:26.2pt;margin-top:3.15pt;width:495.85pt;height:36.6pt" wp14:anchorId="3FAF0339">
+              <v:rect id="shape_0" ID="Text Box 3" stroked="f" style="position:absolute;margin-left:26.2pt;margin-top:3.15pt;width:495.95pt;height:36.7pt" wp14:anchorId="3FAF0339">
                 <w10:wrap type="square"/>
                 <v:fill o:detectmouseclick="t" on="false"/>
                 <v:stroke color="#3465a4" joinstyle="round" endcap="flat"/>
@@ -1487,7 +1487,7 @@
                 <wp:positionV relativeFrom="paragraph">
                   <wp:posOffset>177165</wp:posOffset>
                 </wp:positionV>
-                <wp:extent cx="7324090" cy="466090"/>
+                <wp:extent cx="7325360" cy="467360"/>
                 <wp:effectExtent l="0" t="0" r="0" b="0"/>
                 <wp:wrapSquare wrapText="bothSides"/>
                 <wp:docPr id="3" name="Text Box 5"/>
@@ -1498,7 +1498,7 @@
                       <wps:spPr>
                         <a:xfrm>
                           <a:off x="0" y="0"/>
-                          <a:ext cx="7323480" cy="465480"/>
+                          <a:ext cx="7324560" cy="466560"/>
                         </a:xfrm>
                         <a:prstGeom prst="rect">
                           <a:avLst/>
@@ -1625,7 +1625,7 @@
           </mc:Choice>
           <mc:Fallback>
             <w:pict>
-              <v:rect id="shape_0" ID="Text Box 5" stroked="f" style="position:absolute;margin-left:-36.55pt;margin-top:13.95pt;width:576.6pt;height:36.6pt" wp14:anchorId="549148E5">
+              <v:rect id="shape_0" ID="Text Box 5" stroked="f" style="position:absolute;margin-left:-36.55pt;margin-top:13.95pt;width:576.7pt;height:36.7pt" wp14:anchorId="549148E5">
                 <w10:wrap type="square"/>
                 <v:fill o:detectmouseclick="t" on="false"/>
                 <v:stroke color="#3465a4" joinstyle="round" endcap="flat"/>
@@ -1881,7 +1881,7 @@
       <w:r>
         <w:rPr/>
         <w:tab/>
-        <w:t>./start_firefox</w:t>
+        <w:t>./start_firefox &amp;</w:t>
       </w:r>
     </w:p>
     <w:p>
@@ -2238,7 +2238,7 @@
                 <wp:positionV relativeFrom="paragraph">
                   <wp:posOffset>-8255</wp:posOffset>
                 </wp:positionV>
-                <wp:extent cx="6922770" cy="465455"/>
+                <wp:extent cx="6924040" cy="466725"/>
                 <wp:effectExtent l="0" t="0" r="38100" b="25400"/>
                 <wp:wrapSquare wrapText="bothSides"/>
                 <wp:docPr id="5" name="Text Box 2"/>
@@ -2249,7 +2249,7 @@
                       <wps:spPr>
                         <a:xfrm>
                           <a:off x="0" y="0"/>
-                          <a:ext cx="6922080" cy="464760"/>
+                          <a:ext cx="6923520" cy="466200"/>
                         </a:xfrm>
                         <a:prstGeom prst="rect">
                           <a:avLst/>
@@ -2280,7 +2280,7 @@
           </mc:Choice>
           <mc:Fallback>
             <w:pict>
-              <v:rect id="shape_0" ID="Text Box 2" stroked="f" style="position:absolute;margin-left:-556.8pt;margin-top:-0.65pt;width:545pt;height:36.55pt" wp14:anchorId="56F334D0">
+              <v:rect id="shape_0" ID="Text Box 2" stroked="f" style="position:absolute;margin-left:-556.8pt;margin-top:-0.65pt;width:545.1pt;height:36.65pt" wp14:anchorId="56F334D0">
                 <w10:wrap type="none"/>
                 <v:fill o:detectmouseclick="t" on="false"/>
                 <v:stroke color="#3465a4" joinstyle="round" endcap="flat"/>
@@ -2299,7 +2299,7 @@
                 <wp:positionV relativeFrom="paragraph">
                   <wp:posOffset>-8255</wp:posOffset>
                 </wp:positionV>
-                <wp:extent cx="7209155" cy="280035"/>
+                <wp:extent cx="7210425" cy="281305"/>
                 <wp:effectExtent l="0" t="0" r="0" b="0"/>
                 <wp:wrapNone/>
                 <wp:docPr id="6" name="Frame4"/>
@@ -2310,7 +2310,7 @@
                       <wps:spPr>
                         <a:xfrm>
                           <a:off x="0" y="0"/>
-                          <a:ext cx="7208640" cy="279360"/>
+                          <a:ext cx="7209720" cy="280800"/>
                         </a:xfrm>
                         <a:prstGeom prst="rect">
                           <a:avLst/>
@@ -2356,7 +2356,7 @@
           </mc:Choice>
           <mc:Fallback>
             <w:pict>
-              <v:rect id="shape_0" ID="Frame4" stroked="f" style="position:absolute;margin-left:-13.9pt;margin-top:-0.65pt;width:567.55pt;height:21.95pt">
+              <v:rect id="shape_0" ID="Frame4" stroked="f" style="position:absolute;margin-left:-13.9pt;margin-top:-0.65pt;width:567.65pt;height:22.05pt">
                 <w10:wrap type="square"/>
                 <v:fill o:detectmouseclick="t" on="false"/>
                 <v:stroke color="#3465a4" joinstyle="round" endcap="flat"/>
@@ -3705,7 +3705,31 @@
           <w:color w:val="000000"/>
           <w:sz w:val="24"/>
         </w:rPr>
-        <w:t>, to take you to near the middle of the encrypted file. You should end up with “00001230” as an address on the left-hand, as shown in the next figure.</w:t>
+        <w:t>, to take you to near the middle of the encrypted file. You should end up with “</w:t>
+      </w:r>
+      <w:r>
+        <w:rPr>
+          <w:rFonts w:cs="Helvetica" w:ascii="Courier New" w:hAnsi="Courier New"/>
+          <w:color w:val="000000"/>
+          <w:sz w:val="24"/>
+        </w:rPr>
+        <w:t>0x1230</w:t>
+      </w:r>
+      <w:r>
+        <w:rPr>
+          <w:rFonts w:cs="Helvetica" w:ascii="Cambria;serif" w:hAnsi="Cambria;serif"/>
+          <w:color w:val="000000"/>
+          <w:sz w:val="24"/>
+        </w:rPr>
+        <w:t xml:space="preserve">” as </w:t>
+      </w:r>
+      <w:r>
+        <w:rPr>
+          <w:rFonts w:cs="Helvetica" w:ascii="Cambria;serif" w:hAnsi="Cambria;serif"/>
+          <w:color w:val="000000"/>
+          <w:sz w:val="24"/>
+        </w:rPr>
+        <w:t>the “Offset:” in the lower left of the GHex window, and the cursor highlighted on the first of two hex characters  reflecting the value stored at address as in the following figure.</w:t>
       </w:r>
     </w:p>
     <w:p>
@@ -3773,9 +3797,10 @@
         <w:pStyle w:val="ListParagraph"/>
         <w:widowControl w:val="false"/>
         <w:numPr>
-          <w:ilvl w:val="1"/>
-          <w:numId w:val="2"/>
+          <w:ilvl w:val="0"/>
+          <w:numId w:val="0"/>
         </w:numPr>
+        <w:ind w:left="2160" w:hanging="0"/>
         <w:rPr/>
       </w:pPr>
       <w:r>
@@ -3783,7 +3808,21 @@
           <w:rFonts w:cs="Helvetica"/>
           <w:color w:val="000000"/>
         </w:rPr>
-        <w:t xml:space="preserve">There will be a group of two hex digits to the right of “00001230”. Change the right-most digit of this pair such that only one bit is modified. </w:t>
+        <w:t xml:space="preserve"> </w:t>
+      </w:r>
+      <w:r>
+        <w:rPr>
+          <w:rFonts w:cs="Helvetica"/>
+          <w:color w:val="000000"/>
+        </w:rPr>
+        <w:t xml:space="preserve">Note the addresses displayed on the left side may differ on your display, but the highlighted byte should correspond to address 1230.  </w:t>
+      </w:r>
+      <w:r>
+        <w:rPr>
+          <w:rFonts w:cs="Helvetica"/>
+          <w:color w:val="000000"/>
+        </w:rPr>
+        <w:t xml:space="preserve">Change the right-most digit of this pair such that only one bit is modified. </w:t>
       </w:r>
       <w:r>
         <w:rPr>
@@ -4380,7 +4419,7 @@
         <w:tblInd w:w="108" w:type="dxa"/>
         <w:tblCellMar>
           <w:top w:w="0" w:type="dxa"/>
-          <w:left w:w="173" w:type="dxa"/>
+          <w:left w:w="183" w:type="dxa"/>
           <w:bottom w:w="0" w:type="dxa"/>
           <w:right w:w="108" w:type="dxa"/>
         </w:tblCellMar>
@@ -6115,10 +6154,10 @@
         <w:tblStyle w:val="TableGrid"/>
         <w:tblW w:w="3241" w:type="dxa"/>
         <w:jc w:val="left"/>
-        <w:tblInd w:w="408" w:type="dxa"/>
+        <w:tblInd w:w="398" w:type="dxa"/>
         <w:tblCellMar>
           <w:top w:w="0" w:type="dxa"/>
-          <w:left w:w="48" w:type="dxa"/>
+          <w:left w:w="38" w:type="dxa"/>
           <w:bottom w:w="0" w:type="dxa"/>
           <w:right w:w="108" w:type="dxa"/>
         </w:tblCellMar>
@@ -6136,7 +6175,7 @@
             <w:tcBorders/>
             <w:shd w:fill="auto" w:val="clear"/>
             <w:tcMar>
-              <w:left w:w="48" w:type="dxa"/>
+              <w:left w:w="38" w:type="dxa"/>
             </w:tcMar>
           </w:tcPr>
           <w:p>
@@ -6160,7 +6199,7 @@
             <w:tcBorders/>
             <w:shd w:fill="auto" w:val="clear"/>
             <w:tcMar>
-              <w:left w:w="48" w:type="dxa"/>
+              <w:left w:w="38" w:type="dxa"/>
             </w:tcMar>
           </w:tcPr>
           <w:p>
@@ -6187,7 +6226,7 @@
             <w:tcBorders/>
             <w:shd w:fill="auto" w:val="clear"/>
             <w:tcMar>
-              <w:left w:w="48" w:type="dxa"/>
+              <w:left w:w="38" w:type="dxa"/>
             </w:tcMar>
           </w:tcPr>
           <w:p>
@@ -6211,7 +6250,7 @@
             <w:tcBorders/>
             <w:shd w:fill="auto" w:val="clear"/>
             <w:tcMar>
-              <w:left w:w="48" w:type="dxa"/>
+              <w:left w:w="38" w:type="dxa"/>
             </w:tcMar>
           </w:tcPr>
           <w:p>
@@ -6238,7 +6277,7 @@
             <w:tcBorders/>
             <w:shd w:fill="auto" w:val="clear"/>
             <w:tcMar>
-              <w:left w:w="48" w:type="dxa"/>
+              <w:left w:w="38" w:type="dxa"/>
             </w:tcMar>
           </w:tcPr>
           <w:p>
@@ -6262,7 +6301,7 @@
             <w:tcBorders/>
             <w:shd w:fill="auto" w:val="clear"/>
             <w:tcMar>
-              <w:left w:w="48" w:type="dxa"/>
+              <w:left w:w="38" w:type="dxa"/>
             </w:tcMar>
           </w:tcPr>
           <w:p>
@@ -6289,7 +6328,7 @@
             <w:tcBorders/>
             <w:shd w:fill="auto" w:val="clear"/>
             <w:tcMar>
-              <w:left w:w="48" w:type="dxa"/>
+              <w:left w:w="38" w:type="dxa"/>
             </w:tcMar>
           </w:tcPr>
           <w:p>
@@ -6313,7 +6352,7 @@
             <w:tcBorders/>
             <w:shd w:fill="auto" w:val="clear"/>
             <w:tcMar>
-              <w:left w:w="48" w:type="dxa"/>
+              <w:left w:w="38" w:type="dxa"/>
             </w:tcMar>
           </w:tcPr>
           <w:p>
@@ -6340,7 +6379,7 @@
             <w:tcBorders/>
             <w:shd w:fill="auto" w:val="clear"/>
             <w:tcMar>
-              <w:left w:w="48" w:type="dxa"/>
+              <w:left w:w="38" w:type="dxa"/>
             </w:tcMar>
           </w:tcPr>
           <w:p>
@@ -6364,7 +6403,7 @@
             <w:tcBorders/>
             <w:shd w:fill="auto" w:val="clear"/>
             <w:tcMar>
-              <w:left w:w="48" w:type="dxa"/>
+              <w:left w:w="38" w:type="dxa"/>
             </w:tcMar>
           </w:tcPr>
           <w:p>
@@ -6391,7 +6430,7 @@
             <w:tcBorders/>
             <w:shd w:fill="auto" w:val="clear"/>
             <w:tcMar>
-              <w:left w:w="48" w:type="dxa"/>
+              <w:left w:w="38" w:type="dxa"/>
             </w:tcMar>
           </w:tcPr>
           <w:p>
@@ -6415,7 +6454,7 @@
             <w:tcBorders/>
             <w:shd w:fill="auto" w:val="clear"/>
             <w:tcMar>
-              <w:left w:w="48" w:type="dxa"/>
+              <w:left w:w="38" w:type="dxa"/>
             </w:tcMar>
           </w:tcPr>
           <w:p>
@@ -6442,7 +6481,7 @@
             <w:tcBorders/>
             <w:shd w:fill="auto" w:val="clear"/>
             <w:tcMar>
-              <w:left w:w="48" w:type="dxa"/>
+              <w:left w:w="38" w:type="dxa"/>
             </w:tcMar>
           </w:tcPr>
           <w:p>
@@ -6466,7 +6505,7 @@
             <w:tcBorders/>
             <w:shd w:fill="auto" w:val="clear"/>
             <w:tcMar>
-              <w:left w:w="48" w:type="dxa"/>
+              <w:left w:w="38" w:type="dxa"/>
             </w:tcMar>
           </w:tcPr>
           <w:p>
@@ -6493,7 +6532,7 @@
             <w:tcBorders/>
             <w:shd w:fill="auto" w:val="clear"/>
             <w:tcMar>
-              <w:left w:w="48" w:type="dxa"/>
+              <w:left w:w="38" w:type="dxa"/>
             </w:tcMar>
           </w:tcPr>
           <w:p>
@@ -6517,7 +6556,7 @@
             <w:tcBorders/>
             <w:shd w:fill="auto" w:val="clear"/>
             <w:tcMar>
-              <w:left w:w="48" w:type="dxa"/>
+              <w:left w:w="38" w:type="dxa"/>
             </w:tcMar>
           </w:tcPr>
           <w:p>
@@ -6544,7 +6583,7 @@
             <w:tcBorders/>
             <w:shd w:fill="auto" w:val="clear"/>
             <w:tcMar>
-              <w:left w:w="48" w:type="dxa"/>
+              <w:left w:w="38" w:type="dxa"/>
             </w:tcMar>
           </w:tcPr>
           <w:p>
@@ -6568,7 +6607,7 @@
             <w:tcBorders/>
             <w:shd w:fill="auto" w:val="clear"/>
             <w:tcMar>
-              <w:left w:w="48" w:type="dxa"/>
+              <w:left w:w="38" w:type="dxa"/>
             </w:tcMar>
           </w:tcPr>
           <w:p>
@@ -6595,7 +6634,7 @@
             <w:tcBorders/>
             <w:shd w:fill="auto" w:val="clear"/>
             <w:tcMar>
-              <w:left w:w="48" w:type="dxa"/>
+              <w:left w:w="38" w:type="dxa"/>
             </w:tcMar>
           </w:tcPr>
           <w:p>
@@ -6619,7 +6658,7 @@
             <w:tcBorders/>
             <w:shd w:fill="auto" w:val="clear"/>
             <w:tcMar>
-              <w:left w:w="48" w:type="dxa"/>
+              <w:left w:w="38" w:type="dxa"/>
             </w:tcMar>
           </w:tcPr>
           <w:p>
@@ -6646,7 +6685,7 @@
             <w:tcBorders/>
             <w:shd w:fill="auto" w:val="clear"/>
             <w:tcMar>
-              <w:left w:w="48" w:type="dxa"/>
+              <w:left w:w="38" w:type="dxa"/>
             </w:tcMar>
           </w:tcPr>
           <w:p>
@@ -6670,7 +6709,7 @@
             <w:tcBorders/>
             <w:shd w:fill="auto" w:val="clear"/>
             <w:tcMar>
-              <w:left w:w="48" w:type="dxa"/>
+              <w:left w:w="38" w:type="dxa"/>
             </w:tcMar>
           </w:tcPr>
           <w:p>
@@ -6697,7 +6736,7 @@
             <w:tcBorders/>
             <w:shd w:fill="auto" w:val="clear"/>
             <w:tcMar>
-              <w:left w:w="48" w:type="dxa"/>
+              <w:left w:w="38" w:type="dxa"/>
             </w:tcMar>
           </w:tcPr>
           <w:p>
@@ -6721,7 +6760,7 @@
             <w:tcBorders/>
             <w:shd w:fill="auto" w:val="clear"/>
             <w:tcMar>
-              <w:left w:w="48" w:type="dxa"/>
+              <w:left w:w="38" w:type="dxa"/>
             </w:tcMar>
           </w:tcPr>
           <w:p>
@@ -6748,7 +6787,7 @@
             <w:tcBorders/>
             <w:shd w:fill="auto" w:val="clear"/>
             <w:tcMar>
-              <w:left w:w="48" w:type="dxa"/>
+              <w:left w:w="38" w:type="dxa"/>
             </w:tcMar>
           </w:tcPr>
           <w:p>
@@ -6772,7 +6811,7 @@
             <w:tcBorders/>
             <w:shd w:fill="auto" w:val="clear"/>
             <w:tcMar>
-              <w:left w:w="48" w:type="dxa"/>
+              <w:left w:w="38" w:type="dxa"/>
             </w:tcMar>
           </w:tcPr>
           <w:p>
@@ -6799,7 +6838,7 @@
             <w:tcBorders/>
             <w:shd w:fill="auto" w:val="clear"/>
             <w:tcMar>
-              <w:left w:w="48" w:type="dxa"/>
+              <w:left w:w="38" w:type="dxa"/>
             </w:tcMar>
           </w:tcPr>
           <w:p>
@@ -6823,7 +6862,7 @@
             <w:tcBorders/>
             <w:shd w:fill="auto" w:val="clear"/>
             <w:tcMar>
-              <w:left w:w="48" w:type="dxa"/>
+              <w:left w:w="38" w:type="dxa"/>
             </w:tcMar>
           </w:tcPr>
           <w:p>
@@ -6850,7 +6889,7 @@
             <w:tcBorders/>
             <w:shd w:fill="auto" w:val="clear"/>
             <w:tcMar>
-              <w:left w:w="48" w:type="dxa"/>
+              <w:left w:w="38" w:type="dxa"/>
             </w:tcMar>
           </w:tcPr>
           <w:p>
@@ -6874,7 +6913,7 @@
             <w:tcBorders/>
             <w:shd w:fill="auto" w:val="clear"/>
             <w:tcMar>
-              <w:left w:w="48" w:type="dxa"/>
+              <w:left w:w="38" w:type="dxa"/>
             </w:tcMar>
           </w:tcPr>
           <w:p>
@@ -6901,7 +6940,7 @@
             <w:tcBorders/>
             <w:shd w:fill="auto" w:val="clear"/>
             <w:tcMar>
-              <w:left w:w="48" w:type="dxa"/>
+              <w:left w:w="38" w:type="dxa"/>
             </w:tcMar>
           </w:tcPr>
           <w:p>
@@ -6925,7 +6964,7 @@
             <w:tcBorders/>
             <w:shd w:fill="auto" w:val="clear"/>
             <w:tcMar>
-              <w:left w:w="48" w:type="dxa"/>
+              <w:left w:w="38" w:type="dxa"/>
             </w:tcMar>
           </w:tcPr>
           <w:p>
@@ -6952,7 +6991,7 @@
             <w:tcBorders/>
             <w:shd w:fill="auto" w:val="clear"/>
             <w:tcMar>
-              <w:left w:w="48" w:type="dxa"/>
+              <w:left w:w="38" w:type="dxa"/>
             </w:tcMar>
           </w:tcPr>
           <w:p>
@@ -6976,7 +7015,7 @@
             <w:tcBorders/>
             <w:shd w:fill="auto" w:val="clear"/>
             <w:tcMar>
-              <w:left w:w="48" w:type="dxa"/>
+              <w:left w:w="38" w:type="dxa"/>
             </w:tcMar>
           </w:tcPr>
           <w:p>
@@ -10208,6 +10247,260 @@
       <w:rFonts w:cs="Wingdings"/>
     </w:rPr>
   </w:style>
+  <w:style w:type="character" w:styleId="ListLabel241">
+    <w:name w:val="ListLabel 241"/>
+    <w:qFormat/>
+    <w:rPr>
+      <w:rFonts w:cs="Symbol"/>
+      <w:b/>
+    </w:rPr>
+  </w:style>
+  <w:style w:type="character" w:styleId="ListLabel242">
+    <w:name w:val="ListLabel 242"/>
+    <w:qFormat/>
+    <w:rPr>
+      <w:rFonts w:cs="Courier New"/>
+    </w:rPr>
+  </w:style>
+  <w:style w:type="character" w:styleId="ListLabel243">
+    <w:name w:val="ListLabel 243"/>
+    <w:qFormat/>
+    <w:rPr>
+      <w:rFonts w:cs="Wingdings"/>
+    </w:rPr>
+  </w:style>
+  <w:style w:type="character" w:styleId="ListLabel244">
+    <w:name w:val="ListLabel 244"/>
+    <w:qFormat/>
+    <w:rPr>
+      <w:rFonts w:cs="Symbol"/>
+    </w:rPr>
+  </w:style>
+  <w:style w:type="character" w:styleId="ListLabel245">
+    <w:name w:val="ListLabel 245"/>
+    <w:qFormat/>
+    <w:rPr>
+      <w:rFonts w:cs="Courier New"/>
+    </w:rPr>
+  </w:style>
+  <w:style w:type="character" w:styleId="ListLabel246">
+    <w:name w:val="ListLabel 246"/>
+    <w:qFormat/>
+    <w:rPr>
+      <w:rFonts w:cs="Wingdings"/>
+    </w:rPr>
+  </w:style>
+  <w:style w:type="character" w:styleId="ListLabel247">
+    <w:name w:val="ListLabel 247"/>
+    <w:qFormat/>
+    <w:rPr>
+      <w:rFonts w:cs="Symbol"/>
+    </w:rPr>
+  </w:style>
+  <w:style w:type="character" w:styleId="ListLabel248">
+    <w:name w:val="ListLabel 248"/>
+    <w:qFormat/>
+    <w:rPr>
+      <w:rFonts w:cs="Courier New"/>
+    </w:rPr>
+  </w:style>
+  <w:style w:type="character" w:styleId="ListLabel249">
+    <w:name w:val="ListLabel 249"/>
+    <w:qFormat/>
+    <w:rPr>
+      <w:rFonts w:cs="Wingdings"/>
+    </w:rPr>
+  </w:style>
+  <w:style w:type="character" w:styleId="ListLabel250">
+    <w:name w:val="ListLabel 250"/>
+    <w:qFormat/>
+    <w:rPr>
+      <w:rFonts w:cs="Symbol"/>
+    </w:rPr>
+  </w:style>
+  <w:style w:type="character" w:styleId="ListLabel251">
+    <w:name w:val="ListLabel 251"/>
+    <w:qFormat/>
+    <w:rPr>
+      <w:rFonts w:cs="Courier New"/>
+    </w:rPr>
+  </w:style>
+  <w:style w:type="character" w:styleId="ListLabel252">
+    <w:name w:val="ListLabel 252"/>
+    <w:qFormat/>
+    <w:rPr>
+      <w:rFonts w:cs="Wingdings"/>
+    </w:rPr>
+  </w:style>
+  <w:style w:type="character" w:styleId="ListLabel253">
+    <w:name w:val="ListLabel 253"/>
+    <w:qFormat/>
+    <w:rPr>
+      <w:rFonts w:cs="Symbol"/>
+    </w:rPr>
+  </w:style>
+  <w:style w:type="character" w:styleId="ListLabel254">
+    <w:name w:val="ListLabel 254"/>
+    <w:qFormat/>
+    <w:rPr>
+      <w:rFonts w:cs="Courier New"/>
+    </w:rPr>
+  </w:style>
+  <w:style w:type="character" w:styleId="ListLabel255">
+    <w:name w:val="ListLabel 255"/>
+    <w:qFormat/>
+    <w:rPr>
+      <w:rFonts w:cs="Wingdings"/>
+    </w:rPr>
+  </w:style>
+  <w:style w:type="character" w:styleId="ListLabel256">
+    <w:name w:val="ListLabel 256"/>
+    <w:qFormat/>
+    <w:rPr>
+      <w:rFonts w:cs="Symbol"/>
+    </w:rPr>
+  </w:style>
+  <w:style w:type="character" w:styleId="ListLabel257">
+    <w:name w:val="ListLabel 257"/>
+    <w:qFormat/>
+    <w:rPr>
+      <w:rFonts w:cs="Courier New"/>
+    </w:rPr>
+  </w:style>
+  <w:style w:type="character" w:styleId="ListLabel258">
+    <w:name w:val="ListLabel 258"/>
+    <w:qFormat/>
+    <w:rPr>
+      <w:rFonts w:cs="Wingdings"/>
+    </w:rPr>
+  </w:style>
+  <w:style w:type="character" w:styleId="ListLabel259">
+    <w:name w:val="ListLabel 259"/>
+    <w:qFormat/>
+    <w:rPr>
+      <w:rFonts w:cs="Symbol"/>
+      <w:b/>
+    </w:rPr>
+  </w:style>
+  <w:style w:type="character" w:styleId="ListLabel260">
+    <w:name w:val="ListLabel 260"/>
+    <w:qFormat/>
+    <w:rPr>
+      <w:rFonts w:cs="Courier New"/>
+    </w:rPr>
+  </w:style>
+  <w:style w:type="character" w:styleId="ListLabel261">
+    <w:name w:val="ListLabel 261"/>
+    <w:qFormat/>
+    <w:rPr>
+      <w:rFonts w:cs="Wingdings"/>
+    </w:rPr>
+  </w:style>
+  <w:style w:type="character" w:styleId="ListLabel262">
+    <w:name w:val="ListLabel 262"/>
+    <w:qFormat/>
+    <w:rPr>
+      <w:rFonts w:cs="Symbol"/>
+    </w:rPr>
+  </w:style>
+  <w:style w:type="character" w:styleId="ListLabel263">
+    <w:name w:val="ListLabel 263"/>
+    <w:qFormat/>
+    <w:rPr>
+      <w:rFonts w:cs="Courier New"/>
+    </w:rPr>
+  </w:style>
+  <w:style w:type="character" w:styleId="ListLabel264">
+    <w:name w:val="ListLabel 264"/>
+    <w:qFormat/>
+    <w:rPr>
+      <w:rFonts w:cs="Wingdings"/>
+    </w:rPr>
+  </w:style>
+  <w:style w:type="character" w:styleId="ListLabel265">
+    <w:name w:val="ListLabel 265"/>
+    <w:qFormat/>
+    <w:rPr>
+      <w:rFonts w:cs="Symbol"/>
+    </w:rPr>
+  </w:style>
+  <w:style w:type="character" w:styleId="ListLabel266">
+    <w:name w:val="ListLabel 266"/>
+    <w:qFormat/>
+    <w:rPr>
+      <w:rFonts w:cs="Courier New"/>
+    </w:rPr>
+  </w:style>
+  <w:style w:type="character" w:styleId="ListLabel267">
+    <w:name w:val="ListLabel 267"/>
+    <w:qFormat/>
+    <w:rPr>
+      <w:rFonts w:cs="Wingdings"/>
+    </w:rPr>
+  </w:style>
+  <w:style w:type="character" w:styleId="ListLabel268">
+    <w:name w:val="ListLabel 268"/>
+    <w:qFormat/>
+    <w:rPr>
+      <w:rFonts w:cs="Symbol"/>
+    </w:rPr>
+  </w:style>
+  <w:style w:type="character" w:styleId="ListLabel269">
+    <w:name w:val="ListLabel 269"/>
+    <w:qFormat/>
+    <w:rPr>
+      <w:rFonts w:cs="Courier New"/>
+    </w:rPr>
+  </w:style>
+  <w:style w:type="character" w:styleId="ListLabel270">
+    <w:name w:val="ListLabel 270"/>
+    <w:qFormat/>
+    <w:rPr>
+      <w:rFonts w:cs="Wingdings"/>
+    </w:rPr>
+  </w:style>
+  <w:style w:type="character" w:styleId="ListLabel271">
+    <w:name w:val="ListLabel 271"/>
+    <w:qFormat/>
+    <w:rPr>
+      <w:rFonts w:cs="Symbol"/>
+    </w:rPr>
+  </w:style>
+  <w:style w:type="character" w:styleId="ListLabel272">
+    <w:name w:val="ListLabel 272"/>
+    <w:qFormat/>
+    <w:rPr>
+      <w:rFonts w:cs="Courier New"/>
+    </w:rPr>
+  </w:style>
+  <w:style w:type="character" w:styleId="ListLabel273">
+    <w:name w:val="ListLabel 273"/>
+    <w:qFormat/>
+    <w:rPr>
+      <w:rFonts w:cs="Wingdings"/>
+    </w:rPr>
+  </w:style>
+  <w:style w:type="character" w:styleId="ListLabel274">
+    <w:name w:val="ListLabel 274"/>
+    <w:qFormat/>
+    <w:rPr>
+      <w:rFonts w:cs="Symbol"/>
+    </w:rPr>
+  </w:style>
+  <w:style w:type="character" w:styleId="ListLabel275">
+    <w:name w:val="ListLabel 275"/>
+    <w:qFormat/>
+    <w:rPr>
+      <w:rFonts w:cs="Courier New"/>
+    </w:rPr>
+  </w:style>
+  <w:style w:type="character" w:styleId="ListLabel276">
+    <w:name w:val="ListLabel 276"/>
+    <w:qFormat/>
+    <w:rPr>
+      <w:rFonts w:cs="Wingdings"/>
+    </w:rPr>
+  </w:style>
   <w:style w:type="paragraph" w:styleId="Heading">
     <w:name w:val="Heading"/>
     <w:basedOn w:val="Normal"/>

</xml_diff>

<commit_message>
add appendix on BMP format
</commit_message>
<xml_diff>
--- a/labs/symkeylab/docs/symkey.docx
+++ b/labs/symkeylab/docs/symkey.docx
@@ -320,6 +320,29 @@
     </w:p>
     <w:p>
       <w:pPr>
+        <w:pStyle w:val="Default"/>
+        <w:rPr>
+          <w:rFonts w:ascii="Cambria" w:hAnsi="Cambria" w:asciiTheme="minorHAnsi" w:hAnsiTheme="minorHAnsi"/>
+        </w:rPr>
+      </w:pPr>
+      <w:r>
+        <w:rPr/>
+      </w:r>
+    </w:p>
+    <w:p>
+      <w:pPr>
+        <w:pStyle w:val="Default"/>
+        <w:rPr/>
+      </w:pPr>
+      <w:r>
+        <w:rPr>
+          <w:rFonts w:ascii="Cambria" w:hAnsi="Cambria" w:asciiTheme="minorHAnsi" w:hAnsiTheme="minorHAnsi"/>
+        </w:rPr>
+        <w:t>Appendix D describes the BMP image format, which is helpful to understand when performing the ECB portion of this lab.</w:t>
+      </w:r>
+    </w:p>
+    <w:p>
+      <w:pPr>
         <w:pStyle w:val="Normal"/>
         <w:rPr/>
       </w:pPr>
@@ -598,7 +621,7 @@
                 <wp:positionV relativeFrom="paragraph">
                   <wp:posOffset>40005</wp:posOffset>
                 </wp:positionV>
-                <wp:extent cx="6299835" cy="467360"/>
+                <wp:extent cx="6300470" cy="467995"/>
                 <wp:effectExtent l="0" t="0" r="0" b="0"/>
                 <wp:wrapSquare wrapText="bothSides"/>
                 <wp:docPr id="1" name="Text Box 3"/>
@@ -609,7 +632,7 @@
                       <wps:spPr>
                         <a:xfrm>
                           <a:off x="0" y="0"/>
-                          <a:ext cx="6299280" cy="466560"/>
+                          <a:ext cx="6300000" cy="467280"/>
                         </a:xfrm>
                         <a:prstGeom prst="rect">
                           <a:avLst/>
@@ -725,7 +748,7 @@
           </mc:Choice>
           <mc:Fallback>
             <w:pict>
-              <v:rect id="shape_0" ID="Text Box 3" stroked="f" style="position:absolute;margin-left:26.2pt;margin-top:3.15pt;width:495.95pt;height:36.7pt" wp14:anchorId="3FAF0339">
+              <v:rect id="shape_0" ID="Text Box 3" stroked="f" style="position:absolute;margin-left:26.2pt;margin-top:3.15pt;width:496pt;height:36.75pt" wp14:anchorId="3FAF0339">
                 <w10:wrap type="square"/>
                 <v:fill o:detectmouseclick="t" on="false"/>
                 <v:stroke color="#3465a4" joinstyle="round" endcap="flat"/>
@@ -1487,7 +1510,7 @@
                 <wp:positionV relativeFrom="paragraph">
                   <wp:posOffset>177165</wp:posOffset>
                 </wp:positionV>
-                <wp:extent cx="7325360" cy="467360"/>
+                <wp:extent cx="7325995" cy="467995"/>
                 <wp:effectExtent l="0" t="0" r="0" b="0"/>
                 <wp:wrapSquare wrapText="bothSides"/>
                 <wp:docPr id="3" name="Text Box 5"/>
@@ -1498,7 +1521,7 @@
                       <wps:spPr>
                         <a:xfrm>
                           <a:off x="0" y="0"/>
-                          <a:ext cx="7324560" cy="466560"/>
+                          <a:ext cx="7325280" cy="467280"/>
                         </a:xfrm>
                         <a:prstGeom prst="rect">
                           <a:avLst/>
@@ -1625,7 +1648,7 @@
           </mc:Choice>
           <mc:Fallback>
             <w:pict>
-              <v:rect id="shape_0" ID="Text Box 5" stroked="f" style="position:absolute;margin-left:-36.55pt;margin-top:13.95pt;width:576.7pt;height:36.7pt" wp14:anchorId="549148E5">
+              <v:rect id="shape_0" ID="Text Box 5" stroked="f" style="position:absolute;margin-left:-36.55pt;margin-top:13.95pt;width:576.75pt;height:36.75pt" wp14:anchorId="549148E5">
                 <w10:wrap type="square"/>
                 <v:fill o:detectmouseclick="t" on="false"/>
                 <v:stroke color="#3465a4" joinstyle="round" endcap="flat"/>
@@ -2238,7 +2261,7 @@
                 <wp:positionV relativeFrom="paragraph">
                   <wp:posOffset>-8255</wp:posOffset>
                 </wp:positionV>
-                <wp:extent cx="6924040" cy="466725"/>
+                <wp:extent cx="6924675" cy="467360"/>
                 <wp:effectExtent l="0" t="0" r="38100" b="25400"/>
                 <wp:wrapSquare wrapText="bothSides"/>
                 <wp:docPr id="5" name="Text Box 2"/>
@@ -2249,7 +2272,7 @@
                       <wps:spPr>
                         <a:xfrm>
                           <a:off x="0" y="0"/>
-                          <a:ext cx="6923520" cy="466200"/>
+                          <a:ext cx="6923880" cy="466560"/>
                         </a:xfrm>
                         <a:prstGeom prst="rect">
                           <a:avLst/>
@@ -2280,7 +2303,7 @@
           </mc:Choice>
           <mc:Fallback>
             <w:pict>
-              <v:rect id="shape_0" ID="Text Box 2" stroked="f" style="position:absolute;margin-left:-556.8pt;margin-top:-0.65pt;width:545.1pt;height:36.65pt" wp14:anchorId="56F334D0">
+              <v:rect id="shape_0" ID="Text Box 2" stroked="f" style="position:absolute;margin-left:-556.8pt;margin-top:-0.65pt;width:545.15pt;height:36.7pt" wp14:anchorId="56F334D0">
                 <w10:wrap type="none"/>
                 <v:fill o:detectmouseclick="t" on="false"/>
                 <v:stroke color="#3465a4" joinstyle="round" endcap="flat"/>
@@ -2299,7 +2322,7 @@
                 <wp:positionV relativeFrom="paragraph">
                   <wp:posOffset>-8255</wp:posOffset>
                 </wp:positionV>
-                <wp:extent cx="7210425" cy="281305"/>
+                <wp:extent cx="7211060" cy="281940"/>
                 <wp:effectExtent l="0" t="0" r="0" b="0"/>
                 <wp:wrapNone/>
                 <wp:docPr id="6" name="Frame4"/>
@@ -2310,7 +2333,7 @@
                       <wps:spPr>
                         <a:xfrm>
                           <a:off x="0" y="0"/>
-                          <a:ext cx="7209720" cy="280800"/>
+                          <a:ext cx="7210440" cy="281160"/>
                         </a:xfrm>
                         <a:prstGeom prst="rect">
                           <a:avLst/>
@@ -2356,7 +2379,7 @@
           </mc:Choice>
           <mc:Fallback>
             <w:pict>
-              <v:rect id="shape_0" ID="Frame4" stroked="f" style="position:absolute;margin-left:-13.9pt;margin-top:-0.65pt;width:567.65pt;height:22.05pt">
+              <v:rect id="shape_0" ID="Frame4" stroked="f" style="position:absolute;margin-left:-13.9pt;margin-top:-0.65pt;width:567.7pt;height:22.1pt">
                 <w10:wrap type="square"/>
                 <v:fill o:detectmouseclick="t" on="false"/>
                 <v:stroke color="#3465a4" joinstyle="round" endcap="flat"/>
@@ -3721,15 +3744,7 @@
           <w:color w:val="000000"/>
           <w:sz w:val="24"/>
         </w:rPr>
-        <w:t xml:space="preserve">” as </w:t>
-      </w:r>
-      <w:r>
-        <w:rPr>
-          <w:rFonts w:cs="Helvetica" w:ascii="Cambria;serif" w:hAnsi="Cambria;serif"/>
-          <w:color w:val="000000"/>
-          <w:sz w:val="24"/>
-        </w:rPr>
-        <w:t>the “Offset:” in the lower left of the GHex window, and the cursor highlighted on the first of two hex characters  reflecting the value stored at address as in the following figure.</w:t>
+        <w:t>” as the “Offset:” in the lower left of the GHex window, and the cursor highlighted on the first of two hex characters  reflecting the value stored at address as in the following figure.</w:t>
       </w:r>
     </w:p>
     <w:p>
@@ -3815,14 +3830,7 @@
           <w:rFonts w:cs="Helvetica"/>
           <w:color w:val="000000"/>
         </w:rPr>
-        <w:t xml:space="preserve">Note the addresses displayed on the left side may differ on your display, but the highlighted byte should correspond to address 1230.  </w:t>
-      </w:r>
-      <w:r>
-        <w:rPr>
-          <w:rFonts w:cs="Helvetica"/>
-          <w:color w:val="000000"/>
-        </w:rPr>
-        <w:t xml:space="preserve">Change the right-most digit of this pair such that only one bit is modified. </w:t>
+        <w:t xml:space="preserve">Note the addresses displayed on the left side may differ on your display, but the highlighted byte should correspond to address 1230.  Change the right-most digit of this pair such that only one bit is modified. </w:t>
       </w:r>
       <w:r>
         <w:rPr>
@@ -4419,7 +4427,7 @@
         <w:tblInd w:w="108" w:type="dxa"/>
         <w:tblCellMar>
           <w:top w:w="0" w:type="dxa"/>
-          <w:left w:w="183" w:type="dxa"/>
+          <w:left w:w="188" w:type="dxa"/>
           <w:bottom w:w="0" w:type="dxa"/>
           <w:right w:w="108" w:type="dxa"/>
         </w:tblCellMar>
@@ -6123,6 +6131,8 @@
         <w:pStyle w:val="Heading1"/>
         <w:rPr/>
       </w:pPr>
+      <w:bookmarkStart w:id="0" w:name="__DdeLink__620_620047002"/>
+      <w:bookmarkEnd w:id="0"/>
       <w:r>
         <w:rPr>
           <w:rFonts w:ascii="Cambria" w:hAnsi="Cambria" w:asciiTheme="minorHAnsi" w:hAnsiTheme="minorHAnsi"/>
@@ -6154,10 +6164,10 @@
         <w:tblStyle w:val="TableGrid"/>
         <w:tblW w:w="3241" w:type="dxa"/>
         <w:jc w:val="left"/>
-        <w:tblInd w:w="398" w:type="dxa"/>
+        <w:tblInd w:w="393" w:type="dxa"/>
         <w:tblCellMar>
           <w:top w:w="0" w:type="dxa"/>
-          <w:left w:w="38" w:type="dxa"/>
+          <w:left w:w="33" w:type="dxa"/>
           <w:bottom w:w="0" w:type="dxa"/>
           <w:right w:w="108" w:type="dxa"/>
         </w:tblCellMar>
@@ -6175,7 +6185,7 @@
             <w:tcBorders/>
             <w:shd w:fill="auto" w:val="clear"/>
             <w:tcMar>
-              <w:left w:w="38" w:type="dxa"/>
+              <w:left w:w="33" w:type="dxa"/>
             </w:tcMar>
           </w:tcPr>
           <w:p>
@@ -6199,7 +6209,7 @@
             <w:tcBorders/>
             <w:shd w:fill="auto" w:val="clear"/>
             <w:tcMar>
-              <w:left w:w="38" w:type="dxa"/>
+              <w:left w:w="33" w:type="dxa"/>
             </w:tcMar>
           </w:tcPr>
           <w:p>
@@ -6226,7 +6236,7 @@
             <w:tcBorders/>
             <w:shd w:fill="auto" w:val="clear"/>
             <w:tcMar>
-              <w:left w:w="38" w:type="dxa"/>
+              <w:left w:w="33" w:type="dxa"/>
             </w:tcMar>
           </w:tcPr>
           <w:p>
@@ -6250,7 +6260,7 @@
             <w:tcBorders/>
             <w:shd w:fill="auto" w:val="clear"/>
             <w:tcMar>
-              <w:left w:w="38" w:type="dxa"/>
+              <w:left w:w="33" w:type="dxa"/>
             </w:tcMar>
           </w:tcPr>
           <w:p>
@@ -6277,7 +6287,7 @@
             <w:tcBorders/>
             <w:shd w:fill="auto" w:val="clear"/>
             <w:tcMar>
-              <w:left w:w="38" w:type="dxa"/>
+              <w:left w:w="33" w:type="dxa"/>
             </w:tcMar>
           </w:tcPr>
           <w:p>
@@ -6301,7 +6311,7 @@
             <w:tcBorders/>
             <w:shd w:fill="auto" w:val="clear"/>
             <w:tcMar>
-              <w:left w:w="38" w:type="dxa"/>
+              <w:left w:w="33" w:type="dxa"/>
             </w:tcMar>
           </w:tcPr>
           <w:p>
@@ -6328,7 +6338,7 @@
             <w:tcBorders/>
             <w:shd w:fill="auto" w:val="clear"/>
             <w:tcMar>
-              <w:left w:w="38" w:type="dxa"/>
+              <w:left w:w="33" w:type="dxa"/>
             </w:tcMar>
           </w:tcPr>
           <w:p>
@@ -6352,7 +6362,7 @@
             <w:tcBorders/>
             <w:shd w:fill="auto" w:val="clear"/>
             <w:tcMar>
-              <w:left w:w="38" w:type="dxa"/>
+              <w:left w:w="33" w:type="dxa"/>
             </w:tcMar>
           </w:tcPr>
           <w:p>
@@ -6379,7 +6389,7 @@
             <w:tcBorders/>
             <w:shd w:fill="auto" w:val="clear"/>
             <w:tcMar>
-              <w:left w:w="38" w:type="dxa"/>
+              <w:left w:w="33" w:type="dxa"/>
             </w:tcMar>
           </w:tcPr>
           <w:p>
@@ -6403,7 +6413,7 @@
             <w:tcBorders/>
             <w:shd w:fill="auto" w:val="clear"/>
             <w:tcMar>
-              <w:left w:w="38" w:type="dxa"/>
+              <w:left w:w="33" w:type="dxa"/>
             </w:tcMar>
           </w:tcPr>
           <w:p>
@@ -6430,7 +6440,7 @@
             <w:tcBorders/>
             <w:shd w:fill="auto" w:val="clear"/>
             <w:tcMar>
-              <w:left w:w="38" w:type="dxa"/>
+              <w:left w:w="33" w:type="dxa"/>
             </w:tcMar>
           </w:tcPr>
           <w:p>
@@ -6454,7 +6464,7 @@
             <w:tcBorders/>
             <w:shd w:fill="auto" w:val="clear"/>
             <w:tcMar>
-              <w:left w:w="38" w:type="dxa"/>
+              <w:left w:w="33" w:type="dxa"/>
             </w:tcMar>
           </w:tcPr>
           <w:p>
@@ -6481,7 +6491,7 @@
             <w:tcBorders/>
             <w:shd w:fill="auto" w:val="clear"/>
             <w:tcMar>
-              <w:left w:w="38" w:type="dxa"/>
+              <w:left w:w="33" w:type="dxa"/>
             </w:tcMar>
           </w:tcPr>
           <w:p>
@@ -6505,7 +6515,7 @@
             <w:tcBorders/>
             <w:shd w:fill="auto" w:val="clear"/>
             <w:tcMar>
-              <w:left w:w="38" w:type="dxa"/>
+              <w:left w:w="33" w:type="dxa"/>
             </w:tcMar>
           </w:tcPr>
           <w:p>
@@ -6532,7 +6542,7 @@
             <w:tcBorders/>
             <w:shd w:fill="auto" w:val="clear"/>
             <w:tcMar>
-              <w:left w:w="38" w:type="dxa"/>
+              <w:left w:w="33" w:type="dxa"/>
             </w:tcMar>
           </w:tcPr>
           <w:p>
@@ -6556,7 +6566,7 @@
             <w:tcBorders/>
             <w:shd w:fill="auto" w:val="clear"/>
             <w:tcMar>
-              <w:left w:w="38" w:type="dxa"/>
+              <w:left w:w="33" w:type="dxa"/>
             </w:tcMar>
           </w:tcPr>
           <w:p>
@@ -6583,7 +6593,7 @@
             <w:tcBorders/>
             <w:shd w:fill="auto" w:val="clear"/>
             <w:tcMar>
-              <w:left w:w="38" w:type="dxa"/>
+              <w:left w:w="33" w:type="dxa"/>
             </w:tcMar>
           </w:tcPr>
           <w:p>
@@ -6607,7 +6617,7 @@
             <w:tcBorders/>
             <w:shd w:fill="auto" w:val="clear"/>
             <w:tcMar>
-              <w:left w:w="38" w:type="dxa"/>
+              <w:left w:w="33" w:type="dxa"/>
             </w:tcMar>
           </w:tcPr>
           <w:p>
@@ -6634,7 +6644,7 @@
             <w:tcBorders/>
             <w:shd w:fill="auto" w:val="clear"/>
             <w:tcMar>
-              <w:left w:w="38" w:type="dxa"/>
+              <w:left w:w="33" w:type="dxa"/>
             </w:tcMar>
           </w:tcPr>
           <w:p>
@@ -6658,7 +6668,7 @@
             <w:tcBorders/>
             <w:shd w:fill="auto" w:val="clear"/>
             <w:tcMar>
-              <w:left w:w="38" w:type="dxa"/>
+              <w:left w:w="33" w:type="dxa"/>
             </w:tcMar>
           </w:tcPr>
           <w:p>
@@ -6685,7 +6695,7 @@
             <w:tcBorders/>
             <w:shd w:fill="auto" w:val="clear"/>
             <w:tcMar>
-              <w:left w:w="38" w:type="dxa"/>
+              <w:left w:w="33" w:type="dxa"/>
             </w:tcMar>
           </w:tcPr>
           <w:p>
@@ -6709,7 +6719,7 @@
             <w:tcBorders/>
             <w:shd w:fill="auto" w:val="clear"/>
             <w:tcMar>
-              <w:left w:w="38" w:type="dxa"/>
+              <w:left w:w="33" w:type="dxa"/>
             </w:tcMar>
           </w:tcPr>
           <w:p>
@@ -6736,7 +6746,7 @@
             <w:tcBorders/>
             <w:shd w:fill="auto" w:val="clear"/>
             <w:tcMar>
-              <w:left w:w="38" w:type="dxa"/>
+              <w:left w:w="33" w:type="dxa"/>
             </w:tcMar>
           </w:tcPr>
           <w:p>
@@ -6760,7 +6770,7 @@
             <w:tcBorders/>
             <w:shd w:fill="auto" w:val="clear"/>
             <w:tcMar>
-              <w:left w:w="38" w:type="dxa"/>
+              <w:left w:w="33" w:type="dxa"/>
             </w:tcMar>
           </w:tcPr>
           <w:p>
@@ -6787,7 +6797,7 @@
             <w:tcBorders/>
             <w:shd w:fill="auto" w:val="clear"/>
             <w:tcMar>
-              <w:left w:w="38" w:type="dxa"/>
+              <w:left w:w="33" w:type="dxa"/>
             </w:tcMar>
           </w:tcPr>
           <w:p>
@@ -6811,7 +6821,7 @@
             <w:tcBorders/>
             <w:shd w:fill="auto" w:val="clear"/>
             <w:tcMar>
-              <w:left w:w="38" w:type="dxa"/>
+              <w:left w:w="33" w:type="dxa"/>
             </w:tcMar>
           </w:tcPr>
           <w:p>
@@ -6838,7 +6848,7 @@
             <w:tcBorders/>
             <w:shd w:fill="auto" w:val="clear"/>
             <w:tcMar>
-              <w:left w:w="38" w:type="dxa"/>
+              <w:left w:w="33" w:type="dxa"/>
             </w:tcMar>
           </w:tcPr>
           <w:p>
@@ -6862,7 +6872,7 @@
             <w:tcBorders/>
             <w:shd w:fill="auto" w:val="clear"/>
             <w:tcMar>
-              <w:left w:w="38" w:type="dxa"/>
+              <w:left w:w="33" w:type="dxa"/>
             </w:tcMar>
           </w:tcPr>
           <w:p>
@@ -6889,7 +6899,7 @@
             <w:tcBorders/>
             <w:shd w:fill="auto" w:val="clear"/>
             <w:tcMar>
-              <w:left w:w="38" w:type="dxa"/>
+              <w:left w:w="33" w:type="dxa"/>
             </w:tcMar>
           </w:tcPr>
           <w:p>
@@ -6913,7 +6923,7 @@
             <w:tcBorders/>
             <w:shd w:fill="auto" w:val="clear"/>
             <w:tcMar>
-              <w:left w:w="38" w:type="dxa"/>
+              <w:left w:w="33" w:type="dxa"/>
             </w:tcMar>
           </w:tcPr>
           <w:p>
@@ -6940,7 +6950,7 @@
             <w:tcBorders/>
             <w:shd w:fill="auto" w:val="clear"/>
             <w:tcMar>
-              <w:left w:w="38" w:type="dxa"/>
+              <w:left w:w="33" w:type="dxa"/>
             </w:tcMar>
           </w:tcPr>
           <w:p>
@@ -6964,7 +6974,7 @@
             <w:tcBorders/>
             <w:shd w:fill="auto" w:val="clear"/>
             <w:tcMar>
-              <w:left w:w="38" w:type="dxa"/>
+              <w:left w:w="33" w:type="dxa"/>
             </w:tcMar>
           </w:tcPr>
           <w:p>
@@ -6991,7 +7001,7 @@
             <w:tcBorders/>
             <w:shd w:fill="auto" w:val="clear"/>
             <w:tcMar>
-              <w:left w:w="38" w:type="dxa"/>
+              <w:left w:w="33" w:type="dxa"/>
             </w:tcMar>
           </w:tcPr>
           <w:p>
@@ -7015,7 +7025,7 @@
             <w:tcBorders/>
             <w:shd w:fill="auto" w:val="clear"/>
             <w:tcMar>
-              <w:left w:w="38" w:type="dxa"/>
+              <w:left w:w="33" w:type="dxa"/>
             </w:tcMar>
           </w:tcPr>
           <w:p>
@@ -7042,6 +7052,80 @@
       </w:pPr>
       <w:r>
         <w:rPr/>
+      </w:r>
+    </w:p>
+    <w:p>
+      <w:pPr>
+        <w:pStyle w:val="Normal"/>
+        <w:spacing w:lineRule="atLeast" w:line="280" w:before="0" w:after="277"/>
+        <w:rPr/>
+      </w:pPr>
+      <w:r>
+        <w:rPr/>
+      </w:r>
+      <w:r>
+        <w:br w:type="page"/>
+      </w:r>
+    </w:p>
+    <w:p>
+      <w:pPr>
+        <w:pStyle w:val="Heading1"/>
+        <w:rPr/>
+      </w:pPr>
+      <w:r>
+        <w:rPr>
+          <w:rFonts w:ascii="Cambria" w:hAnsi="Cambria" w:asciiTheme="minorHAnsi" w:hAnsiTheme="minorHAnsi"/>
+        </w:rPr>
+        <w:t xml:space="preserve">Appendix </w:t>
+      </w:r>
+      <w:r>
+        <w:rPr>
+          <w:rFonts w:ascii="Cambria" w:hAnsi="Cambria" w:asciiTheme="minorHAnsi" w:hAnsiTheme="minorHAnsi"/>
+        </w:rPr>
+        <w:t>D</w:t>
+      </w:r>
+      <w:r>
+        <w:rPr>
+          <w:rFonts w:ascii="Cambria" w:hAnsi="Cambria" w:asciiTheme="minorHAnsi" w:hAnsiTheme="minorHAnsi"/>
+        </w:rPr>
+        <w:t xml:space="preserve"> – </w:t>
+      </w:r>
+      <w:r>
+        <w:rPr/>
+        <w:t>Pixels and the Bitmapped (BMP) File Format</w:t>
+      </w:r>
+    </w:p>
+    <w:p>
+      <w:pPr>
+        <w:pStyle w:val="Normal"/>
+        <w:spacing w:lineRule="atLeast" w:line="280" w:before="0" w:after="277"/>
+        <w:rPr/>
+      </w:pPr>
+      <w:r>
+        <w:rPr/>
+        <w:t>A pixel (short for picture element) is a small addressable dot on a computer monitor that can be set to a requested color. One of the important properties of a monitor is its resolution, which is a measure of the dimensions of a monitor expressed in pixels. For example, a resolution of “1280 x 720” is describing a monitor with 1280 pixels across and 720 pixels down (for a total of 921,600 pixels). Other example resolutions are 2048 x 1152 and 4096 x 2160 (thus the name 4K TVs).</w:t>
+      </w:r>
+    </w:p>
+    <w:p>
+      <w:pPr>
+        <w:pStyle w:val="Normal"/>
+        <w:spacing w:lineRule="atLeast" w:line="280" w:before="0" w:after="277"/>
+        <w:rPr/>
+      </w:pPr>
+      <w:r>
+        <w:rPr/>
+        <w:t>One approach for specifying the color that a pixel should have is the RGB Color Model, whic theorizes that any color in the rainbow can be expressed as a mixture of Red, Green and Blue. On a computer, this is generally expressed as an 8-bit (one byte) number representing the amount of each color, where 0 means nothing, and 255 means all the intensity the monitor can provide. With 256 possible values for red, green and blue, that means that over 16 million possible colors can be set for any given pixel. If all three bytes are zero, then the pixel will be black; if all three bytes are 255, then the pixel will be white.</w:t>
+      </w:r>
+    </w:p>
+    <w:p>
+      <w:pPr>
+        <w:pStyle w:val="Normal"/>
+        <w:spacing w:lineRule="atLeast" w:line="280" w:before="0" w:after="277"/>
+        <w:rPr/>
+      </w:pPr>
+      <w:r>
+        <w:rPr/>
+        <w:t>The bitmapped (BMP) file format is one approach for saving an image. The BMP format specifies that the first 54 bytes of the file (known as a file header) contain descriptive information that informs software (e.g., Microsoft Paint) how the image should be displayed. For example, the dimensions of the image must be described because images can come in various widths and heights. Following the header, the remainder of the BMP file contains three bytes for every pixel in the image.</w:t>
       </w:r>
     </w:p>
     <w:p>
@@ -7128,7 +7212,7 @@
       <w:fldChar w:fldCharType="separate"/>
     </w:r>
     <w:r>
-      <w:t>11</w:t>
+      <w:t>12</w:t>
     </w:r>
     <w:r>
       <w:fldChar w:fldCharType="end"/>
@@ -7196,7 +7280,7 @@
       <w:fldChar w:fldCharType="separate"/>
     </w:r>
     <w:r>
-      <w:t>11</w:t>
+      <w:t>12</w:t>
     </w:r>
     <w:r>
       <w:fldChar w:fldCharType="end"/>
@@ -7264,7 +7348,7 @@
       <w:fldChar w:fldCharType="separate"/>
     </w:r>
     <w:r>
-      <w:t>11</w:t>
+      <w:t>12</w:t>
     </w:r>
     <w:r>
       <w:fldChar w:fldCharType="end"/>
@@ -7332,7 +7416,7 @@
       <w:fldChar w:fldCharType="separate"/>
     </w:r>
     <w:r>
-      <w:t>11</w:t>
+      <w:t>12</w:t>
     </w:r>
     <w:r>
       <w:fldChar w:fldCharType="end"/>
@@ -7374,7 +7458,7 @@
       <w:fldChar w:fldCharType="separate"/>
     </w:r>
     <w:r>
-      <w:t>11</w:t>
+      <w:t>12</w:t>
     </w:r>
     <w:r>
       <w:fldChar w:fldCharType="end"/>
@@ -7400,7 +7484,7 @@
       <w:fldChar w:fldCharType="separate"/>
     </w:r>
     <w:r>
-      <w:t>11</w:t>
+      <w:t>12</w:t>
     </w:r>
     <w:r>
       <w:fldChar w:fldCharType="end"/>
@@ -10496,6 +10580,133 @@
   </w:style>
   <w:style w:type="character" w:styleId="ListLabel276">
     <w:name w:val="ListLabel 276"/>
+    <w:qFormat/>
+    <w:rPr>
+      <w:rFonts w:cs="Wingdings"/>
+    </w:rPr>
+  </w:style>
+  <w:style w:type="character" w:styleId="ListLabel277">
+    <w:name w:val="ListLabel 277"/>
+    <w:qFormat/>
+    <w:rPr>
+      <w:rFonts w:cs="Symbol"/>
+      <w:b/>
+    </w:rPr>
+  </w:style>
+  <w:style w:type="character" w:styleId="ListLabel278">
+    <w:name w:val="ListLabel 278"/>
+    <w:qFormat/>
+    <w:rPr>
+      <w:rFonts w:cs="Courier New"/>
+    </w:rPr>
+  </w:style>
+  <w:style w:type="character" w:styleId="ListLabel279">
+    <w:name w:val="ListLabel 279"/>
+    <w:qFormat/>
+    <w:rPr>
+      <w:rFonts w:cs="Wingdings"/>
+    </w:rPr>
+  </w:style>
+  <w:style w:type="character" w:styleId="ListLabel280">
+    <w:name w:val="ListLabel 280"/>
+    <w:qFormat/>
+    <w:rPr>
+      <w:rFonts w:cs="Symbol"/>
+    </w:rPr>
+  </w:style>
+  <w:style w:type="character" w:styleId="ListLabel281">
+    <w:name w:val="ListLabel 281"/>
+    <w:qFormat/>
+    <w:rPr>
+      <w:rFonts w:cs="Courier New"/>
+    </w:rPr>
+  </w:style>
+  <w:style w:type="character" w:styleId="ListLabel282">
+    <w:name w:val="ListLabel 282"/>
+    <w:qFormat/>
+    <w:rPr>
+      <w:rFonts w:cs="Wingdings"/>
+    </w:rPr>
+  </w:style>
+  <w:style w:type="character" w:styleId="ListLabel283">
+    <w:name w:val="ListLabel 283"/>
+    <w:qFormat/>
+    <w:rPr>
+      <w:rFonts w:cs="Symbol"/>
+    </w:rPr>
+  </w:style>
+  <w:style w:type="character" w:styleId="ListLabel284">
+    <w:name w:val="ListLabel 284"/>
+    <w:qFormat/>
+    <w:rPr>
+      <w:rFonts w:cs="Courier New"/>
+    </w:rPr>
+  </w:style>
+  <w:style w:type="character" w:styleId="ListLabel285">
+    <w:name w:val="ListLabel 285"/>
+    <w:qFormat/>
+    <w:rPr>
+      <w:rFonts w:cs="Wingdings"/>
+    </w:rPr>
+  </w:style>
+  <w:style w:type="character" w:styleId="ListLabel286">
+    <w:name w:val="ListLabel 286"/>
+    <w:qFormat/>
+    <w:rPr>
+      <w:rFonts w:cs="Symbol"/>
+    </w:rPr>
+  </w:style>
+  <w:style w:type="character" w:styleId="ListLabel287">
+    <w:name w:val="ListLabel 287"/>
+    <w:qFormat/>
+    <w:rPr>
+      <w:rFonts w:cs="Courier New"/>
+    </w:rPr>
+  </w:style>
+  <w:style w:type="character" w:styleId="ListLabel288">
+    <w:name w:val="ListLabel 288"/>
+    <w:qFormat/>
+    <w:rPr>
+      <w:rFonts w:cs="Wingdings"/>
+    </w:rPr>
+  </w:style>
+  <w:style w:type="character" w:styleId="ListLabel289">
+    <w:name w:val="ListLabel 289"/>
+    <w:qFormat/>
+    <w:rPr>
+      <w:rFonts w:cs="Symbol"/>
+    </w:rPr>
+  </w:style>
+  <w:style w:type="character" w:styleId="ListLabel290">
+    <w:name w:val="ListLabel 290"/>
+    <w:qFormat/>
+    <w:rPr>
+      <w:rFonts w:cs="Courier New"/>
+    </w:rPr>
+  </w:style>
+  <w:style w:type="character" w:styleId="ListLabel291">
+    <w:name w:val="ListLabel 291"/>
+    <w:qFormat/>
+    <w:rPr>
+      <w:rFonts w:cs="Wingdings"/>
+    </w:rPr>
+  </w:style>
+  <w:style w:type="character" w:styleId="ListLabel292">
+    <w:name w:val="ListLabel 292"/>
+    <w:qFormat/>
+    <w:rPr>
+      <w:rFonts w:cs="Symbol"/>
+    </w:rPr>
+  </w:style>
+  <w:style w:type="character" w:styleId="ListLabel293">
+    <w:name w:val="ListLabel 293"/>
+    <w:qFormat/>
+    <w:rPr>
+      <w:rFonts w:cs="Courier New"/>
+    </w:rPr>
+  </w:style>
+  <w:style w:type="character" w:styleId="ListLabel294">
+    <w:name w:val="ListLabel 294"/>
     <w:qFormat/>
     <w:rPr>
       <w:rFonts w:cs="Wingdings"/>

</xml_diff>

<commit_message>
text box obscured text
</commit_message>
<xml_diff>
--- a/labs/symkeylab/docs/symkey.docx
+++ b/labs/symkeylab/docs/symkey.docx
@@ -326,7 +326,9 @@
         </w:rPr>
       </w:pPr>
       <w:r>
-        <w:rPr/>
+        <w:rPr>
+          <w:rFonts w:asciiTheme="minorHAnsi" w:hAnsiTheme="minorHAnsi" w:ascii="Cambria" w:hAnsi="Cambria"/>
+        </w:rPr>
       </w:r>
     </w:p>
     <w:p>
@@ -621,7 +623,7 @@
                 <wp:positionV relativeFrom="paragraph">
                   <wp:posOffset>40005</wp:posOffset>
                 </wp:positionV>
-                <wp:extent cx="6300470" cy="467995"/>
+                <wp:extent cx="6301105" cy="468630"/>
                 <wp:effectExtent l="0" t="0" r="0" b="0"/>
                 <wp:wrapSquare wrapText="bothSides"/>
                 <wp:docPr id="1" name="Text Box 3"/>
@@ -632,7 +634,7 @@
                       <wps:spPr>
                         <a:xfrm>
                           <a:off x="0" y="0"/>
-                          <a:ext cx="6300000" cy="467280"/>
+                          <a:ext cx="6300360" cy="468000"/>
                         </a:xfrm>
                         <a:prstGeom prst="rect">
                           <a:avLst/>
@@ -748,7 +750,7 @@
           </mc:Choice>
           <mc:Fallback>
             <w:pict>
-              <v:rect id="shape_0" ID="Text Box 3" stroked="f" style="position:absolute;margin-left:26.2pt;margin-top:3.15pt;width:496pt;height:36.75pt" wp14:anchorId="3FAF0339">
+              <v:rect id="shape_0" ID="Text Box 3" stroked="f" style="position:absolute;margin-left:26.2pt;margin-top:3.15pt;width:496.05pt;height:36.8pt" wp14:anchorId="3FAF0339">
                 <w10:wrap type="square"/>
                 <v:fill o:detectmouseclick="t" on="false"/>
                 <v:stroke color="#3465a4" joinstyle="round" endcap="flat"/>
@@ -1510,7 +1512,7 @@
                 <wp:positionV relativeFrom="paragraph">
                   <wp:posOffset>177165</wp:posOffset>
                 </wp:positionV>
-                <wp:extent cx="7325995" cy="467995"/>
+                <wp:extent cx="7326630" cy="468630"/>
                 <wp:effectExtent l="0" t="0" r="0" b="0"/>
                 <wp:wrapSquare wrapText="bothSides"/>
                 <wp:docPr id="3" name="Text Box 5"/>
@@ -1521,7 +1523,7 @@
                       <wps:spPr>
                         <a:xfrm>
                           <a:off x="0" y="0"/>
-                          <a:ext cx="7325280" cy="467280"/>
+                          <a:ext cx="7326000" cy="468000"/>
                         </a:xfrm>
                         <a:prstGeom prst="rect">
                           <a:avLst/>
@@ -1648,7 +1650,7 @@
           </mc:Choice>
           <mc:Fallback>
             <w:pict>
-              <v:rect id="shape_0" ID="Text Box 5" stroked="f" style="position:absolute;margin-left:-36.55pt;margin-top:13.95pt;width:576.75pt;height:36.75pt" wp14:anchorId="549148E5">
+              <v:rect id="shape_0" ID="Text Box 5" stroked="f" style="position:absolute;margin-left:-36.55pt;margin-top:13.95pt;width:576.8pt;height:36.8pt" wp14:anchorId="549148E5">
                 <w10:wrap type="square"/>
                 <v:fill o:detectmouseclick="t" on="false"/>
                 <v:stroke color="#3465a4" joinstyle="round" endcap="flat"/>
@@ -2231,86 +2233,6 @@
         <w:rPr/>
       </w:pPr>
       <w:r>
-        <w:rPr>
-          <w:rFonts w:cs="Helvetica" w:ascii="Cambria" w:hAnsi="Cambria" w:asciiTheme="minorHAnsi" w:hAnsiTheme="minorHAnsi"/>
-          <w:color w:val="000000"/>
-        </w:rPr>
-        <w:t>To replace the 54-byte header with one command, do the following</w:t>
-      </w:r>
-    </w:p>
-    <w:p>
-      <w:pPr>
-        <w:pStyle w:val="ListParagraph"/>
-        <w:numPr>
-          <w:ilvl w:val="1"/>
-          <w:numId w:val="5"/>
-        </w:numPr>
-        <w:spacing w:lineRule="atLeast" w:line="283" w:before="0" w:after="277"/>
-        <w:contextualSpacing/>
-        <w:rPr/>
-      </w:pPr>
-      <w:r>
-        <mc:AlternateContent>
-          <mc:Choice Requires="wps">
-            <w:drawing>
-              <wp:anchor behindDoc="0" distT="0" distB="0" distL="114300" distR="114300" simplePos="0" locked="0" layoutInCell="1" allowOverlap="1" relativeHeight="4" wp14:anchorId="56F334D0">
-                <wp:simplePos x="0" y="0"/>
-                <wp:positionH relativeFrom="column">
-                  <wp:posOffset>-7071360</wp:posOffset>
-                </wp:positionH>
-                <wp:positionV relativeFrom="paragraph">
-                  <wp:posOffset>-8255</wp:posOffset>
-                </wp:positionV>
-                <wp:extent cx="6924675" cy="467360"/>
-                <wp:effectExtent l="0" t="0" r="38100" b="25400"/>
-                <wp:wrapSquare wrapText="bothSides"/>
-                <wp:docPr id="5" name="Text Box 2"/>
-                <a:graphic xmlns:a="http://schemas.openxmlformats.org/drawingml/2006/main">
-                  <a:graphicData uri="http://schemas.microsoft.com/office/word/2010/wordprocessingShape">
-                    <wps:wsp>
-                      <wps:cNvSpPr/>
-                      <wps:spPr>
-                        <a:xfrm>
-                          <a:off x="0" y="0"/>
-                          <a:ext cx="6923880" cy="466560"/>
-                        </a:xfrm>
-                        <a:prstGeom prst="rect">
-                          <a:avLst/>
-                        </a:prstGeom>
-                        <a:noFill/>
-                        <a:ln>
-                          <a:noFill/>
-                        </a:ln>
-                      </wps:spPr>
-                      <wps:style>
-                        <a:lnRef idx="0">
-                          <a:schemeClr val="accent1"/>
-                        </a:lnRef>
-                        <a:fillRef idx="0">
-                          <a:schemeClr val="accent1"/>
-                        </a:fillRef>
-                        <a:effectRef idx="0">
-                          <a:schemeClr val="accent1"/>
-                        </a:effectRef>
-                        <a:fontRef idx="minor"/>
-                      </wps:style>
-                      <wps:bodyPr/>
-                    </wps:wsp>
-                  </a:graphicData>
-                </a:graphic>
-              </wp:anchor>
-            </w:drawing>
-          </mc:Choice>
-          <mc:Fallback>
-            <w:pict>
-              <v:rect id="shape_0" ID="Text Box 2" stroked="f" style="position:absolute;margin-left:-556.8pt;margin-top:-0.65pt;width:545.15pt;height:36.7pt" wp14:anchorId="56F334D0">
-                <w10:wrap type="none"/>
-                <v:fill o:detectmouseclick="t" on="false"/>
-                <v:stroke color="#3465a4" joinstyle="round" endcap="flat"/>
-              </v:rect>
-            </w:pict>
-          </mc:Fallback>
-        </mc:AlternateContent>
         <mc:AlternateContent>
           <mc:Choice Requires="wps">
             <w:drawing>
@@ -2320,12 +2242,12 @@
                   <wp:posOffset>-176530</wp:posOffset>
                 </wp:positionH>
                 <wp:positionV relativeFrom="paragraph">
-                  <wp:posOffset>-8255</wp:posOffset>
+                  <wp:posOffset>135255</wp:posOffset>
                 </wp:positionV>
-                <wp:extent cx="7211060" cy="281940"/>
+                <wp:extent cx="6993890" cy="282575"/>
                 <wp:effectExtent l="0" t="0" r="0" b="0"/>
                 <wp:wrapNone/>
-                <wp:docPr id="6" name="Frame4"/>
+                <wp:docPr id="5" name="Frame4"/>
                 <a:graphic xmlns:a="http://schemas.openxmlformats.org/drawingml/2006/main">
                   <a:graphicData uri="http://schemas.microsoft.com/office/word/2010/wordprocessingShape">
                     <wps:wsp>
@@ -2333,7 +2255,7 @@
                       <wps:spPr>
                         <a:xfrm>
                           <a:off x="0" y="0"/>
-                          <a:ext cx="7210440" cy="281160"/>
+                          <a:ext cx="6993360" cy="281880"/>
                         </a:xfrm>
                         <a:prstGeom prst="rect">
                           <a:avLst/>
@@ -2379,7 +2301,7 @@
           </mc:Choice>
           <mc:Fallback>
             <w:pict>
-              <v:rect id="shape_0" ID="Frame4" stroked="f" style="position:absolute;margin-left:-13.9pt;margin-top:-0.65pt;width:567.7pt;height:22.1pt">
+              <v:rect id="shape_0" ID="Frame4" stroked="f" style="position:absolute;margin-left:-13.9pt;margin-top:10.65pt;width:550.6pt;height:22.15pt">
                 <w10:wrap type="square"/>
                 <v:fill o:detectmouseclick="t" on="false"/>
                 <v:stroke color="#3465a4" joinstyle="round" endcap="flat"/>
@@ -2409,6 +2331,105 @@
       </w:r>
       <w:r>
         <w:rPr>
+          <w:rFonts w:cs="Helvetica" w:ascii="Cambria" w:hAnsi="Cambria" w:asciiTheme="minorHAnsi" w:hAnsiTheme="minorHAnsi"/>
+          <w:color w:val="000000"/>
+        </w:rPr>
+        <w:t>To replace the 54-byte header with one command, do the following</w:t>
+      </w:r>
+    </w:p>
+    <w:p>
+      <w:pPr>
+        <w:pStyle w:val="ListParagraph"/>
+        <w:numPr>
+          <w:ilvl w:val="0"/>
+          <w:numId w:val="0"/>
+        </w:numPr>
+        <w:spacing w:lineRule="atLeast" w:line="283" w:before="0" w:after="277"/>
+        <w:ind w:left="2160" w:hanging="0"/>
+        <w:contextualSpacing/>
+        <w:rPr>
+          <w:rFonts w:cs="Helvetica"/>
+          <w:color w:val="000000"/>
+        </w:rPr>
+      </w:pPr>
+      <w:r>
+        <w:rPr/>
+        <mc:AlternateContent>
+          <mc:Choice Requires="wps">
+            <w:drawing>
+              <wp:anchor behindDoc="0" distT="0" distB="0" distL="114300" distR="114300" simplePos="0" locked="0" layoutInCell="1" allowOverlap="1" relativeHeight="4" wp14:anchorId="56F334D0">
+                <wp:simplePos x="0" y="0"/>
+                <wp:positionH relativeFrom="column">
+                  <wp:posOffset>-7071360</wp:posOffset>
+                </wp:positionH>
+                <wp:positionV relativeFrom="paragraph">
+                  <wp:posOffset>-8255</wp:posOffset>
+                </wp:positionV>
+                <wp:extent cx="6925310" cy="467995"/>
+                <wp:effectExtent l="0" t="0" r="38100" b="25400"/>
+                <wp:wrapSquare wrapText="bothSides"/>
+                <wp:docPr id="7" name="Text Box 2"/>
+                <a:graphic xmlns:a="http://schemas.openxmlformats.org/drawingml/2006/main">
+                  <a:graphicData uri="http://schemas.microsoft.com/office/word/2010/wordprocessingShape">
+                    <wps:wsp>
+                      <wps:cNvSpPr/>
+                      <wps:spPr>
+                        <a:xfrm>
+                          <a:off x="0" y="0"/>
+                          <a:ext cx="6924600" cy="467280"/>
+                        </a:xfrm>
+                        <a:prstGeom prst="rect">
+                          <a:avLst/>
+                        </a:prstGeom>
+                        <a:noFill/>
+                        <a:ln>
+                          <a:noFill/>
+                        </a:ln>
+                      </wps:spPr>
+                      <wps:style>
+                        <a:lnRef idx="0">
+                          <a:schemeClr val="accent1"/>
+                        </a:lnRef>
+                        <a:fillRef idx="0">
+                          <a:schemeClr val="accent1"/>
+                        </a:fillRef>
+                        <a:effectRef idx="0">
+                          <a:schemeClr val="accent1"/>
+                        </a:effectRef>
+                        <a:fontRef idx="minor"/>
+                      </wps:style>
+                      <wps:bodyPr/>
+                    </wps:wsp>
+                  </a:graphicData>
+                </a:graphic>
+              </wp:anchor>
+            </w:drawing>
+          </mc:Choice>
+          <mc:Fallback>
+            <w:pict>
+              <v:rect id="shape_0" ID="Text Box 2" stroked="f" style="position:absolute;margin-left:-556.8pt;margin-top:-0.65pt;width:545.2pt;height:36.75pt" wp14:anchorId="56F334D0">
+                <w10:wrap type="none"/>
+                <v:fill o:detectmouseclick="t" on="false"/>
+                <v:stroke color="#3465a4" joinstyle="round" endcap="flat"/>
+              </v:rect>
+            </w:pict>
+          </mc:Fallback>
+        </mc:AlternateContent>
+      </w:r>
+    </w:p>
+    <w:p>
+      <w:pPr>
+        <w:pStyle w:val="ListParagraph"/>
+        <w:numPr>
+          <w:ilvl w:val="1"/>
+          <w:numId w:val="5"/>
+        </w:numPr>
+        <w:spacing w:lineRule="atLeast" w:line="283" w:before="0" w:after="277"/>
+        <w:contextualSpacing/>
+        <w:rPr/>
+      </w:pPr>
+      <w:r>
+        <w:rPr>
           <w:rFonts w:cs="Helvetica"/>
           <w:color w:val="000000"/>
         </w:rPr>
@@ -2685,7 +2706,7 @@
           <w:pgNumType w:fmt="decimal"/>
           <w:formProt w:val="false"/>
           <w:textDirection w:val="lrTb"/>
-          <w:docGrid w:type="default" w:linePitch="240" w:charSpace="4294961151"/>
+          <w:docGrid w:type="default" w:linePitch="240" w:charSpace="0"/>
         </w:sectPr>
         <w:pStyle w:val="Default"/>
         <w:numPr>
@@ -3996,7 +4017,7 @@
           <w:pgNumType w:fmt="decimal"/>
           <w:formProt w:val="false"/>
           <w:textDirection w:val="lrTb"/>
-          <w:docGrid w:type="default" w:linePitch="240" w:charSpace="4294961151"/>
+          <w:docGrid w:type="default" w:linePitch="240" w:charSpace="0"/>
         </w:sectPr>
         <w:pStyle w:val="Default"/>
         <w:widowControl w:val="false"/>
@@ -4427,11 +4448,11 @@
         <w:tblInd w:w="108" w:type="dxa"/>
         <w:tblCellMar>
           <w:top w:w="0" w:type="dxa"/>
-          <w:left w:w="188" w:type="dxa"/>
+          <w:left w:w="193" w:type="dxa"/>
           <w:bottom w:w="0" w:type="dxa"/>
           <w:right w:w="108" w:type="dxa"/>
         </w:tblCellMar>
-        <w:tblLook w:val="04a0" w:noVBand="1" w:noHBand="0" w:lastColumn="0" w:firstColumn="1" w:lastRow="0" w:firstRow="1"/>
+        <w:tblLook w:noVBand="1" w:val="04a0" w:noHBand="0" w:lastColumn="0" w:firstColumn="1" w:lastRow="0" w:firstRow="1"/>
       </w:tblPr>
       <w:tblGrid>
         <w:gridCol w:w="936"/>
@@ -5294,7 +5315,7 @@
           <w:pgNumType w:fmt="decimal"/>
           <w:formProt w:val="false"/>
           <w:textDirection w:val="lrTb"/>
-          <w:docGrid w:type="default" w:linePitch="240" w:charSpace="4294961151"/>
+          <w:docGrid w:type="default" w:linePitch="240" w:charSpace="0"/>
         </w:sectPr>
       </w:pPr>
     </w:p>
@@ -6112,7 +6133,7 @@
           <w:pgNumType w:fmt="decimal"/>
           <w:formProt w:val="false"/>
           <w:textDirection w:val="lrTb"/>
-          <w:docGrid w:type="default" w:linePitch="240" w:charSpace="4294961151"/>
+          <w:docGrid w:type="default" w:linePitch="240" w:charSpace="0"/>
         </w:sectPr>
         <w:pStyle w:val="CM9"/>
         <w:spacing w:lineRule="atLeast" w:line="280" w:before="0" w:after="277"/>
@@ -6164,14 +6185,14 @@
         <w:tblStyle w:val="TableGrid"/>
         <w:tblW w:w="3241" w:type="dxa"/>
         <w:jc w:val="left"/>
-        <w:tblInd w:w="393" w:type="dxa"/>
+        <w:tblInd w:w="388" w:type="dxa"/>
         <w:tblCellMar>
           <w:top w:w="0" w:type="dxa"/>
-          <w:left w:w="33" w:type="dxa"/>
+          <w:left w:w="28" w:type="dxa"/>
           <w:bottom w:w="0" w:type="dxa"/>
           <w:right w:w="108" w:type="dxa"/>
         </w:tblCellMar>
-        <w:tblLook w:val="04a0" w:noVBand="1" w:noHBand="0" w:lastColumn="0" w:firstColumn="1" w:lastRow="0" w:firstRow="1"/>
+        <w:tblLook w:noVBand="1" w:val="04a0" w:noHBand="0" w:lastColumn="0" w:firstColumn="1" w:lastRow="0" w:firstRow="1"/>
       </w:tblPr>
       <w:tblGrid>
         <w:gridCol w:w="1620"/>
@@ -6184,9 +6205,6 @@
             <w:tcW w:w="1620" w:type="dxa"/>
             <w:tcBorders/>
             <w:shd w:fill="auto" w:val="clear"/>
-            <w:tcMar>
-              <w:left w:w="33" w:type="dxa"/>
-            </w:tcMar>
           </w:tcPr>
           <w:p>
             <w:pPr>
@@ -6208,9 +6226,6 @@
             <w:tcW w:w="1620" w:type="dxa"/>
             <w:tcBorders/>
             <w:shd w:fill="auto" w:val="clear"/>
-            <w:tcMar>
-              <w:left w:w="33" w:type="dxa"/>
-            </w:tcMar>
           </w:tcPr>
           <w:p>
             <w:pPr>
@@ -6235,9 +6250,6 @@
             <w:tcW w:w="1620" w:type="dxa"/>
             <w:tcBorders/>
             <w:shd w:fill="auto" w:val="clear"/>
-            <w:tcMar>
-              <w:left w:w="33" w:type="dxa"/>
-            </w:tcMar>
           </w:tcPr>
           <w:p>
             <w:pPr>
@@ -6259,9 +6271,6 @@
             <w:tcW w:w="1620" w:type="dxa"/>
             <w:tcBorders/>
             <w:shd w:fill="auto" w:val="clear"/>
-            <w:tcMar>
-              <w:left w:w="33" w:type="dxa"/>
-            </w:tcMar>
           </w:tcPr>
           <w:p>
             <w:pPr>
@@ -6286,9 +6295,6 @@
             <w:tcW w:w="1620" w:type="dxa"/>
             <w:tcBorders/>
             <w:shd w:fill="auto" w:val="clear"/>
-            <w:tcMar>
-              <w:left w:w="33" w:type="dxa"/>
-            </w:tcMar>
           </w:tcPr>
           <w:p>
             <w:pPr>
@@ -6310,9 +6316,6 @@
             <w:tcW w:w="1620" w:type="dxa"/>
             <w:tcBorders/>
             <w:shd w:fill="auto" w:val="clear"/>
-            <w:tcMar>
-              <w:left w:w="33" w:type="dxa"/>
-            </w:tcMar>
           </w:tcPr>
           <w:p>
             <w:pPr>
@@ -6337,9 +6340,6 @@
             <w:tcW w:w="1620" w:type="dxa"/>
             <w:tcBorders/>
             <w:shd w:fill="auto" w:val="clear"/>
-            <w:tcMar>
-              <w:left w:w="33" w:type="dxa"/>
-            </w:tcMar>
           </w:tcPr>
           <w:p>
             <w:pPr>
@@ -6361,9 +6361,6 @@
             <w:tcW w:w="1620" w:type="dxa"/>
             <w:tcBorders/>
             <w:shd w:fill="auto" w:val="clear"/>
-            <w:tcMar>
-              <w:left w:w="33" w:type="dxa"/>
-            </w:tcMar>
           </w:tcPr>
           <w:p>
             <w:pPr>
@@ -6388,9 +6385,6 @@
             <w:tcW w:w="1620" w:type="dxa"/>
             <w:tcBorders/>
             <w:shd w:fill="auto" w:val="clear"/>
-            <w:tcMar>
-              <w:left w:w="33" w:type="dxa"/>
-            </w:tcMar>
           </w:tcPr>
           <w:p>
             <w:pPr>
@@ -6412,9 +6406,6 @@
             <w:tcW w:w="1620" w:type="dxa"/>
             <w:tcBorders/>
             <w:shd w:fill="auto" w:val="clear"/>
-            <w:tcMar>
-              <w:left w:w="33" w:type="dxa"/>
-            </w:tcMar>
           </w:tcPr>
           <w:p>
             <w:pPr>
@@ -6439,9 +6430,6 @@
             <w:tcW w:w="1620" w:type="dxa"/>
             <w:tcBorders/>
             <w:shd w:fill="auto" w:val="clear"/>
-            <w:tcMar>
-              <w:left w:w="33" w:type="dxa"/>
-            </w:tcMar>
           </w:tcPr>
           <w:p>
             <w:pPr>
@@ -6463,9 +6451,6 @@
             <w:tcW w:w="1620" w:type="dxa"/>
             <w:tcBorders/>
             <w:shd w:fill="auto" w:val="clear"/>
-            <w:tcMar>
-              <w:left w:w="33" w:type="dxa"/>
-            </w:tcMar>
           </w:tcPr>
           <w:p>
             <w:pPr>
@@ -6490,9 +6475,6 @@
             <w:tcW w:w="1620" w:type="dxa"/>
             <w:tcBorders/>
             <w:shd w:fill="auto" w:val="clear"/>
-            <w:tcMar>
-              <w:left w:w="33" w:type="dxa"/>
-            </w:tcMar>
           </w:tcPr>
           <w:p>
             <w:pPr>
@@ -6514,9 +6496,6 @@
             <w:tcW w:w="1620" w:type="dxa"/>
             <w:tcBorders/>
             <w:shd w:fill="auto" w:val="clear"/>
-            <w:tcMar>
-              <w:left w:w="33" w:type="dxa"/>
-            </w:tcMar>
           </w:tcPr>
           <w:p>
             <w:pPr>
@@ -6541,9 +6520,6 @@
             <w:tcW w:w="1620" w:type="dxa"/>
             <w:tcBorders/>
             <w:shd w:fill="auto" w:val="clear"/>
-            <w:tcMar>
-              <w:left w:w="33" w:type="dxa"/>
-            </w:tcMar>
           </w:tcPr>
           <w:p>
             <w:pPr>
@@ -6565,9 +6541,6 @@
             <w:tcW w:w="1620" w:type="dxa"/>
             <w:tcBorders/>
             <w:shd w:fill="auto" w:val="clear"/>
-            <w:tcMar>
-              <w:left w:w="33" w:type="dxa"/>
-            </w:tcMar>
           </w:tcPr>
           <w:p>
             <w:pPr>
@@ -6592,9 +6565,6 @@
             <w:tcW w:w="1620" w:type="dxa"/>
             <w:tcBorders/>
             <w:shd w:fill="auto" w:val="clear"/>
-            <w:tcMar>
-              <w:left w:w="33" w:type="dxa"/>
-            </w:tcMar>
           </w:tcPr>
           <w:p>
             <w:pPr>
@@ -6616,9 +6586,6 @@
             <w:tcW w:w="1620" w:type="dxa"/>
             <w:tcBorders/>
             <w:shd w:fill="auto" w:val="clear"/>
-            <w:tcMar>
-              <w:left w:w="33" w:type="dxa"/>
-            </w:tcMar>
           </w:tcPr>
           <w:p>
             <w:pPr>
@@ -6643,9 +6610,6 @@
             <w:tcW w:w="1620" w:type="dxa"/>
             <w:tcBorders/>
             <w:shd w:fill="auto" w:val="clear"/>
-            <w:tcMar>
-              <w:left w:w="33" w:type="dxa"/>
-            </w:tcMar>
           </w:tcPr>
           <w:p>
             <w:pPr>
@@ -6667,9 +6631,6 @@
             <w:tcW w:w="1620" w:type="dxa"/>
             <w:tcBorders/>
             <w:shd w:fill="auto" w:val="clear"/>
-            <w:tcMar>
-              <w:left w:w="33" w:type="dxa"/>
-            </w:tcMar>
           </w:tcPr>
           <w:p>
             <w:pPr>
@@ -6694,9 +6655,6 @@
             <w:tcW w:w="1620" w:type="dxa"/>
             <w:tcBorders/>
             <w:shd w:fill="auto" w:val="clear"/>
-            <w:tcMar>
-              <w:left w:w="33" w:type="dxa"/>
-            </w:tcMar>
           </w:tcPr>
           <w:p>
             <w:pPr>
@@ -6718,9 +6676,6 @@
             <w:tcW w:w="1620" w:type="dxa"/>
             <w:tcBorders/>
             <w:shd w:fill="auto" w:val="clear"/>
-            <w:tcMar>
-              <w:left w:w="33" w:type="dxa"/>
-            </w:tcMar>
           </w:tcPr>
           <w:p>
             <w:pPr>
@@ -6745,9 +6700,6 @@
             <w:tcW w:w="1620" w:type="dxa"/>
             <w:tcBorders/>
             <w:shd w:fill="auto" w:val="clear"/>
-            <w:tcMar>
-              <w:left w:w="33" w:type="dxa"/>
-            </w:tcMar>
           </w:tcPr>
           <w:p>
             <w:pPr>
@@ -6769,9 +6721,6 @@
             <w:tcW w:w="1620" w:type="dxa"/>
             <w:tcBorders/>
             <w:shd w:fill="auto" w:val="clear"/>
-            <w:tcMar>
-              <w:left w:w="33" w:type="dxa"/>
-            </w:tcMar>
           </w:tcPr>
           <w:p>
             <w:pPr>
@@ -6796,9 +6745,6 @@
             <w:tcW w:w="1620" w:type="dxa"/>
             <w:tcBorders/>
             <w:shd w:fill="auto" w:val="clear"/>
-            <w:tcMar>
-              <w:left w:w="33" w:type="dxa"/>
-            </w:tcMar>
           </w:tcPr>
           <w:p>
             <w:pPr>
@@ -6820,9 +6766,6 @@
             <w:tcW w:w="1620" w:type="dxa"/>
             <w:tcBorders/>
             <w:shd w:fill="auto" w:val="clear"/>
-            <w:tcMar>
-              <w:left w:w="33" w:type="dxa"/>
-            </w:tcMar>
           </w:tcPr>
           <w:p>
             <w:pPr>
@@ -6847,9 +6790,6 @@
             <w:tcW w:w="1620" w:type="dxa"/>
             <w:tcBorders/>
             <w:shd w:fill="auto" w:val="clear"/>
-            <w:tcMar>
-              <w:left w:w="33" w:type="dxa"/>
-            </w:tcMar>
           </w:tcPr>
           <w:p>
             <w:pPr>
@@ -6871,9 +6811,6 @@
             <w:tcW w:w="1620" w:type="dxa"/>
             <w:tcBorders/>
             <w:shd w:fill="auto" w:val="clear"/>
-            <w:tcMar>
-              <w:left w:w="33" w:type="dxa"/>
-            </w:tcMar>
           </w:tcPr>
           <w:p>
             <w:pPr>
@@ -6898,9 +6835,6 @@
             <w:tcW w:w="1620" w:type="dxa"/>
             <w:tcBorders/>
             <w:shd w:fill="auto" w:val="clear"/>
-            <w:tcMar>
-              <w:left w:w="33" w:type="dxa"/>
-            </w:tcMar>
           </w:tcPr>
           <w:p>
             <w:pPr>
@@ -6922,9 +6856,6 @@
             <w:tcW w:w="1620" w:type="dxa"/>
             <w:tcBorders/>
             <w:shd w:fill="auto" w:val="clear"/>
-            <w:tcMar>
-              <w:left w:w="33" w:type="dxa"/>
-            </w:tcMar>
           </w:tcPr>
           <w:p>
             <w:pPr>
@@ -6949,9 +6880,6 @@
             <w:tcW w:w="1620" w:type="dxa"/>
             <w:tcBorders/>
             <w:shd w:fill="auto" w:val="clear"/>
-            <w:tcMar>
-              <w:left w:w="33" w:type="dxa"/>
-            </w:tcMar>
           </w:tcPr>
           <w:p>
             <w:pPr>
@@ -6973,9 +6901,6 @@
             <w:tcW w:w="1620" w:type="dxa"/>
             <w:tcBorders/>
             <w:shd w:fill="auto" w:val="clear"/>
-            <w:tcMar>
-              <w:left w:w="33" w:type="dxa"/>
-            </w:tcMar>
           </w:tcPr>
           <w:p>
             <w:pPr>
@@ -7000,9 +6925,6 @@
             <w:tcW w:w="1620" w:type="dxa"/>
             <w:tcBorders/>
             <w:shd w:fill="auto" w:val="clear"/>
-            <w:tcMar>
-              <w:left w:w="33" w:type="dxa"/>
-            </w:tcMar>
           </w:tcPr>
           <w:p>
             <w:pPr>
@@ -7024,9 +6946,6 @@
             <w:tcW w:w="1620" w:type="dxa"/>
             <w:tcBorders/>
             <w:shd w:fill="auto" w:val="clear"/>
-            <w:tcMar>
-              <w:left w:w="33" w:type="dxa"/>
-            </w:tcMar>
           </w:tcPr>
           <w:p>
             <w:pPr>
@@ -7076,19 +6995,7 @@
         <w:rPr>
           <w:rFonts w:ascii="Cambria" w:hAnsi="Cambria" w:asciiTheme="minorHAnsi" w:hAnsiTheme="minorHAnsi"/>
         </w:rPr>
-        <w:t xml:space="preserve">Appendix </w:t>
-      </w:r>
-      <w:r>
-        <w:rPr>
-          <w:rFonts w:ascii="Cambria" w:hAnsi="Cambria" w:asciiTheme="minorHAnsi" w:hAnsiTheme="minorHAnsi"/>
-        </w:rPr>
-        <w:t>D</w:t>
-      </w:r>
-      <w:r>
-        <w:rPr>
-          <w:rFonts w:ascii="Cambria" w:hAnsi="Cambria" w:asciiTheme="minorHAnsi" w:hAnsiTheme="minorHAnsi"/>
-        </w:rPr>
-        <w:t xml:space="preserve"> – </w:t>
+        <w:t xml:space="preserve">Appendix D – </w:t>
       </w:r>
       <w:r>
         <w:rPr/>
@@ -7147,7 +7054,7 @@
       <w:pgNumType w:fmt="decimal"/>
       <w:formProt w:val="false"/>
       <w:textDirection w:val="lrTb"/>
-      <w:docGrid w:type="default" w:linePitch="240" w:charSpace="4294961151"/>
+      <w:docGrid w:type="default" w:linePitch="240" w:charSpace="0"/>
     </w:sectPr>
   </w:body>
 </w:document>
@@ -7173,22 +7080,23 @@
       <w:t xml:space="preserve">Page </w:t>
     </w:r>
     <w:r>
-      <w:rPr>
-        <w:rStyle w:val="Pagenumber"/>
-        <w:rFonts w:cs="Times New Roman" w:ascii="Times New Roman" w:hAnsi="Times New Roman"/>
-      </w:rPr>
+      <w:rPr/>
       <w:fldChar w:fldCharType="begin"/>
     </w:r>
     <w:r>
+      <w:rPr/>
       <w:instrText> PAGE </w:instrText>
     </w:r>
     <w:r>
+      <w:rPr/>
       <w:fldChar w:fldCharType="separate"/>
     </w:r>
     <w:r>
+      <w:rPr/>
       <w:t>4</w:t>
     </w:r>
     <w:r>
+      <w:rPr/>
       <w:fldChar w:fldCharType="end"/>
     </w:r>
     <w:r>
@@ -7199,22 +7107,23 @@
       <w:t xml:space="preserve"> of </w:t>
     </w:r>
     <w:r>
-      <w:rPr>
-        <w:rStyle w:val="Pagenumber"/>
-        <w:rFonts w:cs="Times New Roman" w:ascii="Times New Roman" w:hAnsi="Times New Roman"/>
-      </w:rPr>
+      <w:rPr/>
       <w:fldChar w:fldCharType="begin"/>
     </w:r>
     <w:r>
+      <w:rPr/>
       <w:instrText> NUMPAGES </w:instrText>
     </w:r>
     <w:r>
+      <w:rPr/>
       <w:fldChar w:fldCharType="separate"/>
     </w:r>
     <w:r>
+      <w:rPr/>
       <w:t>12</w:t>
     </w:r>
     <w:r>
+      <w:rPr/>
       <w:fldChar w:fldCharType="end"/>
     </w:r>
   </w:p>
@@ -7241,22 +7150,23 @@
       <w:t xml:space="preserve">Page </w:t>
     </w:r>
     <w:r>
-      <w:rPr>
-        <w:rStyle w:val="Pagenumber"/>
-        <w:rFonts w:cs="Times New Roman" w:ascii="Times New Roman" w:hAnsi="Times New Roman"/>
-      </w:rPr>
+      <w:rPr/>
       <w:fldChar w:fldCharType="begin"/>
     </w:r>
     <w:r>
+      <w:rPr/>
       <w:instrText> PAGE </w:instrText>
     </w:r>
     <w:r>
+      <w:rPr/>
       <w:fldChar w:fldCharType="separate"/>
     </w:r>
     <w:r>
+      <w:rPr/>
       <w:t>7</w:t>
     </w:r>
     <w:r>
+      <w:rPr/>
       <w:fldChar w:fldCharType="end"/>
     </w:r>
     <w:r>
@@ -7267,22 +7177,23 @@
       <w:t xml:space="preserve"> of </w:t>
     </w:r>
     <w:r>
-      <w:rPr>
-        <w:rStyle w:val="Pagenumber"/>
-        <w:rFonts w:cs="Times New Roman" w:ascii="Times New Roman" w:hAnsi="Times New Roman"/>
-      </w:rPr>
+      <w:rPr/>
       <w:fldChar w:fldCharType="begin"/>
     </w:r>
     <w:r>
+      <w:rPr/>
       <w:instrText> NUMPAGES </w:instrText>
     </w:r>
     <w:r>
+      <w:rPr/>
       <w:fldChar w:fldCharType="separate"/>
     </w:r>
     <w:r>
+      <w:rPr/>
       <w:t>12</w:t>
     </w:r>
     <w:r>
+      <w:rPr/>
       <w:fldChar w:fldCharType="end"/>
     </w:r>
   </w:p>
@@ -7309,22 +7220,23 @@
       <w:t xml:space="preserve">Page </w:t>
     </w:r>
     <w:r>
-      <w:rPr>
-        <w:rStyle w:val="Pagenumber"/>
-        <w:rFonts w:cs="Times New Roman" w:ascii="Times New Roman" w:hAnsi="Times New Roman"/>
-      </w:rPr>
+      <w:rPr/>
       <w:fldChar w:fldCharType="begin"/>
     </w:r>
     <w:r>
+      <w:rPr/>
       <w:instrText> PAGE </w:instrText>
     </w:r>
     <w:r>
+      <w:rPr/>
       <w:fldChar w:fldCharType="separate"/>
     </w:r>
     <w:r>
+      <w:rPr/>
       <w:t>9</w:t>
     </w:r>
     <w:r>
+      <w:rPr/>
       <w:fldChar w:fldCharType="end"/>
     </w:r>
     <w:r>
@@ -7335,22 +7247,23 @@
       <w:t xml:space="preserve"> of </w:t>
     </w:r>
     <w:r>
-      <w:rPr>
-        <w:rStyle w:val="Pagenumber"/>
-        <w:rFonts w:cs="Times New Roman" w:ascii="Times New Roman" w:hAnsi="Times New Roman"/>
-      </w:rPr>
+      <w:rPr/>
       <w:fldChar w:fldCharType="begin"/>
     </w:r>
     <w:r>
+      <w:rPr/>
       <w:instrText> NUMPAGES </w:instrText>
     </w:r>
     <w:r>
+      <w:rPr/>
       <w:fldChar w:fldCharType="separate"/>
     </w:r>
     <w:r>
+      <w:rPr/>
       <w:t>12</w:t>
     </w:r>
     <w:r>
+      <w:rPr/>
       <w:fldChar w:fldCharType="end"/>
     </w:r>
   </w:p>
@@ -7377,22 +7290,23 @@
       <w:t xml:space="preserve">Page </w:t>
     </w:r>
     <w:r>
-      <w:rPr>
-        <w:rStyle w:val="Pagenumber"/>
-        <w:rFonts w:cs="Times New Roman" w:ascii="Times New Roman" w:hAnsi="Times New Roman"/>
-      </w:rPr>
+      <w:rPr/>
       <w:fldChar w:fldCharType="begin"/>
     </w:r>
     <w:r>
+      <w:rPr/>
       <w:instrText> PAGE </w:instrText>
     </w:r>
     <w:r>
+      <w:rPr/>
       <w:fldChar w:fldCharType="separate"/>
     </w:r>
     <w:r>
+      <w:rPr/>
       <w:t>10</w:t>
     </w:r>
     <w:r>
+      <w:rPr/>
       <w:fldChar w:fldCharType="end"/>
     </w:r>
     <w:r>
@@ -7403,22 +7317,23 @@
       <w:t xml:space="preserve"> of </w:t>
     </w:r>
     <w:r>
-      <w:rPr>
-        <w:rStyle w:val="Pagenumber"/>
-        <w:rFonts w:cs="Times New Roman" w:ascii="Times New Roman" w:hAnsi="Times New Roman"/>
-      </w:rPr>
+      <w:rPr/>
       <w:fldChar w:fldCharType="begin"/>
     </w:r>
     <w:r>
+      <w:rPr/>
       <w:instrText> NUMPAGES </w:instrText>
     </w:r>
     <w:r>
+      <w:rPr/>
       <w:fldChar w:fldCharType="separate"/>
     </w:r>
     <w:r>
+      <w:rPr/>
       <w:t>12</w:t>
     </w:r>
     <w:r>
+      <w:rPr/>
       <w:fldChar w:fldCharType="end"/>
     </w:r>
   </w:p>
@@ -7445,22 +7360,23 @@
       <w:t xml:space="preserve">Page </w:t>
     </w:r>
     <w:r>
-      <w:rPr>
-        <w:rStyle w:val="Pagenumber"/>
-        <w:rFonts w:cs="Times New Roman" w:ascii="Times New Roman" w:hAnsi="Times New Roman"/>
-      </w:rPr>
+      <w:rPr/>
       <w:fldChar w:fldCharType="begin"/>
     </w:r>
     <w:r>
+      <w:rPr/>
       <w:instrText> PAGE </w:instrText>
     </w:r>
     <w:r>
+      <w:rPr/>
       <w:fldChar w:fldCharType="separate"/>
     </w:r>
     <w:r>
+      <w:rPr/>
       <w:t>12</w:t>
     </w:r>
     <w:r>
+      <w:rPr/>
       <w:fldChar w:fldCharType="end"/>
     </w:r>
     <w:r>
@@ -7471,22 +7387,23 @@
       <w:t xml:space="preserve"> of </w:t>
     </w:r>
     <w:r>
-      <w:rPr>
-        <w:rStyle w:val="Pagenumber"/>
-        <w:rFonts w:cs="Times New Roman" w:ascii="Times New Roman" w:hAnsi="Times New Roman"/>
-      </w:rPr>
+      <w:rPr/>
       <w:fldChar w:fldCharType="begin"/>
     </w:r>
     <w:r>
+      <w:rPr/>
       <w:instrText> NUMPAGES </w:instrText>
     </w:r>
     <w:r>
+      <w:rPr/>
       <w:fldChar w:fldCharType="separate"/>
     </w:r>
     <w:r>
+      <w:rPr/>
       <w:t>12</w:t>
     </w:r>
     <w:r>
+      <w:rPr/>
       <w:fldChar w:fldCharType="end"/>
     </w:r>
   </w:p>
@@ -8091,10 +8008,7 @@
       <w:lvlText w:val=""/>
       <w:lvlJc w:val="left"/>
       <w:pPr>
-        <w:tabs>
-          <w:tab w:val="num" w:pos="432"/>
-        </w:tabs>
-        <w:ind w:left="432" w:hanging="432"/>
+        <w:ind w:left="0" w:hanging="0"/>
       </w:pPr>
     </w:lvl>
     <w:lvl w:ilvl="1">
@@ -8104,10 +8018,7 @@
       <w:lvlText w:val=""/>
       <w:lvlJc w:val="left"/>
       <w:pPr>
-        <w:tabs>
-          <w:tab w:val="num" w:pos="576"/>
-        </w:tabs>
-        <w:ind w:left="576" w:hanging="576"/>
+        <w:ind w:left="0" w:hanging="0"/>
       </w:pPr>
     </w:lvl>
     <w:lvl w:ilvl="2">
@@ -8117,10 +8028,7 @@
       <w:lvlText w:val=""/>
       <w:lvlJc w:val="left"/>
       <w:pPr>
-        <w:tabs>
-          <w:tab w:val="num" w:pos="720"/>
-        </w:tabs>
-        <w:ind w:left="720" w:hanging="720"/>
+        <w:ind w:left="0" w:hanging="0"/>
       </w:pPr>
     </w:lvl>
     <w:lvl w:ilvl="3">
@@ -8130,10 +8038,7 @@
       <w:lvlText w:val=""/>
       <w:lvlJc w:val="left"/>
       <w:pPr>
-        <w:tabs>
-          <w:tab w:val="num" w:pos="864"/>
-        </w:tabs>
-        <w:ind w:left="864" w:hanging="864"/>
+        <w:ind w:left="0" w:hanging="0"/>
       </w:pPr>
     </w:lvl>
     <w:lvl w:ilvl="4">
@@ -8143,10 +8048,7 @@
       <w:lvlText w:val=""/>
       <w:lvlJc w:val="left"/>
       <w:pPr>
-        <w:tabs>
-          <w:tab w:val="num" w:pos="1008"/>
-        </w:tabs>
-        <w:ind w:left="1008" w:hanging="1008"/>
+        <w:ind w:left="0" w:hanging="0"/>
       </w:pPr>
     </w:lvl>
     <w:lvl w:ilvl="5">
@@ -8156,10 +8058,7 @@
       <w:lvlText w:val=""/>
       <w:lvlJc w:val="left"/>
       <w:pPr>
-        <w:tabs>
-          <w:tab w:val="num" w:pos="1152"/>
-        </w:tabs>
-        <w:ind w:left="1152" w:hanging="1152"/>
+        <w:ind w:left="0" w:hanging="0"/>
       </w:pPr>
     </w:lvl>
     <w:lvl w:ilvl="6">
@@ -8169,10 +8068,7 @@
       <w:lvlText w:val=""/>
       <w:lvlJc w:val="left"/>
       <w:pPr>
-        <w:tabs>
-          <w:tab w:val="num" w:pos="1296"/>
-        </w:tabs>
-        <w:ind w:left="1296" w:hanging="1296"/>
+        <w:ind w:left="0" w:hanging="0"/>
       </w:pPr>
     </w:lvl>
     <w:lvl w:ilvl="7">
@@ -8182,10 +8078,7 @@
       <w:lvlText w:val=""/>
       <w:lvlJc w:val="left"/>
       <w:pPr>
-        <w:tabs>
-          <w:tab w:val="num" w:pos="1440"/>
-        </w:tabs>
-        <w:ind w:left="1440" w:hanging="1440"/>
+        <w:ind w:left="0" w:hanging="0"/>
       </w:pPr>
     </w:lvl>
     <w:lvl w:ilvl="8">
@@ -8195,10 +8088,7 @@
       <w:lvlText w:val=""/>
       <w:lvlJc w:val="left"/>
       <w:pPr>
-        <w:tabs>
-          <w:tab w:val="num" w:pos="1584"/>
-        </w:tabs>
-        <w:ind w:left="1584" w:hanging="1584"/>
+        <w:ind w:left="0" w:hanging="0"/>
       </w:pPr>
     </w:lvl>
   </w:abstractNum>
@@ -8386,6 +8276,7 @@
     <w:rPr>
       <w:rFonts w:ascii="Cambria" w:hAnsi="Cambria" w:eastAsia="ＭＳ 明朝" w:cs="" w:asciiTheme="minorHAnsi" w:cstheme="minorBidi" w:eastAsiaTheme="minorEastAsia" w:hAnsiTheme="minorHAnsi"/>
       <w:color w:val="00000A"/>
+      <w:kern w:val="0"/>
       <w:sz w:val="24"/>
       <w:szCs w:val="24"/>
       <w:lang w:val="en-US" w:eastAsia="ja-JP" w:bidi="ar-SA"/>
@@ -8400,7 +8291,7 @@
     <w:qFormat/>
     <w:rsid w:val="001569c4"/>
     <w:pPr>
-      <w:keepNext/>
+      <w:keepNext w:val="true"/>
       <w:keepLines/>
       <w:spacing w:before="480" w:after="0"/>
       <w:outlineLvl w:val="0"/>
@@ -8424,7 +8315,7 @@
     <w:qFormat/>
     <w:rsid w:val="00f37ec3"/>
     <w:pPr>
-      <w:keepNext/>
+      <w:keepNext w:val="true"/>
       <w:keepLines/>
       <w:spacing w:before="200" w:after="0"/>
       <w:outlineLvl w:val="1"/>
@@ -8553,13 +8444,13 @@
       <w:szCs w:val="24"/>
     </w:rPr>
   </w:style>
-  <w:style w:type="character" w:styleId="Footnotereference">
-    <w:name w:val="footnote reference"/>
-    <w:basedOn w:val="DefaultParagraphFont"/>
-    <w:uiPriority w:val="99"/>
-    <w:unhideWhenUsed/>
-    <w:qFormat/>
-    <w:rsid w:val="008a5588"/>
+  <w:style w:type="character" w:styleId="FootnoteCharacters">
+    <w:name w:val="Footnote Characters"/>
+    <w:qFormat/>
+    <w:rPr/>
+  </w:style>
+  <w:style w:type="character" w:styleId="FootnoteAnchor">
+    <w:name w:val="Footnote Anchor"/>
     <w:rPr>
       <w:vertAlign w:val="superscript"/>
     </w:rPr>
@@ -8658,17 +8549,6 @@
       <w:rFonts w:cs="Courier New"/>
     </w:rPr>
   </w:style>
-  <w:style w:type="character" w:styleId="FootnoteCharacters">
-    <w:name w:val="Footnote Characters"/>
-    <w:qFormat/>
-    <w:rPr/>
-  </w:style>
-  <w:style w:type="character" w:styleId="FootnoteAnchor">
-    <w:name w:val="Footnote Anchor"/>
-    <w:rPr>
-      <w:vertAlign w:val="superscript"/>
-    </w:rPr>
-  </w:style>
   <w:style w:type="character" w:styleId="EndnoteAnchor">
     <w:name w:val="Endnote Anchor"/>
     <w:rPr>
@@ -10707,6 +10587,133 @@
   </w:style>
   <w:style w:type="character" w:styleId="ListLabel294">
     <w:name w:val="ListLabel 294"/>
+    <w:qFormat/>
+    <w:rPr>
+      <w:rFonts w:cs="Wingdings"/>
+    </w:rPr>
+  </w:style>
+  <w:style w:type="character" w:styleId="ListLabel295">
+    <w:name w:val="ListLabel 295"/>
+    <w:qFormat/>
+    <w:rPr>
+      <w:rFonts w:cs="Symbol"/>
+      <w:b/>
+    </w:rPr>
+  </w:style>
+  <w:style w:type="character" w:styleId="ListLabel296">
+    <w:name w:val="ListLabel 296"/>
+    <w:qFormat/>
+    <w:rPr>
+      <w:rFonts w:cs="Courier New"/>
+    </w:rPr>
+  </w:style>
+  <w:style w:type="character" w:styleId="ListLabel297">
+    <w:name w:val="ListLabel 297"/>
+    <w:qFormat/>
+    <w:rPr>
+      <w:rFonts w:cs="Wingdings"/>
+    </w:rPr>
+  </w:style>
+  <w:style w:type="character" w:styleId="ListLabel298">
+    <w:name w:val="ListLabel 298"/>
+    <w:qFormat/>
+    <w:rPr>
+      <w:rFonts w:cs="Symbol"/>
+    </w:rPr>
+  </w:style>
+  <w:style w:type="character" w:styleId="ListLabel299">
+    <w:name w:val="ListLabel 299"/>
+    <w:qFormat/>
+    <w:rPr>
+      <w:rFonts w:cs="Courier New"/>
+    </w:rPr>
+  </w:style>
+  <w:style w:type="character" w:styleId="ListLabel300">
+    <w:name w:val="ListLabel 300"/>
+    <w:qFormat/>
+    <w:rPr>
+      <w:rFonts w:cs="Wingdings"/>
+    </w:rPr>
+  </w:style>
+  <w:style w:type="character" w:styleId="ListLabel301">
+    <w:name w:val="ListLabel 301"/>
+    <w:qFormat/>
+    <w:rPr>
+      <w:rFonts w:cs="Symbol"/>
+    </w:rPr>
+  </w:style>
+  <w:style w:type="character" w:styleId="ListLabel302">
+    <w:name w:val="ListLabel 302"/>
+    <w:qFormat/>
+    <w:rPr>
+      <w:rFonts w:cs="Courier New"/>
+    </w:rPr>
+  </w:style>
+  <w:style w:type="character" w:styleId="ListLabel303">
+    <w:name w:val="ListLabel 303"/>
+    <w:qFormat/>
+    <w:rPr>
+      <w:rFonts w:cs="Wingdings"/>
+    </w:rPr>
+  </w:style>
+  <w:style w:type="character" w:styleId="ListLabel304">
+    <w:name w:val="ListLabel 304"/>
+    <w:qFormat/>
+    <w:rPr>
+      <w:rFonts w:cs="Symbol"/>
+    </w:rPr>
+  </w:style>
+  <w:style w:type="character" w:styleId="ListLabel305">
+    <w:name w:val="ListLabel 305"/>
+    <w:qFormat/>
+    <w:rPr>
+      <w:rFonts w:cs="Courier New"/>
+    </w:rPr>
+  </w:style>
+  <w:style w:type="character" w:styleId="ListLabel306">
+    <w:name w:val="ListLabel 306"/>
+    <w:qFormat/>
+    <w:rPr>
+      <w:rFonts w:cs="Wingdings"/>
+    </w:rPr>
+  </w:style>
+  <w:style w:type="character" w:styleId="ListLabel307">
+    <w:name w:val="ListLabel 307"/>
+    <w:qFormat/>
+    <w:rPr>
+      <w:rFonts w:cs="Symbol"/>
+    </w:rPr>
+  </w:style>
+  <w:style w:type="character" w:styleId="ListLabel308">
+    <w:name w:val="ListLabel 308"/>
+    <w:qFormat/>
+    <w:rPr>
+      <w:rFonts w:cs="Courier New"/>
+    </w:rPr>
+  </w:style>
+  <w:style w:type="character" w:styleId="ListLabel309">
+    <w:name w:val="ListLabel 309"/>
+    <w:qFormat/>
+    <w:rPr>
+      <w:rFonts w:cs="Wingdings"/>
+    </w:rPr>
+  </w:style>
+  <w:style w:type="character" w:styleId="ListLabel310">
+    <w:name w:val="ListLabel 310"/>
+    <w:qFormat/>
+    <w:rPr>
+      <w:rFonts w:cs="Symbol"/>
+    </w:rPr>
+  </w:style>
+  <w:style w:type="character" w:styleId="ListLabel311">
+    <w:name w:val="ListLabel 311"/>
+    <w:qFormat/>
+    <w:rPr>
+      <w:rFonts w:cs="Courier New"/>
+    </w:rPr>
+  </w:style>
+  <w:style w:type="character" w:styleId="ListLabel312">
+    <w:name w:val="ListLabel 312"/>
     <w:qFormat/>
     <w:rPr>
       <w:rFonts w:cs="Wingdings"/>
@@ -10718,7 +10725,7 @@
     <w:next w:val="TextBody"/>
     <w:qFormat/>
     <w:pPr>
-      <w:keepNext/>
+      <w:keepNext w:val="true"/>
       <w:spacing w:before="240" w:after="120"/>
     </w:pPr>
     <w:rPr>
@@ -10851,6 +10858,7 @@
     <w:rPr>
       <w:rFonts w:ascii="Helvetica" w:hAnsi="Helvetica" w:eastAsia="Times New Roman" w:cs="Helvetica"/>
       <w:color w:val="000000"/>
+      <w:kern w:val="0"/>
       <w:sz w:val="24"/>
       <w:szCs w:val="24"/>
       <w:lang w:val="en-US" w:eastAsia="en-US" w:bidi="ar-SA"/>
@@ -10959,8 +10967,8 @@
     </w:pPr>
     <w:rPr/>
   </w:style>
-  <w:style w:type="paragraph" w:styleId="Footnotetext">
-    <w:name w:val="footnote text"/>
+  <w:style w:type="paragraph" w:styleId="Footnote">
+    <w:name w:val="Footnote Text"/>
     <w:basedOn w:val="Normal"/>
     <w:link w:val="FootnoteTextChar"/>
     <w:uiPriority w:val="99"/>
@@ -10984,6 +10992,7 @@
     <w:rPr>
       <w:rFonts w:ascii="Cambria" w:hAnsi="Cambria" w:eastAsia="ＭＳ 明朝" w:cs="" w:asciiTheme="minorHAnsi" w:cstheme="minorBidi" w:eastAsiaTheme="minorEastAsia" w:hAnsiTheme="minorHAnsi"/>
       <w:color w:val="00000A"/>
+      <w:kern w:val="0"/>
       <w:sz w:val="24"/>
       <w:szCs w:val="24"/>
       <w:lang w:val="en-US" w:eastAsia="ja-JP" w:bidi="ar-SA"/>
@@ -11017,12 +11026,6 @@
       <w:sz w:val="20"/>
       <w:szCs w:val="20"/>
     </w:rPr>
-  </w:style>
-  <w:style w:type="paragraph" w:styleId="Footnote">
-    <w:name w:val="Footnote Text"/>
-    <w:basedOn w:val="Normal"/>
-    <w:pPr/>
-    <w:rPr/>
   </w:style>
   <w:style w:type="paragraph" w:styleId="FrameContents">
     <w:name w:val="Frame Contents"/>

</xml_diff>

<commit_message>
Describe use of hexedit as alternative
</commit_message>
<xml_diff>
--- a/labs/symkeylab/docs/symkey.docx
+++ b/labs/symkeylab/docs/symkey.docx
@@ -623,7 +623,7 @@
                 <wp:positionV relativeFrom="paragraph">
                   <wp:posOffset>40005</wp:posOffset>
                 </wp:positionV>
-                <wp:extent cx="6301105" cy="468630"/>
+                <wp:extent cx="6302375" cy="469900"/>
                 <wp:effectExtent l="0" t="0" r="0" b="0"/>
                 <wp:wrapSquare wrapText="bothSides"/>
                 <wp:docPr id="1" name="Text Box 3"/>
@@ -634,7 +634,7 @@
                       <wps:spPr>
                         <a:xfrm>
                           <a:off x="0" y="0"/>
-                          <a:ext cx="6300360" cy="468000"/>
+                          <a:ext cx="6301800" cy="469440"/>
                         </a:xfrm>
                         <a:prstGeom prst="rect">
                           <a:avLst/>
@@ -750,7 +750,7 @@
           </mc:Choice>
           <mc:Fallback>
             <w:pict>
-              <v:rect id="shape_0" ID="Text Box 3" stroked="f" style="position:absolute;margin-left:26.2pt;margin-top:3.15pt;width:496.05pt;height:36.8pt" wp14:anchorId="3FAF0339">
+              <v:rect id="shape_0" ID="Text Box 3" stroked="f" style="position:absolute;margin-left:26.2pt;margin-top:3.15pt;width:496.15pt;height:36.9pt" wp14:anchorId="3FAF0339">
                 <w10:wrap type="square"/>
                 <v:fill o:detectmouseclick="t" on="false"/>
                 <v:stroke color="#3465a4" joinstyle="round" endcap="flat"/>
@@ -1512,7 +1512,7 @@
                 <wp:positionV relativeFrom="paragraph">
                   <wp:posOffset>177165</wp:posOffset>
                 </wp:positionV>
-                <wp:extent cx="7326630" cy="468630"/>
+                <wp:extent cx="7327900" cy="469900"/>
                 <wp:effectExtent l="0" t="0" r="0" b="0"/>
                 <wp:wrapSquare wrapText="bothSides"/>
                 <wp:docPr id="3" name="Text Box 5"/>
@@ -1523,7 +1523,7 @@
                       <wps:spPr>
                         <a:xfrm>
                           <a:off x="0" y="0"/>
-                          <a:ext cx="7326000" cy="468000"/>
+                          <a:ext cx="7327440" cy="469440"/>
                         </a:xfrm>
                         <a:prstGeom prst="rect">
                           <a:avLst/>
@@ -1650,7 +1650,7 @@
           </mc:Choice>
           <mc:Fallback>
             <w:pict>
-              <v:rect id="shape_0" ID="Text Box 5" stroked="f" style="position:absolute;margin-left:-36.55pt;margin-top:13.95pt;width:576.8pt;height:36.8pt" wp14:anchorId="549148E5">
+              <v:rect id="shape_0" ID="Text Box 5" stroked="f" style="position:absolute;margin-left:-36.55pt;margin-top:13.95pt;width:576.9pt;height:36.9pt" wp14:anchorId="549148E5">
                 <w10:wrap type="square"/>
                 <v:fill o:detectmouseclick="t" on="false"/>
                 <v:stroke color="#3465a4" joinstyle="round" endcap="flat"/>
@@ -2244,7 +2244,7 @@
                 <wp:positionV relativeFrom="paragraph">
                   <wp:posOffset>135255</wp:posOffset>
                 </wp:positionV>
-                <wp:extent cx="6993890" cy="282575"/>
+                <wp:extent cx="6995160" cy="283845"/>
                 <wp:effectExtent l="0" t="0" r="0" b="0"/>
                 <wp:wrapNone/>
                 <wp:docPr id="5" name="Frame4"/>
@@ -2255,7 +2255,7 @@
                       <wps:spPr>
                         <a:xfrm>
                           <a:off x="0" y="0"/>
-                          <a:ext cx="6993360" cy="281880"/>
+                          <a:ext cx="6994440" cy="283320"/>
                         </a:xfrm>
                         <a:prstGeom prst="rect">
                           <a:avLst/>
@@ -2301,7 +2301,7 @@
           </mc:Choice>
           <mc:Fallback>
             <w:pict>
-              <v:rect id="shape_0" ID="Frame4" stroked="f" style="position:absolute;margin-left:-13.9pt;margin-top:10.65pt;width:550.6pt;height:22.15pt">
+              <v:rect id="shape_0" ID="Frame4" stroked="f" style="position:absolute;margin-left:-13.9pt;margin-top:10.65pt;width:550.7pt;height:22.25pt">
                 <w10:wrap type="square"/>
                 <v:fill o:detectmouseclick="t" on="false"/>
                 <v:stroke color="#3465a4" joinstyle="round" endcap="flat"/>
@@ -2353,7 +2353,10 @@
         </w:rPr>
       </w:pPr>
       <w:r>
-        <w:rPr/>
+        <w:rPr>
+          <w:rFonts w:cs="Helvetica"/>
+          <w:color w:val="000000"/>
+        </w:rPr>
         <mc:AlternateContent>
           <mc:Choice Requires="wps">
             <w:drawing>
@@ -2365,7 +2368,7 @@
                 <wp:positionV relativeFrom="paragraph">
                   <wp:posOffset>-8255</wp:posOffset>
                 </wp:positionV>
-                <wp:extent cx="6925310" cy="467995"/>
+                <wp:extent cx="6926580" cy="469265"/>
                 <wp:effectExtent l="0" t="0" r="38100" b="25400"/>
                 <wp:wrapSquare wrapText="bothSides"/>
                 <wp:docPr id="7" name="Text Box 2"/>
@@ -2376,7 +2379,7 @@
                       <wps:spPr>
                         <a:xfrm>
                           <a:off x="0" y="0"/>
-                          <a:ext cx="6924600" cy="467280"/>
+                          <a:ext cx="6926040" cy="468720"/>
                         </a:xfrm>
                         <a:prstGeom prst="rect">
                           <a:avLst/>
@@ -2407,7 +2410,7 @@
           </mc:Choice>
           <mc:Fallback>
             <w:pict>
-              <v:rect id="shape_0" ID="Text Box 2" stroked="f" style="position:absolute;margin-left:-556.8pt;margin-top:-0.65pt;width:545.2pt;height:36.75pt" wp14:anchorId="56F334D0">
+              <v:rect id="shape_0" ID="Text Box 2" stroked="f" style="position:absolute;margin-left:-556.8pt;margin-top:-0.65pt;width:545.3pt;height:36.85pt" wp14:anchorId="56F334D0">
                 <w10:wrap type="none"/>
                 <v:fill o:detectmouseclick="t" on="false"/>
                 <v:stroke color="#3465a4" joinstyle="round" endcap="flat"/>
@@ -3657,7 +3660,21 @@
           <w:rFonts w:cs="Helvetica"/>
           <w:color w:val="000000"/>
         </w:rPr>
-        <w:t>Open the encrypted file using ghex, as shown below, replacing ENCRYPTEDFILE with the name you chose:</w:t>
+        <w:t xml:space="preserve">Open the encrypted file using ghex, as shown below, replacing ENCRYPTEDFILE with the name you chose (alternately, use </w:t>
+      </w:r>
+      <w:r>
+        <w:rPr>
+          <w:rFonts w:cs="Helvetica" w:ascii="Courier new" w:hAnsi="Courier new"/>
+          <w:color w:val="000000"/>
+        </w:rPr>
+        <w:t>hexedit</w:t>
+      </w:r>
+      <w:r>
+        <w:rPr>
+          <w:rFonts w:cs="Helvetica"/>
+          <w:color w:val="000000"/>
+        </w:rPr>
+        <w:t xml:space="preserve"> as described in Appendix E):</w:t>
       </w:r>
     </w:p>
     <w:p>
@@ -4448,7 +4465,7 @@
         <w:tblInd w:w="108" w:type="dxa"/>
         <w:tblCellMar>
           <w:top w:w="0" w:type="dxa"/>
-          <w:left w:w="193" w:type="dxa"/>
+          <w:left w:w="203" w:type="dxa"/>
           <w:bottom w:w="0" w:type="dxa"/>
           <w:right w:w="108" w:type="dxa"/>
         </w:tblCellMar>
@@ -7044,6 +7061,212 @@
       <w:r>
         <w:rPr/>
       </w:r>
+      <w:r>
+        <w:br w:type="page"/>
+      </w:r>
+    </w:p>
+    <w:p>
+      <w:pPr>
+        <w:pStyle w:val="Heading1"/>
+        <w:spacing w:lineRule="atLeast" w:line="280" w:before="0" w:after="277"/>
+        <w:rPr/>
+      </w:pPr>
+      <w:r>
+        <w:rPr>
+          <w:rFonts w:ascii="Cambria" w:hAnsi="Cambria" w:asciiTheme="minorHAnsi" w:hAnsiTheme="minorHAnsi"/>
+        </w:rPr>
+        <w:t>Appendix E – Using hexedit</w:t>
+      </w:r>
+    </w:p>
+    <w:p>
+      <w:pPr>
+        <w:pStyle w:val="Normal"/>
+        <w:spacing w:lineRule="atLeast" w:line="280" w:before="0" w:after="277"/>
+        <w:rPr/>
+      </w:pPr>
+      <w:r>
+        <w:rPr>
+          <w:rFonts w:asciiTheme="minorHAnsi" w:hAnsiTheme="minorHAnsi"/>
+        </w:rPr>
+        <w:t>The hexedit program is an alternative to using ghex, which may be hard to use in some environments.</w:t>
+      </w:r>
+    </w:p>
+    <w:p>
+      <w:pPr>
+        <w:pStyle w:val="Normal"/>
+        <w:spacing w:lineRule="atLeast" w:line="280" w:before="0" w:after="277"/>
+        <w:rPr/>
+      </w:pPr>
+      <w:r>
+        <w:rPr>
+          <w:rFonts w:asciiTheme="minorHAnsi" w:hAnsiTheme="minorHAnsi"/>
+        </w:rPr>
+        <w:t>The command to open a file is:</w:t>
+      </w:r>
+    </w:p>
+    <w:p>
+      <w:pPr>
+        <w:pStyle w:val="Normal"/>
+        <w:spacing w:lineRule="atLeast" w:line="280" w:before="0" w:after="277"/>
+        <w:ind w:left="720" w:hanging="0"/>
+        <w:rPr>
+          <w:rFonts w:ascii="Courier new" w:hAnsi="Courier new"/>
+        </w:rPr>
+      </w:pPr>
+      <w:r>
+        <w:rPr>
+          <w:rFonts w:ascii="Courier new" w:hAnsi="Courier new"/>
+        </w:rPr>
+        <w:t xml:space="preserve">hexedit &lt;file_name&gt; </w:t>
+      </w:r>
+    </w:p>
+    <w:p>
+      <w:pPr>
+        <w:pStyle w:val="Normal"/>
+        <w:spacing w:lineRule="atLeast" w:line="280" w:before="0" w:after="277"/>
+        <w:rPr/>
+      </w:pPr>
+      <w:r>
+        <w:rPr>
+          <w:rFonts w:asciiTheme="minorHAnsi" w:hAnsiTheme="minorHAnsi"/>
+        </w:rPr>
+        <w:t>Useful commands in hexedit</w:t>
+      </w:r>
+    </w:p>
+    <w:p>
+      <w:pPr>
+        <w:pStyle w:val="Normal"/>
+        <w:numPr>
+          <w:ilvl w:val="0"/>
+          <w:numId w:val="6"/>
+        </w:numPr>
+        <w:spacing w:lineRule="atLeast" w:line="280" w:before="0" w:after="277"/>
+        <w:rPr/>
+      </w:pPr>
+      <w:r>
+        <w:rPr>
+          <w:rFonts w:ascii="Courier new" w:hAnsi="Courier new"/>
+        </w:rPr>
+        <w:t>Ctrl+G</w:t>
+      </w:r>
+      <w:r>
+        <w:rPr>
+          <w:rFonts w:asciiTheme="minorHAnsi" w:hAnsiTheme="minorHAnsi"/>
+        </w:rPr>
+        <w:t xml:space="preserve"> - go to a position in the file.</w:t>
+      </w:r>
+    </w:p>
+    <w:p>
+      <w:pPr>
+        <w:pStyle w:val="Normal"/>
+        <w:numPr>
+          <w:ilvl w:val="0"/>
+          <w:numId w:val="6"/>
+        </w:numPr>
+        <w:spacing w:lineRule="atLeast" w:line="280" w:before="0" w:after="277"/>
+        <w:rPr/>
+      </w:pPr>
+      <w:r>
+        <w:rPr>
+          <w:rFonts w:eastAsia="ＭＳ 明朝" w:cs="" w:ascii="Courier new" w:hAnsi="Courier new"/>
+          <w:color w:val="00000A"/>
+          <w:kern w:val="0"/>
+          <w:sz w:val="24"/>
+          <w:szCs w:val="24"/>
+          <w:lang w:val="en-US" w:eastAsia="ja-JP" w:bidi="ar-SA"/>
+        </w:rPr>
+        <w:t>Ctrl+W</w:t>
+      </w:r>
+      <w:r>
+        <w:rPr>
+          <w:rFonts w:asciiTheme="minorHAnsi" w:hAnsiTheme="minorHAnsi"/>
+        </w:rPr>
+        <w:t xml:space="preserve"> - save the modifications.</w:t>
+      </w:r>
+    </w:p>
+    <w:p>
+      <w:pPr>
+        <w:pStyle w:val="Normal"/>
+        <w:numPr>
+          <w:ilvl w:val="0"/>
+          <w:numId w:val="6"/>
+        </w:numPr>
+        <w:spacing w:lineRule="atLeast" w:line="280" w:before="0" w:after="277"/>
+        <w:rPr/>
+      </w:pPr>
+      <w:r>
+        <w:rPr>
+          <w:rFonts w:eastAsia="ＭＳ 明朝" w:cs="" w:ascii="Courier new" w:hAnsi="Courier new"/>
+          <w:color w:val="00000A"/>
+          <w:kern w:val="0"/>
+          <w:sz w:val="24"/>
+          <w:szCs w:val="24"/>
+          <w:lang w:val="en-US" w:eastAsia="ja-JP" w:bidi="ar-SA"/>
+        </w:rPr>
+        <w:t xml:space="preserve">Ctrl+X </w:t>
+      </w:r>
+      <w:r>
+        <w:rPr>
+          <w:rFonts w:asciiTheme="minorHAnsi" w:hAnsiTheme="minorHAnsi"/>
+        </w:rPr>
+        <w:t>- quit.</w:t>
+      </w:r>
+    </w:p>
+    <w:p>
+      <w:pPr>
+        <w:pStyle w:val="Normal"/>
+        <w:numPr>
+          <w:ilvl w:val="0"/>
+          <w:numId w:val="6"/>
+        </w:numPr>
+        <w:spacing w:lineRule="atLeast" w:line="280" w:before="0" w:after="277"/>
+        <w:rPr/>
+      </w:pPr>
+      <w:r>
+        <w:rPr>
+          <w:rFonts w:eastAsia="ＭＳ 明朝" w:cs="" w:ascii="Courier new" w:hAnsi="Courier new"/>
+          <w:color w:val="00000A"/>
+          <w:kern w:val="0"/>
+          <w:sz w:val="24"/>
+          <w:szCs w:val="24"/>
+          <w:lang w:val="en-US" w:eastAsia="ja-JP" w:bidi="ar-SA"/>
+        </w:rPr>
+        <w:t>Ctrl+U</w:t>
+      </w:r>
+      <w:r>
+        <w:rPr>
+          <w:rFonts w:asciiTheme="minorHAnsi" w:hAnsiTheme="minorHAnsi"/>
+        </w:rPr>
+        <w:t xml:space="preserve"> - undo all</w:t>
+      </w:r>
+    </w:p>
+    <w:p>
+      <w:pPr>
+        <w:pStyle w:val="Normal"/>
+        <w:numPr>
+          <w:ilvl w:val="0"/>
+          <w:numId w:val="6"/>
+        </w:numPr>
+        <w:spacing w:lineRule="atLeast" w:line="280" w:before="0" w:after="277"/>
+        <w:rPr/>
+      </w:pPr>
+      <w:r>
+        <w:rPr>
+          <w:rFonts w:eastAsia="ＭＳ 明朝" w:cs="" w:ascii="Courier new" w:hAnsi="Courier new"/>
+          <w:color w:val="00000A"/>
+          <w:kern w:val="0"/>
+          <w:sz w:val="24"/>
+          <w:szCs w:val="24"/>
+          <w:lang w:val="en-US" w:eastAsia="ja-JP" w:bidi="ar-SA"/>
+        </w:rPr>
+        <w:t>Backspace</w:t>
+      </w:r>
+      <w:r>
+        <w:rPr>
+          <w:rFonts w:asciiTheme="minorHAnsi" w:hAnsiTheme="minorHAnsi"/>
+        </w:rPr>
+        <w:t xml:space="preserve"> – undo the modifications made on the previous byte.</w:t>
+      </w:r>
     </w:p>
     <w:sectPr>
       <w:headerReference w:type="default" r:id="rId11"/>
@@ -7069,7 +7292,14 @@
     </w:pPr>
     <w:r>
       <w:rPr/>
-      <w:t>Rev: 2017-02-06</w:t>
+      <w:t>Rev: 20</w:t>
+    </w:r>
+    <w:r>
+      <w:rPr/>
+      <w:t>20-04-13</w:t>
+    </w:r>
+    <w:r>
+      <w:rPr/>
       <w:tab/>
     </w:r>
     <w:r>
@@ -7120,7 +7350,7 @@
     </w:r>
     <w:r>
       <w:rPr/>
-      <w:t>12</w:t>
+      <w:t>14</w:t>
     </w:r>
     <w:r>
       <w:rPr/>
@@ -7139,7 +7369,15 @@
     </w:pPr>
     <w:r>
       <w:rPr/>
-      <w:t>Rev: 2017-10-26</w:t>
+      <w:t xml:space="preserve">Rev: </w:t>
+    </w:r>
+    <w:r>
+      <w:rPr/>
+      <w:t>2020-04-13</w:t>
+      <w:tab/>
+    </w:r>
+    <w:r>
+      <w:rPr/>
       <w:tab/>
     </w:r>
     <w:r>
@@ -7190,7 +7428,7 @@
     </w:r>
     <w:r>
       <w:rPr/>
-      <w:t>12</w:t>
+      <w:t>14</w:t>
     </w:r>
     <w:r>
       <w:rPr/>
@@ -7209,7 +7447,14 @@
     </w:pPr>
     <w:r>
       <w:rPr/>
-      <w:t>Rev: 2017-01-26</w:t>
+      <w:t xml:space="preserve">Rev: </w:t>
+    </w:r>
+    <w:r>
+      <w:rPr/>
+      <w:t>2020-04-13</w:t>
+    </w:r>
+    <w:r>
+      <w:rPr/>
       <w:tab/>
     </w:r>
     <w:r>
@@ -7233,7 +7478,7 @@
     </w:r>
     <w:r>
       <w:rPr/>
-      <w:t>9</w:t>
+      <w:t>8</w:t>
     </w:r>
     <w:r>
       <w:rPr/>
@@ -7260,7 +7505,7 @@
     </w:r>
     <w:r>
       <w:rPr/>
-      <w:t>12</w:t>
+      <w:t>14</w:t>
     </w:r>
     <w:r>
       <w:rPr/>
@@ -7279,7 +7524,14 @@
     </w:pPr>
     <w:r>
       <w:rPr/>
-      <w:t>Rev: 2017-01-26</w:t>
+      <w:t xml:space="preserve">Rev: </w:t>
+    </w:r>
+    <w:r>
+      <w:rPr/>
+      <w:t>2020-04-13</w:t>
+    </w:r>
+    <w:r>
+      <w:rPr/>
       <w:tab/>
     </w:r>
     <w:r>
@@ -7303,7 +7555,7 @@
     </w:r>
     <w:r>
       <w:rPr/>
-      <w:t>10</w:t>
+      <w:t>11</w:t>
     </w:r>
     <w:r>
       <w:rPr/>
@@ -7330,7 +7582,7 @@
     </w:r>
     <w:r>
       <w:rPr/>
-      <w:t>12</w:t>
+      <w:t>14</w:t>
     </w:r>
     <w:r>
       <w:rPr/>
@@ -7349,7 +7601,14 @@
     </w:pPr>
     <w:r>
       <w:rPr/>
-      <w:t>Rev: 2017-01-26</w:t>
+      <w:t xml:space="preserve">Rev: </w:t>
+    </w:r>
+    <w:r>
+      <w:rPr/>
+      <w:t>2020-04-13</w:t>
+    </w:r>
+    <w:r>
+      <w:rPr/>
       <w:tab/>
     </w:r>
     <w:r>
@@ -7373,7 +7632,7 @@
     </w:r>
     <w:r>
       <w:rPr/>
-      <w:t>12</w:t>
+      <w:t>14</w:t>
     </w:r>
     <w:r>
       <w:rPr/>
@@ -7400,7 +7659,7 @@
     </w:r>
     <w:r>
       <w:rPr/>
-      <w:t>12</w:t>
+      <w:t>14</w:t>
     </w:r>
     <w:r>
       <w:rPr/>
@@ -8003,6 +8262,152 @@
   <w:abstractNum w:abstractNumId="6">
     <w:lvl w:ilvl="0">
       <w:start w:val="1"/>
+      <w:numFmt w:val="bullet"/>
+      <w:lvlText w:val=""/>
+      <w:lvlJc w:val="left"/>
+      <w:pPr>
+        <w:tabs>
+          <w:tab w:val="num" w:pos="720"/>
+        </w:tabs>
+        <w:ind w:left="720" w:hanging="360"/>
+      </w:pPr>
+      <w:rPr>
+        <w:rFonts w:ascii="Symbol" w:hAnsi="Symbol" w:cs="Symbol" w:hint="default"/>
+        <w:rFonts w:cs="OpenSymbol"/>
+      </w:rPr>
+    </w:lvl>
+    <w:lvl w:ilvl="1">
+      <w:start w:val="1"/>
+      <w:numFmt w:val="bullet"/>
+      <w:lvlText w:val="◦"/>
+      <w:lvlJc w:val="left"/>
+      <w:pPr>
+        <w:tabs>
+          <w:tab w:val="num" w:pos="1080"/>
+        </w:tabs>
+        <w:ind w:left="1080" w:hanging="360"/>
+      </w:pPr>
+      <w:rPr>
+        <w:rFonts w:ascii="OpenSymbol" w:hAnsi="OpenSymbol" w:cs="OpenSymbol" w:hint="default"/>
+        <w:rFonts w:cs="OpenSymbol"/>
+      </w:rPr>
+    </w:lvl>
+    <w:lvl w:ilvl="2">
+      <w:start w:val="1"/>
+      <w:numFmt w:val="bullet"/>
+      <w:lvlText w:val="▪"/>
+      <w:lvlJc w:val="left"/>
+      <w:pPr>
+        <w:tabs>
+          <w:tab w:val="num" w:pos="1440"/>
+        </w:tabs>
+        <w:ind w:left="1440" w:hanging="360"/>
+      </w:pPr>
+      <w:rPr>
+        <w:rFonts w:ascii="OpenSymbol" w:hAnsi="OpenSymbol" w:cs="OpenSymbol" w:hint="default"/>
+        <w:rFonts w:cs="OpenSymbol"/>
+      </w:rPr>
+    </w:lvl>
+    <w:lvl w:ilvl="3">
+      <w:start w:val="1"/>
+      <w:numFmt w:val="bullet"/>
+      <w:lvlText w:val=""/>
+      <w:lvlJc w:val="left"/>
+      <w:pPr>
+        <w:tabs>
+          <w:tab w:val="num" w:pos="1800"/>
+        </w:tabs>
+        <w:ind w:left="1800" w:hanging="360"/>
+      </w:pPr>
+      <w:rPr>
+        <w:rFonts w:ascii="Symbol" w:hAnsi="Symbol" w:cs="Symbol" w:hint="default"/>
+        <w:rFonts w:cs="OpenSymbol"/>
+      </w:rPr>
+    </w:lvl>
+    <w:lvl w:ilvl="4">
+      <w:start w:val="1"/>
+      <w:numFmt w:val="bullet"/>
+      <w:lvlText w:val="◦"/>
+      <w:lvlJc w:val="left"/>
+      <w:pPr>
+        <w:tabs>
+          <w:tab w:val="num" w:pos="2160"/>
+        </w:tabs>
+        <w:ind w:left="2160" w:hanging="360"/>
+      </w:pPr>
+      <w:rPr>
+        <w:rFonts w:ascii="OpenSymbol" w:hAnsi="OpenSymbol" w:cs="OpenSymbol" w:hint="default"/>
+        <w:rFonts w:cs="OpenSymbol"/>
+      </w:rPr>
+    </w:lvl>
+    <w:lvl w:ilvl="5">
+      <w:start w:val="1"/>
+      <w:numFmt w:val="bullet"/>
+      <w:lvlText w:val="▪"/>
+      <w:lvlJc w:val="left"/>
+      <w:pPr>
+        <w:tabs>
+          <w:tab w:val="num" w:pos="2520"/>
+        </w:tabs>
+        <w:ind w:left="2520" w:hanging="360"/>
+      </w:pPr>
+      <w:rPr>
+        <w:rFonts w:ascii="OpenSymbol" w:hAnsi="OpenSymbol" w:cs="OpenSymbol" w:hint="default"/>
+        <w:rFonts w:cs="OpenSymbol"/>
+      </w:rPr>
+    </w:lvl>
+    <w:lvl w:ilvl="6">
+      <w:start w:val="1"/>
+      <w:numFmt w:val="bullet"/>
+      <w:lvlText w:val=""/>
+      <w:lvlJc w:val="left"/>
+      <w:pPr>
+        <w:tabs>
+          <w:tab w:val="num" w:pos="2880"/>
+        </w:tabs>
+        <w:ind w:left="2880" w:hanging="360"/>
+      </w:pPr>
+      <w:rPr>
+        <w:rFonts w:ascii="Symbol" w:hAnsi="Symbol" w:cs="Symbol" w:hint="default"/>
+        <w:rFonts w:cs="OpenSymbol"/>
+      </w:rPr>
+    </w:lvl>
+    <w:lvl w:ilvl="7">
+      <w:start w:val="1"/>
+      <w:numFmt w:val="bullet"/>
+      <w:lvlText w:val="◦"/>
+      <w:lvlJc w:val="left"/>
+      <w:pPr>
+        <w:tabs>
+          <w:tab w:val="num" w:pos="3240"/>
+        </w:tabs>
+        <w:ind w:left="3240" w:hanging="360"/>
+      </w:pPr>
+      <w:rPr>
+        <w:rFonts w:ascii="OpenSymbol" w:hAnsi="OpenSymbol" w:cs="OpenSymbol" w:hint="default"/>
+        <w:rFonts w:cs="OpenSymbol"/>
+      </w:rPr>
+    </w:lvl>
+    <w:lvl w:ilvl="8">
+      <w:start w:val="1"/>
+      <w:numFmt w:val="bullet"/>
+      <w:lvlText w:val="▪"/>
+      <w:lvlJc w:val="left"/>
+      <w:pPr>
+        <w:tabs>
+          <w:tab w:val="num" w:pos="3600"/>
+        </w:tabs>
+        <w:ind w:left="3600" w:hanging="360"/>
+      </w:pPr>
+      <w:rPr>
+        <w:rFonts w:ascii="OpenSymbol" w:hAnsi="OpenSymbol" w:cs="OpenSymbol" w:hint="default"/>
+        <w:rFonts w:cs="OpenSymbol"/>
+      </w:rPr>
+    </w:lvl>
+  </w:abstractNum>
+  <w:abstractNum w:abstractNumId="7">
+    <w:lvl w:ilvl="0">
+      <w:start w:val="1"/>
       <w:numFmt w:val="none"/>
       <w:suff w:val="nothing"/>
       <w:lvlText w:val=""/>
@@ -8109,6 +8514,9 @@
   </w:num>
   <w:num w:numId="6">
     <w:abstractNumId w:val="6"/>
+  </w:num>
+  <w:num w:numId="7">
+    <w:abstractNumId w:val="7"/>
   </w:num>
 </w:numbering>
 </file>
@@ -10717,6 +11125,330 @@
     <w:qFormat/>
     <w:rPr>
       <w:rFonts w:cs="Wingdings"/>
+    </w:rPr>
+  </w:style>
+  <w:style w:type="character" w:styleId="ListLabel313">
+    <w:name w:val="ListLabel 313"/>
+    <w:qFormat/>
+    <w:rPr>
+      <w:rFonts w:cs="Symbol"/>
+      <w:b/>
+    </w:rPr>
+  </w:style>
+  <w:style w:type="character" w:styleId="ListLabel314">
+    <w:name w:val="ListLabel 314"/>
+    <w:qFormat/>
+    <w:rPr>
+      <w:rFonts w:cs="Courier New"/>
+    </w:rPr>
+  </w:style>
+  <w:style w:type="character" w:styleId="ListLabel315">
+    <w:name w:val="ListLabel 315"/>
+    <w:qFormat/>
+    <w:rPr>
+      <w:rFonts w:cs="Wingdings"/>
+    </w:rPr>
+  </w:style>
+  <w:style w:type="character" w:styleId="ListLabel316">
+    <w:name w:val="ListLabel 316"/>
+    <w:qFormat/>
+    <w:rPr>
+      <w:rFonts w:cs="Symbol"/>
+    </w:rPr>
+  </w:style>
+  <w:style w:type="character" w:styleId="ListLabel317">
+    <w:name w:val="ListLabel 317"/>
+    <w:qFormat/>
+    <w:rPr>
+      <w:rFonts w:cs="Courier New"/>
+    </w:rPr>
+  </w:style>
+  <w:style w:type="character" w:styleId="ListLabel318">
+    <w:name w:val="ListLabel 318"/>
+    <w:qFormat/>
+    <w:rPr>
+      <w:rFonts w:cs="Wingdings"/>
+    </w:rPr>
+  </w:style>
+  <w:style w:type="character" w:styleId="ListLabel319">
+    <w:name w:val="ListLabel 319"/>
+    <w:qFormat/>
+    <w:rPr>
+      <w:rFonts w:cs="Symbol"/>
+    </w:rPr>
+  </w:style>
+  <w:style w:type="character" w:styleId="ListLabel320">
+    <w:name w:val="ListLabel 320"/>
+    <w:qFormat/>
+    <w:rPr>
+      <w:rFonts w:cs="Courier New"/>
+    </w:rPr>
+  </w:style>
+  <w:style w:type="character" w:styleId="ListLabel321">
+    <w:name w:val="ListLabel 321"/>
+    <w:qFormat/>
+    <w:rPr>
+      <w:rFonts w:cs="Wingdings"/>
+    </w:rPr>
+  </w:style>
+  <w:style w:type="character" w:styleId="ListLabel322">
+    <w:name w:val="ListLabel 322"/>
+    <w:qFormat/>
+    <w:rPr>
+      <w:rFonts w:cs="Symbol"/>
+    </w:rPr>
+  </w:style>
+  <w:style w:type="character" w:styleId="ListLabel323">
+    <w:name w:val="ListLabel 323"/>
+    <w:qFormat/>
+    <w:rPr>
+      <w:rFonts w:cs="Courier New"/>
+    </w:rPr>
+  </w:style>
+  <w:style w:type="character" w:styleId="ListLabel324">
+    <w:name w:val="ListLabel 324"/>
+    <w:qFormat/>
+    <w:rPr>
+      <w:rFonts w:cs="Wingdings"/>
+    </w:rPr>
+  </w:style>
+  <w:style w:type="character" w:styleId="ListLabel325">
+    <w:name w:val="ListLabel 325"/>
+    <w:qFormat/>
+    <w:rPr>
+      <w:rFonts w:cs="Symbol"/>
+    </w:rPr>
+  </w:style>
+  <w:style w:type="character" w:styleId="ListLabel326">
+    <w:name w:val="ListLabel 326"/>
+    <w:qFormat/>
+    <w:rPr>
+      <w:rFonts w:cs="Courier New"/>
+    </w:rPr>
+  </w:style>
+  <w:style w:type="character" w:styleId="ListLabel327">
+    <w:name w:val="ListLabel 327"/>
+    <w:qFormat/>
+    <w:rPr>
+      <w:rFonts w:cs="Wingdings"/>
+    </w:rPr>
+  </w:style>
+  <w:style w:type="character" w:styleId="ListLabel328">
+    <w:name w:val="ListLabel 328"/>
+    <w:qFormat/>
+    <w:rPr>
+      <w:rFonts w:cs="Symbol"/>
+    </w:rPr>
+  </w:style>
+  <w:style w:type="character" w:styleId="ListLabel329">
+    <w:name w:val="ListLabel 329"/>
+    <w:qFormat/>
+    <w:rPr>
+      <w:rFonts w:cs="Courier New"/>
+    </w:rPr>
+  </w:style>
+  <w:style w:type="character" w:styleId="ListLabel330">
+    <w:name w:val="ListLabel 330"/>
+    <w:qFormat/>
+    <w:rPr>
+      <w:rFonts w:cs="Wingdings"/>
+    </w:rPr>
+  </w:style>
+  <w:style w:type="character" w:styleId="Bullets">
+    <w:name w:val="Bullets"/>
+    <w:qFormat/>
+    <w:rPr>
+      <w:rFonts w:ascii="OpenSymbol" w:hAnsi="OpenSymbol" w:eastAsia="OpenSymbol" w:cs="OpenSymbol"/>
+    </w:rPr>
+  </w:style>
+  <w:style w:type="character" w:styleId="ListLabel331">
+    <w:name w:val="ListLabel 331"/>
+    <w:qFormat/>
+    <w:rPr>
+      <w:rFonts w:cs="Symbol"/>
+      <w:b/>
+    </w:rPr>
+  </w:style>
+  <w:style w:type="character" w:styleId="ListLabel332">
+    <w:name w:val="ListLabel 332"/>
+    <w:qFormat/>
+    <w:rPr>
+      <w:rFonts w:cs="Courier New"/>
+    </w:rPr>
+  </w:style>
+  <w:style w:type="character" w:styleId="ListLabel333">
+    <w:name w:val="ListLabel 333"/>
+    <w:qFormat/>
+    <w:rPr>
+      <w:rFonts w:cs="Wingdings"/>
+    </w:rPr>
+  </w:style>
+  <w:style w:type="character" w:styleId="ListLabel334">
+    <w:name w:val="ListLabel 334"/>
+    <w:qFormat/>
+    <w:rPr>
+      <w:rFonts w:cs="Symbol"/>
+    </w:rPr>
+  </w:style>
+  <w:style w:type="character" w:styleId="ListLabel335">
+    <w:name w:val="ListLabel 335"/>
+    <w:qFormat/>
+    <w:rPr>
+      <w:rFonts w:cs="Courier New"/>
+    </w:rPr>
+  </w:style>
+  <w:style w:type="character" w:styleId="ListLabel336">
+    <w:name w:val="ListLabel 336"/>
+    <w:qFormat/>
+    <w:rPr>
+      <w:rFonts w:cs="Wingdings"/>
+    </w:rPr>
+  </w:style>
+  <w:style w:type="character" w:styleId="ListLabel337">
+    <w:name w:val="ListLabel 337"/>
+    <w:qFormat/>
+    <w:rPr>
+      <w:rFonts w:cs="Symbol"/>
+    </w:rPr>
+  </w:style>
+  <w:style w:type="character" w:styleId="ListLabel338">
+    <w:name w:val="ListLabel 338"/>
+    <w:qFormat/>
+    <w:rPr>
+      <w:rFonts w:cs="Courier New"/>
+    </w:rPr>
+  </w:style>
+  <w:style w:type="character" w:styleId="ListLabel339">
+    <w:name w:val="ListLabel 339"/>
+    <w:qFormat/>
+    <w:rPr>
+      <w:rFonts w:cs="Wingdings"/>
+    </w:rPr>
+  </w:style>
+  <w:style w:type="character" w:styleId="ListLabel340">
+    <w:name w:val="ListLabel 340"/>
+    <w:qFormat/>
+    <w:rPr>
+      <w:rFonts w:cs="Symbol"/>
+    </w:rPr>
+  </w:style>
+  <w:style w:type="character" w:styleId="ListLabel341">
+    <w:name w:val="ListLabel 341"/>
+    <w:qFormat/>
+    <w:rPr>
+      <w:rFonts w:cs="Courier New"/>
+    </w:rPr>
+  </w:style>
+  <w:style w:type="character" w:styleId="ListLabel342">
+    <w:name w:val="ListLabel 342"/>
+    <w:qFormat/>
+    <w:rPr>
+      <w:rFonts w:cs="Wingdings"/>
+    </w:rPr>
+  </w:style>
+  <w:style w:type="character" w:styleId="ListLabel343">
+    <w:name w:val="ListLabel 343"/>
+    <w:qFormat/>
+    <w:rPr>
+      <w:rFonts w:cs="Symbol"/>
+    </w:rPr>
+  </w:style>
+  <w:style w:type="character" w:styleId="ListLabel344">
+    <w:name w:val="ListLabel 344"/>
+    <w:qFormat/>
+    <w:rPr>
+      <w:rFonts w:cs="Courier New"/>
+    </w:rPr>
+  </w:style>
+  <w:style w:type="character" w:styleId="ListLabel345">
+    <w:name w:val="ListLabel 345"/>
+    <w:qFormat/>
+    <w:rPr>
+      <w:rFonts w:cs="Wingdings"/>
+    </w:rPr>
+  </w:style>
+  <w:style w:type="character" w:styleId="ListLabel346">
+    <w:name w:val="ListLabel 346"/>
+    <w:qFormat/>
+    <w:rPr>
+      <w:rFonts w:cs="Symbol"/>
+    </w:rPr>
+  </w:style>
+  <w:style w:type="character" w:styleId="ListLabel347">
+    <w:name w:val="ListLabel 347"/>
+    <w:qFormat/>
+    <w:rPr>
+      <w:rFonts w:cs="Courier New"/>
+    </w:rPr>
+  </w:style>
+  <w:style w:type="character" w:styleId="ListLabel348">
+    <w:name w:val="ListLabel 348"/>
+    <w:qFormat/>
+    <w:rPr>
+      <w:rFonts w:cs="Wingdings"/>
+    </w:rPr>
+  </w:style>
+  <w:style w:type="character" w:styleId="ListLabel349">
+    <w:name w:val="ListLabel 349"/>
+    <w:qFormat/>
+    <w:rPr>
+      <w:rFonts w:cs="OpenSymbol"/>
+    </w:rPr>
+  </w:style>
+  <w:style w:type="character" w:styleId="ListLabel350">
+    <w:name w:val="ListLabel 350"/>
+    <w:qFormat/>
+    <w:rPr>
+      <w:rFonts w:cs="OpenSymbol"/>
+    </w:rPr>
+  </w:style>
+  <w:style w:type="character" w:styleId="ListLabel351">
+    <w:name w:val="ListLabel 351"/>
+    <w:qFormat/>
+    <w:rPr>
+      <w:rFonts w:cs="OpenSymbol"/>
+    </w:rPr>
+  </w:style>
+  <w:style w:type="character" w:styleId="ListLabel352">
+    <w:name w:val="ListLabel 352"/>
+    <w:qFormat/>
+    <w:rPr>
+      <w:rFonts w:cs="OpenSymbol"/>
+    </w:rPr>
+  </w:style>
+  <w:style w:type="character" w:styleId="ListLabel353">
+    <w:name w:val="ListLabel 353"/>
+    <w:qFormat/>
+    <w:rPr>
+      <w:rFonts w:cs="OpenSymbol"/>
+    </w:rPr>
+  </w:style>
+  <w:style w:type="character" w:styleId="ListLabel354">
+    <w:name w:val="ListLabel 354"/>
+    <w:qFormat/>
+    <w:rPr>
+      <w:rFonts w:cs="OpenSymbol"/>
+    </w:rPr>
+  </w:style>
+  <w:style w:type="character" w:styleId="ListLabel355">
+    <w:name w:val="ListLabel 355"/>
+    <w:qFormat/>
+    <w:rPr>
+      <w:rFonts w:cs="OpenSymbol"/>
+    </w:rPr>
+  </w:style>
+  <w:style w:type="character" w:styleId="ListLabel356">
+    <w:name w:val="ListLabel 356"/>
+    <w:qFormat/>
+    <w:rPr>
+      <w:rFonts w:cs="OpenSymbol"/>
+    </w:rPr>
+  </w:style>
+  <w:style w:type="character" w:styleId="ListLabel357">
+    <w:name w:val="ListLabel 357"/>
+    <w:qFormat/>
+    <w:rPr>
+      <w:rFonts w:cs="OpenSymbol"/>
     </w:rPr>
   </w:style>
   <w:style w:type="paragraph" w:styleId="Heading">

</xml_diff>